<commit_message>
feat: add frequency effect analysis
</commit_message>
<xml_diff>
--- a/outputs/reports/results.docx
+++ b/outputs/reports/results.docx
@@ -338,6 +338,93 @@
           <w:rStyle w:val="StringTok"/>
         </w:rPr>
         <w:t xml:space="preserve">"base_lm.yml"</w:t>
+      </w:r>
+      <w:r>
+        <w:rPr>
+          <w:rStyle w:val="NormalTok"/>
+        </w:rPr>
+        <w:t xml:space="preserve">))</w:t>
+      </w:r>
+      <w:r>
+        <w:br/>
+      </w:r>
+      <w:r>
+        <w:rPr>
+          <w:rStyle w:val="NormalTok"/>
+        </w:rPr>
+        <w:t xml:space="preserve">freq </w:t>
+      </w:r>
+      <w:r>
+        <w:rPr>
+          <w:rStyle w:val="OtherTok"/>
+        </w:rPr>
+        <w:t xml:space="preserve">&lt;-</w:t>
+      </w:r>
+      <w:r>
+        <w:rPr>
+          <w:rStyle w:val="NormalTok"/>
+        </w:rPr>
+        <w:t xml:space="preserve"> yaml</w:t>
+      </w:r>
+      <w:r>
+        <w:rPr>
+          <w:rStyle w:val="SpecialCharTok"/>
+        </w:rPr>
+        <w:t xml:space="preserve">::</w:t>
+      </w:r>
+      <w:r>
+        <w:rPr>
+          <w:rStyle w:val="FunctionTok"/>
+        </w:rPr>
+        <w:t xml:space="preserve">read_yaml</w:t>
+      </w:r>
+      <w:r>
+        <w:rPr>
+          <w:rStyle w:val="NormalTok"/>
+        </w:rPr>
+        <w:t xml:space="preserve">(</w:t>
+      </w:r>
+      <w:r>
+        <w:rPr>
+          <w:rStyle w:val="FunctionTok"/>
+        </w:rPr>
+        <w:t xml:space="preserve">here</w:t>
+      </w:r>
+      <w:r>
+        <w:rPr>
+          <w:rStyle w:val="NormalTok"/>
+        </w:rPr>
+        <w:t xml:space="preserve">(</w:t>
+      </w:r>
+      <w:r>
+        <w:rPr>
+          <w:rStyle w:val="StringTok"/>
+        </w:rPr>
+        <w:t xml:space="preserve">"outputs"</w:t>
+      </w:r>
+      <w:r>
+        <w:rPr>
+          <w:rStyle w:val="NormalTok"/>
+        </w:rPr>
+        <w:t xml:space="preserve">, </w:t>
+      </w:r>
+      <w:r>
+        <w:rPr>
+          <w:rStyle w:val="StringTok"/>
+        </w:rPr>
+        <w:t xml:space="preserve">"results"</w:t>
+      </w:r>
+      <w:r>
+        <w:rPr>
+          <w:rStyle w:val="NormalTok"/>
+        </w:rPr>
+        <w:t xml:space="preserve">, </w:t>
+      </w:r>
+      <w:r>
+        <w:rPr>
+          <w:rStyle w:val="StringTok"/>
+        </w:rPr>
+        <w:t xml:space="preserve">"frequency_effect.yml"</w:t>
       </w:r>
       <w:r>
         <w:rPr>
@@ -1369,6 +1456,1149 @@
       </w:r>
     </w:p>
     <w:bookmarkEnd w:id="24"/>
+    <w:bookmarkStart w:id="28" w:name="frequency-effect-on-recognition-speed"/>
+    <w:p>
+      <w:pPr>
+        <w:pStyle w:val="Heading2"/>
+      </w:pPr>
+      <w:r>
+        <w:t xml:space="preserve">Frequency effect on recognition speed</w:t>
+      </w:r>
+    </w:p>
+    <w:p>
+      <w:pPr>
+        <w:pStyle w:val="SourceCode"/>
+      </w:pPr>
+      <w:r>
+        <w:rPr>
+          <w:rStyle w:val="NormalTok"/>
+        </w:rPr>
+        <w:t xml:space="preserve">freq_terms </w:t>
+      </w:r>
+      <w:r>
+        <w:rPr>
+          <w:rStyle w:val="OtherTok"/>
+        </w:rPr>
+        <w:t xml:space="preserve">&lt;-</w:t>
+      </w:r>
+      <w:r>
+        <w:rPr>
+          <w:rStyle w:val="NormalTok"/>
+        </w:rPr>
+        <w:t xml:space="preserve"> </w:t>
+      </w:r>
+      <w:r>
+        <w:rPr>
+          <w:rStyle w:val="FunctionTok"/>
+        </w:rPr>
+        <w:t xml:space="preserve">names</w:t>
+      </w:r>
+      <w:r>
+        <w:rPr>
+          <w:rStyle w:val="NormalTok"/>
+        </w:rPr>
+        <w:t xml:space="preserve">(freq</w:t>
+      </w:r>
+      <w:r>
+        <w:rPr>
+          <w:rStyle w:val="SpecialCharTok"/>
+        </w:rPr>
+        <w:t xml:space="preserve">$</w:t>
+      </w:r>
+      <w:r>
+        <w:rPr>
+          <w:rStyle w:val="NormalTok"/>
+        </w:rPr>
+        <w:t xml:space="preserve">coefficients)</w:t>
+      </w:r>
+      <w:r>
+        <w:br/>
+      </w:r>
+      <w:r>
+        <w:rPr>
+          <w:rStyle w:val="NormalTok"/>
+        </w:rPr>
+        <w:t xml:space="preserve">freq_df </w:t>
+      </w:r>
+      <w:r>
+        <w:rPr>
+          <w:rStyle w:val="OtherTok"/>
+        </w:rPr>
+        <w:t xml:space="preserve">&lt;-</w:t>
+      </w:r>
+      <w:r>
+        <w:rPr>
+          <w:rStyle w:val="NormalTok"/>
+        </w:rPr>
+        <w:t xml:space="preserve"> </w:t>
+      </w:r>
+      <w:r>
+        <w:rPr>
+          <w:rStyle w:val="FunctionTok"/>
+        </w:rPr>
+        <w:t xml:space="preserve">data.frame</w:t>
+      </w:r>
+      <w:r>
+        <w:rPr>
+          <w:rStyle w:val="NormalTok"/>
+        </w:rPr>
+        <w:t xml:space="preserve">(</w:t>
+      </w:r>
+      <w:r>
+        <w:br/>
+      </w:r>
+      <w:r>
+        <w:rPr>
+          <w:rStyle w:val="NormalTok"/>
+        </w:rPr>
+        <w:t xml:space="preserve">  </w:t>
+      </w:r>
+      <w:r>
+        <w:rPr>
+          <w:rStyle w:val="AttributeTok"/>
+        </w:rPr>
+        <w:t xml:space="preserve">term =</w:t>
+      </w:r>
+      <w:r>
+        <w:rPr>
+          <w:rStyle w:val="NormalTok"/>
+        </w:rPr>
+        <w:t xml:space="preserve"> freq_terms,</w:t>
+      </w:r>
+      <w:r>
+        <w:br/>
+      </w:r>
+      <w:r>
+        <w:rPr>
+          <w:rStyle w:val="NormalTok"/>
+        </w:rPr>
+        <w:t xml:space="preserve">  </w:t>
+      </w:r>
+      <w:r>
+        <w:rPr>
+          <w:rStyle w:val="AttributeTok"/>
+        </w:rPr>
+        <w:t xml:space="preserve">estimate =</w:t>
+      </w:r>
+      <w:r>
+        <w:rPr>
+          <w:rStyle w:val="NormalTok"/>
+        </w:rPr>
+        <w:t xml:space="preserve"> </w:t>
+      </w:r>
+      <w:r>
+        <w:rPr>
+          <w:rStyle w:val="FunctionTok"/>
+        </w:rPr>
+        <w:t xml:space="preserve">sapply</w:t>
+      </w:r>
+      <w:r>
+        <w:rPr>
+          <w:rStyle w:val="NormalTok"/>
+        </w:rPr>
+        <w:t xml:space="preserve">(freq</w:t>
+      </w:r>
+      <w:r>
+        <w:rPr>
+          <w:rStyle w:val="SpecialCharTok"/>
+        </w:rPr>
+        <w:t xml:space="preserve">$</w:t>
+      </w:r>
+      <w:r>
+        <w:rPr>
+          <w:rStyle w:val="NormalTok"/>
+        </w:rPr>
+        <w:t xml:space="preserve">coefficients, </w:t>
+      </w:r>
+      <w:r>
+        <w:rPr>
+          <w:rStyle w:val="ControlFlowTok"/>
+        </w:rPr>
+        <w:t xml:space="preserve">function</w:t>
+      </w:r>
+      <w:r>
+        <w:rPr>
+          <w:rStyle w:val="NormalTok"/>
+        </w:rPr>
+        <w:t xml:space="preserve">(x) </w:t>
+      </w:r>
+      <w:r>
+        <w:rPr>
+          <w:rStyle w:val="FunctionTok"/>
+        </w:rPr>
+        <w:t xml:space="preserve">fmt6</w:t>
+      </w:r>
+      <w:r>
+        <w:rPr>
+          <w:rStyle w:val="NormalTok"/>
+        </w:rPr>
+        <w:t xml:space="preserve">(</w:t>
+      </w:r>
+      <w:r>
+        <w:rPr>
+          <w:rStyle w:val="FunctionTok"/>
+        </w:rPr>
+        <w:t xml:space="preserve">as.numeric</w:t>
+      </w:r>
+      <w:r>
+        <w:rPr>
+          <w:rStyle w:val="NormalTok"/>
+        </w:rPr>
+        <w:t xml:space="preserve">(x</w:t>
+      </w:r>
+      <w:r>
+        <w:rPr>
+          <w:rStyle w:val="SpecialCharTok"/>
+        </w:rPr>
+        <w:t xml:space="preserve">$</w:t>
+      </w:r>
+      <w:r>
+        <w:rPr>
+          <w:rStyle w:val="NormalTok"/>
+        </w:rPr>
+        <w:t xml:space="preserve">estimate))),</w:t>
+      </w:r>
+      <w:r>
+        <w:br/>
+      </w:r>
+      <w:r>
+        <w:rPr>
+          <w:rStyle w:val="NormalTok"/>
+        </w:rPr>
+        <w:t xml:space="preserve">  </w:t>
+      </w:r>
+      <w:r>
+        <w:rPr>
+          <w:rStyle w:val="AttributeTok"/>
+        </w:rPr>
+        <w:t xml:space="preserve">conf_low =</w:t>
+      </w:r>
+      <w:r>
+        <w:rPr>
+          <w:rStyle w:val="NormalTok"/>
+        </w:rPr>
+        <w:t xml:space="preserve"> </w:t>
+      </w:r>
+      <w:r>
+        <w:rPr>
+          <w:rStyle w:val="FunctionTok"/>
+        </w:rPr>
+        <w:t xml:space="preserve">sapply</w:t>
+      </w:r>
+      <w:r>
+        <w:rPr>
+          <w:rStyle w:val="NormalTok"/>
+        </w:rPr>
+        <w:t xml:space="preserve">(freq</w:t>
+      </w:r>
+      <w:r>
+        <w:rPr>
+          <w:rStyle w:val="SpecialCharTok"/>
+        </w:rPr>
+        <w:t xml:space="preserve">$</w:t>
+      </w:r>
+      <w:r>
+        <w:rPr>
+          <w:rStyle w:val="NormalTok"/>
+        </w:rPr>
+        <w:t xml:space="preserve">coefficients, </w:t>
+      </w:r>
+      <w:r>
+        <w:rPr>
+          <w:rStyle w:val="ControlFlowTok"/>
+        </w:rPr>
+        <w:t xml:space="preserve">function</w:t>
+      </w:r>
+      <w:r>
+        <w:rPr>
+          <w:rStyle w:val="NormalTok"/>
+        </w:rPr>
+        <w:t xml:space="preserve">(x) </w:t>
+      </w:r>
+      <w:r>
+        <w:rPr>
+          <w:rStyle w:val="FunctionTok"/>
+        </w:rPr>
+        <w:t xml:space="preserve">fmt6</w:t>
+      </w:r>
+      <w:r>
+        <w:rPr>
+          <w:rStyle w:val="NormalTok"/>
+        </w:rPr>
+        <w:t xml:space="preserve">(</w:t>
+      </w:r>
+      <w:r>
+        <w:rPr>
+          <w:rStyle w:val="FunctionTok"/>
+        </w:rPr>
+        <w:t xml:space="preserve">as.numeric</w:t>
+      </w:r>
+      <w:r>
+        <w:rPr>
+          <w:rStyle w:val="NormalTok"/>
+        </w:rPr>
+        <w:t xml:space="preserve">(x</w:t>
+      </w:r>
+      <w:r>
+        <w:rPr>
+          <w:rStyle w:val="SpecialCharTok"/>
+        </w:rPr>
+        <w:t xml:space="preserve">$</w:t>
+      </w:r>
+      <w:r>
+        <w:rPr>
+          <w:rStyle w:val="NormalTok"/>
+        </w:rPr>
+        <w:t xml:space="preserve">conf_low))),</w:t>
+      </w:r>
+      <w:r>
+        <w:br/>
+      </w:r>
+      <w:r>
+        <w:rPr>
+          <w:rStyle w:val="NormalTok"/>
+        </w:rPr>
+        <w:t xml:space="preserve">  </w:t>
+      </w:r>
+      <w:r>
+        <w:rPr>
+          <w:rStyle w:val="AttributeTok"/>
+        </w:rPr>
+        <w:t xml:space="preserve">conf_high =</w:t>
+      </w:r>
+      <w:r>
+        <w:rPr>
+          <w:rStyle w:val="NormalTok"/>
+        </w:rPr>
+        <w:t xml:space="preserve"> </w:t>
+      </w:r>
+      <w:r>
+        <w:rPr>
+          <w:rStyle w:val="FunctionTok"/>
+        </w:rPr>
+        <w:t xml:space="preserve">sapply</w:t>
+      </w:r>
+      <w:r>
+        <w:rPr>
+          <w:rStyle w:val="NormalTok"/>
+        </w:rPr>
+        <w:t xml:space="preserve">(freq</w:t>
+      </w:r>
+      <w:r>
+        <w:rPr>
+          <w:rStyle w:val="SpecialCharTok"/>
+        </w:rPr>
+        <w:t xml:space="preserve">$</w:t>
+      </w:r>
+      <w:r>
+        <w:rPr>
+          <w:rStyle w:val="NormalTok"/>
+        </w:rPr>
+        <w:t xml:space="preserve">coefficients, </w:t>
+      </w:r>
+      <w:r>
+        <w:rPr>
+          <w:rStyle w:val="ControlFlowTok"/>
+        </w:rPr>
+        <w:t xml:space="preserve">function</w:t>
+      </w:r>
+      <w:r>
+        <w:rPr>
+          <w:rStyle w:val="NormalTok"/>
+        </w:rPr>
+        <w:t xml:space="preserve">(x) </w:t>
+      </w:r>
+      <w:r>
+        <w:rPr>
+          <w:rStyle w:val="FunctionTok"/>
+        </w:rPr>
+        <w:t xml:space="preserve">fmt6</w:t>
+      </w:r>
+      <w:r>
+        <w:rPr>
+          <w:rStyle w:val="NormalTok"/>
+        </w:rPr>
+        <w:t xml:space="preserve">(</w:t>
+      </w:r>
+      <w:r>
+        <w:rPr>
+          <w:rStyle w:val="FunctionTok"/>
+        </w:rPr>
+        <w:t xml:space="preserve">as.numeric</w:t>
+      </w:r>
+      <w:r>
+        <w:rPr>
+          <w:rStyle w:val="NormalTok"/>
+        </w:rPr>
+        <w:t xml:space="preserve">(x</w:t>
+      </w:r>
+      <w:r>
+        <w:rPr>
+          <w:rStyle w:val="SpecialCharTok"/>
+        </w:rPr>
+        <w:t xml:space="preserve">$</w:t>
+      </w:r>
+      <w:r>
+        <w:rPr>
+          <w:rStyle w:val="NormalTok"/>
+        </w:rPr>
+        <w:t xml:space="preserve">conf_high)))</w:t>
+      </w:r>
+      <w:r>
+        <w:br/>
+      </w:r>
+      <w:r>
+        <w:rPr>
+          <w:rStyle w:val="NormalTok"/>
+        </w:rPr>
+        <w:t xml:space="preserve">)</w:t>
+      </w:r>
+      <w:r>
+        <w:br/>
+      </w:r>
+      <w:r>
+        <w:rPr>
+          <w:rStyle w:val="NormalTok"/>
+        </w:rPr>
+        <w:t xml:space="preserve">freq_df</w:t>
+      </w:r>
+    </w:p>
+    <w:p>
+      <w:pPr>
+        <w:pStyle w:val="SourceCode"/>
+      </w:pPr>
+      <w:r>
+        <w:rPr>
+          <w:rStyle w:val="VerbatimChar"/>
+        </w:rPr>
+        <w:t xml:space="preserve">                   term  estimate  conf_low conf_high</w:t>
+      </w:r>
+      <w:r>
+        <w:br/>
+      </w:r>
+      <w:r>
+        <w:rPr>
+          <w:rStyle w:val="VerbatimChar"/>
+        </w:rPr>
+        <w:t xml:space="preserve">(Intercept) (Intercept)  6.452355  6.441170  6.463540</w:t>
+      </w:r>
+      <w:r>
+        <w:br/>
+      </w:r>
+      <w:r>
+        <w:rPr>
+          <w:rStyle w:val="VerbatimChar"/>
+        </w:rPr>
+        <w:t xml:space="preserve">log_freq       log_freq -0.070823 -0.074644 -0.067002</w:t>
+      </w:r>
+      <w:r>
+        <w:br/>
+      </w:r>
+      <w:r>
+        <w:rPr>
+          <w:rStyle w:val="VerbatimChar"/>
+        </w:rPr>
+        <w:t xml:space="preserve">strokes         strokes  0.013355  0.012417  0.014294</w:t>
+      </w:r>
+    </w:p>
+    <w:p>
+      <w:pPr>
+        <w:pStyle w:val="SourceCode"/>
+      </w:pPr>
+      <w:r>
+        <w:rPr>
+          <w:rStyle w:val="NormalTok"/>
+        </w:rPr>
+        <w:t xml:space="preserve">freq_effect </w:t>
+      </w:r>
+      <w:r>
+        <w:rPr>
+          <w:rStyle w:val="OtherTok"/>
+        </w:rPr>
+        <w:t xml:space="preserve">&lt;-</w:t>
+      </w:r>
+      <w:r>
+        <w:rPr>
+          <w:rStyle w:val="NormalTok"/>
+        </w:rPr>
+        <w:t xml:space="preserve"> freq</w:t>
+      </w:r>
+      <w:r>
+        <w:rPr>
+          <w:rStyle w:val="SpecialCharTok"/>
+        </w:rPr>
+        <w:t xml:space="preserve">$</w:t>
+      </w:r>
+      <w:r>
+        <w:rPr>
+          <w:rStyle w:val="NormalTok"/>
+        </w:rPr>
+        <w:t xml:space="preserve">coefficients</w:t>
+      </w:r>
+      <w:r>
+        <w:rPr>
+          <w:rStyle w:val="SpecialCharTok"/>
+        </w:rPr>
+        <w:t xml:space="preserve">$</w:t>
+      </w:r>
+      <w:r>
+        <w:rPr>
+          <w:rStyle w:val="NormalTok"/>
+        </w:rPr>
+        <w:t xml:space="preserve">log_freq</w:t>
+      </w:r>
+      <w:r>
+        <w:br/>
+      </w:r>
+      <w:r>
+        <w:rPr>
+          <w:rStyle w:val="NormalTok"/>
+        </w:rPr>
+        <w:t xml:space="preserve">freq_multiplier </w:t>
+      </w:r>
+      <w:r>
+        <w:rPr>
+          <w:rStyle w:val="OtherTok"/>
+        </w:rPr>
+        <w:t xml:space="preserve">&lt;-</w:t>
+      </w:r>
+      <w:r>
+        <w:rPr>
+          <w:rStyle w:val="NormalTok"/>
+        </w:rPr>
+        <w:t xml:space="preserve"> </w:t>
+      </w:r>
+      <w:r>
+        <w:rPr>
+          <w:rStyle w:val="FunctionTok"/>
+        </w:rPr>
+        <w:t xml:space="preserve">exp</w:t>
+      </w:r>
+      <w:r>
+        <w:rPr>
+          <w:rStyle w:val="NormalTok"/>
+        </w:rPr>
+        <w:t xml:space="preserve">(</w:t>
+      </w:r>
+      <w:r>
+        <w:rPr>
+          <w:rStyle w:val="FunctionTok"/>
+        </w:rPr>
+        <w:t xml:space="preserve">as.numeric</w:t>
+      </w:r>
+      <w:r>
+        <w:rPr>
+          <w:rStyle w:val="NormalTok"/>
+        </w:rPr>
+        <w:t xml:space="preserve">(freq_effect</w:t>
+      </w:r>
+      <w:r>
+        <w:rPr>
+          <w:rStyle w:val="SpecialCharTok"/>
+        </w:rPr>
+        <w:t xml:space="preserve">$</w:t>
+      </w:r>
+      <w:r>
+        <w:rPr>
+          <w:rStyle w:val="NormalTok"/>
+        </w:rPr>
+        <w:t xml:space="preserve">estimate))</w:t>
+      </w:r>
+      <w:r>
+        <w:br/>
+      </w:r>
+      <w:r>
+        <w:rPr>
+          <w:rStyle w:val="NormalTok"/>
+        </w:rPr>
+        <w:t xml:space="preserve">freq_multiplier_low </w:t>
+      </w:r>
+      <w:r>
+        <w:rPr>
+          <w:rStyle w:val="OtherTok"/>
+        </w:rPr>
+        <w:t xml:space="preserve">&lt;-</w:t>
+      </w:r>
+      <w:r>
+        <w:rPr>
+          <w:rStyle w:val="NormalTok"/>
+        </w:rPr>
+        <w:t xml:space="preserve"> </w:t>
+      </w:r>
+      <w:r>
+        <w:rPr>
+          <w:rStyle w:val="FunctionTok"/>
+        </w:rPr>
+        <w:t xml:space="preserve">exp</w:t>
+      </w:r>
+      <w:r>
+        <w:rPr>
+          <w:rStyle w:val="NormalTok"/>
+        </w:rPr>
+        <w:t xml:space="preserve">(</w:t>
+      </w:r>
+      <w:r>
+        <w:rPr>
+          <w:rStyle w:val="FunctionTok"/>
+        </w:rPr>
+        <w:t xml:space="preserve">as.numeric</w:t>
+      </w:r>
+      <w:r>
+        <w:rPr>
+          <w:rStyle w:val="NormalTok"/>
+        </w:rPr>
+        <w:t xml:space="preserve">(freq_effect</w:t>
+      </w:r>
+      <w:r>
+        <w:rPr>
+          <w:rStyle w:val="SpecialCharTok"/>
+        </w:rPr>
+        <w:t xml:space="preserve">$</w:t>
+      </w:r>
+      <w:r>
+        <w:rPr>
+          <w:rStyle w:val="NormalTok"/>
+        </w:rPr>
+        <w:t xml:space="preserve">conf_low))</w:t>
+      </w:r>
+      <w:r>
+        <w:br/>
+      </w:r>
+      <w:r>
+        <w:rPr>
+          <w:rStyle w:val="NormalTok"/>
+        </w:rPr>
+        <w:t xml:space="preserve">freq_multiplier_high </w:t>
+      </w:r>
+      <w:r>
+        <w:rPr>
+          <w:rStyle w:val="OtherTok"/>
+        </w:rPr>
+        <w:t xml:space="preserve">&lt;-</w:t>
+      </w:r>
+      <w:r>
+        <w:rPr>
+          <w:rStyle w:val="NormalTok"/>
+        </w:rPr>
+        <w:t xml:space="preserve"> </w:t>
+      </w:r>
+      <w:r>
+        <w:rPr>
+          <w:rStyle w:val="FunctionTok"/>
+        </w:rPr>
+        <w:t xml:space="preserve">exp</w:t>
+      </w:r>
+      <w:r>
+        <w:rPr>
+          <w:rStyle w:val="NormalTok"/>
+        </w:rPr>
+        <w:t xml:space="preserve">(</w:t>
+      </w:r>
+      <w:r>
+        <w:rPr>
+          <w:rStyle w:val="FunctionTok"/>
+        </w:rPr>
+        <w:t xml:space="preserve">as.numeric</w:t>
+      </w:r>
+      <w:r>
+        <w:rPr>
+          <w:rStyle w:val="NormalTok"/>
+        </w:rPr>
+        <w:t xml:space="preserve">(freq_effect</w:t>
+      </w:r>
+      <w:r>
+        <w:rPr>
+          <w:rStyle w:val="SpecialCharTok"/>
+        </w:rPr>
+        <w:t xml:space="preserve">$</w:t>
+      </w:r>
+      <w:r>
+        <w:rPr>
+          <w:rStyle w:val="NormalTok"/>
+        </w:rPr>
+        <w:t xml:space="preserve">conf_high))</w:t>
+      </w:r>
+      <w:r>
+        <w:br/>
+      </w:r>
+      <w:r>
+        <w:rPr>
+          <w:rStyle w:val="NormalTok"/>
+        </w:rPr>
+        <w:t xml:space="preserve">freq_pct_drop </w:t>
+      </w:r>
+      <w:r>
+        <w:rPr>
+          <w:rStyle w:val="OtherTok"/>
+        </w:rPr>
+        <w:t xml:space="preserve">&lt;-</w:t>
+      </w:r>
+      <w:r>
+        <w:rPr>
+          <w:rStyle w:val="NormalTok"/>
+        </w:rPr>
+        <w:t xml:space="preserve"> (</w:t>
+      </w:r>
+      <w:r>
+        <w:rPr>
+          <w:rStyle w:val="DecValTok"/>
+        </w:rPr>
+        <w:t xml:space="preserve">1</w:t>
+      </w:r>
+      <w:r>
+        <w:rPr>
+          <w:rStyle w:val="NormalTok"/>
+        </w:rPr>
+        <w:t xml:space="preserve"> </w:t>
+      </w:r>
+      <w:r>
+        <w:rPr>
+          <w:rStyle w:val="SpecialCharTok"/>
+        </w:rPr>
+        <w:t xml:space="preserve">-</w:t>
+      </w:r>
+      <w:r>
+        <w:rPr>
+          <w:rStyle w:val="NormalTok"/>
+        </w:rPr>
+        <w:t xml:space="preserve"> freq_multiplier) </w:t>
+      </w:r>
+      <w:r>
+        <w:rPr>
+          <w:rStyle w:val="SpecialCharTok"/>
+        </w:rPr>
+        <w:t xml:space="preserve">*</w:t>
+      </w:r>
+      <w:r>
+        <w:rPr>
+          <w:rStyle w:val="NormalTok"/>
+        </w:rPr>
+        <w:t xml:space="preserve"> </w:t>
+      </w:r>
+      <w:r>
+        <w:rPr>
+          <w:rStyle w:val="DecValTok"/>
+        </w:rPr>
+        <w:t xml:space="preserve">100</w:t>
+      </w:r>
+      <w:r>
+        <w:br/>
+      </w:r>
+      <w:r>
+        <w:rPr>
+          <w:rStyle w:val="NormalTok"/>
+        </w:rPr>
+        <w:t xml:space="preserve">freq_pct_drop_low </w:t>
+      </w:r>
+      <w:r>
+        <w:rPr>
+          <w:rStyle w:val="OtherTok"/>
+        </w:rPr>
+        <w:t xml:space="preserve">&lt;-</w:t>
+      </w:r>
+      <w:r>
+        <w:rPr>
+          <w:rStyle w:val="NormalTok"/>
+        </w:rPr>
+        <w:t xml:space="preserve"> (</w:t>
+      </w:r>
+      <w:r>
+        <w:rPr>
+          <w:rStyle w:val="DecValTok"/>
+        </w:rPr>
+        <w:t xml:space="preserve">1</w:t>
+      </w:r>
+      <w:r>
+        <w:rPr>
+          <w:rStyle w:val="NormalTok"/>
+        </w:rPr>
+        <w:t xml:space="preserve"> </w:t>
+      </w:r>
+      <w:r>
+        <w:rPr>
+          <w:rStyle w:val="SpecialCharTok"/>
+        </w:rPr>
+        <w:t xml:space="preserve">-</w:t>
+      </w:r>
+      <w:r>
+        <w:rPr>
+          <w:rStyle w:val="NormalTok"/>
+        </w:rPr>
+        <w:t xml:space="preserve"> freq_multiplier_high) </w:t>
+      </w:r>
+      <w:r>
+        <w:rPr>
+          <w:rStyle w:val="SpecialCharTok"/>
+        </w:rPr>
+        <w:t xml:space="preserve">*</w:t>
+      </w:r>
+      <w:r>
+        <w:rPr>
+          <w:rStyle w:val="NormalTok"/>
+        </w:rPr>
+        <w:t xml:space="preserve"> </w:t>
+      </w:r>
+      <w:r>
+        <w:rPr>
+          <w:rStyle w:val="DecValTok"/>
+        </w:rPr>
+        <w:t xml:space="preserve">100</w:t>
+      </w:r>
+      <w:r>
+        <w:br/>
+      </w:r>
+      <w:r>
+        <w:rPr>
+          <w:rStyle w:val="NormalTok"/>
+        </w:rPr>
+        <w:t xml:space="preserve">freq_pct_drop_high </w:t>
+      </w:r>
+      <w:r>
+        <w:rPr>
+          <w:rStyle w:val="OtherTok"/>
+        </w:rPr>
+        <w:t xml:space="preserve">&lt;-</w:t>
+      </w:r>
+      <w:r>
+        <w:rPr>
+          <w:rStyle w:val="NormalTok"/>
+        </w:rPr>
+        <w:t xml:space="preserve"> (</w:t>
+      </w:r>
+      <w:r>
+        <w:rPr>
+          <w:rStyle w:val="DecValTok"/>
+        </w:rPr>
+        <w:t xml:space="preserve">1</w:t>
+      </w:r>
+      <w:r>
+        <w:rPr>
+          <w:rStyle w:val="NormalTok"/>
+        </w:rPr>
+        <w:t xml:space="preserve"> </w:t>
+      </w:r>
+      <w:r>
+        <w:rPr>
+          <w:rStyle w:val="SpecialCharTok"/>
+        </w:rPr>
+        <w:t xml:space="preserve">-</w:t>
+      </w:r>
+      <w:r>
+        <w:rPr>
+          <w:rStyle w:val="NormalTok"/>
+        </w:rPr>
+        <w:t xml:space="preserve"> freq_multiplier_low) </w:t>
+      </w:r>
+      <w:r>
+        <w:rPr>
+          <w:rStyle w:val="SpecialCharTok"/>
+        </w:rPr>
+        <w:t xml:space="preserve">*</w:t>
+      </w:r>
+      <w:r>
+        <w:rPr>
+          <w:rStyle w:val="NormalTok"/>
+        </w:rPr>
+        <w:t xml:space="preserve"> </w:t>
+      </w:r>
+      <w:r>
+        <w:rPr>
+          <w:rStyle w:val="DecValTok"/>
+        </w:rPr>
+        <w:t xml:space="preserve">100</w:t>
+      </w:r>
+      <w:r>
+        <w:br/>
+      </w:r>
+      <w:r>
+        <w:rPr>
+          <w:rStyle w:val="NormalTok"/>
+        </w:rPr>
+        <w:t xml:space="preserve">pred_rt </w:t>
+      </w:r>
+      <w:r>
+        <w:rPr>
+          <w:rStyle w:val="OtherTok"/>
+        </w:rPr>
+        <w:t xml:space="preserve">&lt;-</w:t>
+      </w:r>
+      <w:r>
+        <w:rPr>
+          <w:rStyle w:val="NormalTok"/>
+        </w:rPr>
+        <w:t xml:space="preserve"> freq</w:t>
+      </w:r>
+      <w:r>
+        <w:rPr>
+          <w:rStyle w:val="SpecialCharTok"/>
+        </w:rPr>
+        <w:t xml:space="preserve">$</w:t>
+      </w:r>
+      <w:r>
+        <w:rPr>
+          <w:rStyle w:val="NormalTok"/>
+        </w:rPr>
+        <w:t xml:space="preserve">reference</w:t>
+      </w:r>
+      <w:r>
+        <w:rPr>
+          <w:rStyle w:val="SpecialCharTok"/>
+        </w:rPr>
+        <w:t xml:space="preserve">$</w:t>
+      </w:r>
+      <w:r>
+        <w:rPr>
+          <w:rStyle w:val="NormalTok"/>
+        </w:rPr>
+        <w:t xml:space="preserve">predicted_rt_ms</w:t>
+      </w:r>
+      <w:r>
+        <w:br/>
+      </w:r>
+      <w:r>
+        <w:rPr>
+          <w:rStyle w:val="NormalTok"/>
+        </w:rPr>
+        <w:t xml:space="preserve">freq_quantiles </w:t>
+      </w:r>
+      <w:r>
+        <w:rPr>
+          <w:rStyle w:val="OtherTok"/>
+        </w:rPr>
+        <w:t xml:space="preserve">&lt;-</w:t>
+      </w:r>
+      <w:r>
+        <w:rPr>
+          <w:rStyle w:val="NormalTok"/>
+        </w:rPr>
+        <w:t xml:space="preserve"> freq</w:t>
+      </w:r>
+      <w:r>
+        <w:rPr>
+          <w:rStyle w:val="SpecialCharTok"/>
+        </w:rPr>
+        <w:t xml:space="preserve">$</w:t>
+      </w:r>
+      <w:r>
+        <w:rPr>
+          <w:rStyle w:val="NormalTok"/>
+        </w:rPr>
+        <w:t xml:space="preserve">reference</w:t>
+      </w:r>
+      <w:r>
+        <w:rPr>
+          <w:rStyle w:val="SpecialCharTok"/>
+        </w:rPr>
+        <w:t xml:space="preserve">$</w:t>
+      </w:r>
+      <w:r>
+        <w:rPr>
+          <w:rStyle w:val="NormalTok"/>
+        </w:rPr>
+        <w:t xml:space="preserve">log_freq_quantiles</w:t>
+      </w:r>
+    </w:p>
+    <w:p>
+      <w:pPr>
+        <w:pStyle w:val="FirstParagraph"/>
+      </w:pPr>
+      <w:r>
+        <w:t xml:space="preserve">A 1-unit increase in log</w:t>
+      </w:r>
+      <w:r>
+        <w:t xml:space="preserve">10</w:t>
+      </w:r>
+      <w:r>
+        <w:t xml:space="preserve"> </w:t>
+      </w:r>
+      <w:r>
+        <w:t xml:space="preserve">frequency (roughly a tenfold usage jump) is associated with an estimated</w:t>
+      </w:r>
+      <w:r>
+        <w:t xml:space="preserve"> </w:t>
+      </w:r>
+      <w:r>
+        <w:t xml:space="preserve">6.837% faster recognition (95% CI 6.481% to 7.193%) when strokes are held at their median</w:t>
+      </w:r>
+      <w:r>
+        <w:t xml:space="preserve"> </w:t>
+      </w:r>
+      <w:r>
+        <w:t xml:space="preserve">(10). This corresponds to predicted mean response times of approximately</w:t>
+      </w:r>
+      <w:r>
+        <w:t xml:space="preserve"> </w:t>
+      </w:r>
+      <w:r>
+        <w:t xml:space="preserve">723.216 ms (10th percentile frequency),</w:t>
+      </w:r>
+      <w:r>
+        <w:t xml:space="preserve"> </w:t>
+      </w:r>
+      <w:r>
+        <w:t xml:space="preserve">694.402 ms (median), and</w:t>
+      </w:r>
+      <w:r>
+        <w:t xml:space="preserve"> </w:t>
+      </w:r>
+      <w:r>
+        <w:t xml:space="preserve">624.486 ms (90th percentile).</w:t>
+      </w:r>
+      <w:r>
+        <w:t xml:space="preserve"> </w:t>
+      </w:r>
+      <w:r>
+        <w:t xml:space="preserve">The marginal gains are largest through common characters—going from the median to the 90th percentile yields</w:t>
+      </w:r>
+      <w:r>
+        <w:t xml:space="preserve"> </w:t>
+      </w:r>
+      <w:r>
+        <w:t xml:space="preserve">69.916 ms faster responses—but they taper for the most extreme items:</w:t>
+      </w:r>
+      <w:r>
+        <w:t xml:space="preserve"> </w:t>
+      </w:r>
+      <w:r>
+        <w:t xml:space="preserve">the 10th to 50th percentile shift saves about 28.814 ms, and the jump from the 90th to 95th percentile trims only</w:t>
+      </w:r>
+      <w:r>
+        <w:t xml:space="preserve"> </w:t>
+      </w:r>
+      <w:r>
+        <w:t xml:space="preserve">18.729 ms.</w:t>
+      </w:r>
+    </w:p>
+    <w:p>
+      <w:pPr>
+        <w:pStyle w:val="SourceCode"/>
+      </w:pPr>
+      <w:r>
+        <w:rPr>
+          <w:rStyle w:val="NormalTok"/>
+        </w:rPr>
+        <w:t xml:space="preserve">knitr</w:t>
+      </w:r>
+      <w:r>
+        <w:rPr>
+          <w:rStyle w:val="SpecialCharTok"/>
+        </w:rPr>
+        <w:t xml:space="preserve">::</w:t>
+      </w:r>
+      <w:r>
+        <w:rPr>
+          <w:rStyle w:val="FunctionTok"/>
+        </w:rPr>
+        <w:t xml:space="preserve">include_graphics</w:t>
+      </w:r>
+      <w:r>
+        <w:rPr>
+          <w:rStyle w:val="NormalTok"/>
+        </w:rPr>
+        <w:t xml:space="preserve">(</w:t>
+      </w:r>
+      <w:r>
+        <w:rPr>
+          <w:rStyle w:val="FunctionTok"/>
+        </w:rPr>
+        <w:t xml:space="preserve">here</w:t>
+      </w:r>
+      <w:r>
+        <w:rPr>
+          <w:rStyle w:val="NormalTok"/>
+        </w:rPr>
+        <w:t xml:space="preserve">(freq</w:t>
+      </w:r>
+      <w:r>
+        <w:rPr>
+          <w:rStyle w:val="SpecialCharTok"/>
+        </w:rPr>
+        <w:t xml:space="preserve">$</w:t>
+      </w:r>
+      <w:r>
+        <w:rPr>
+          <w:rStyle w:val="NormalTok"/>
+        </w:rPr>
+        <w:t xml:space="preserve">figure))</w:t>
+      </w:r>
+    </w:p>
+    <w:p>
+      <w:pPr>
+        <w:pStyle w:val="FirstParagraph"/>
+      </w:pPr>
+      <w:r>
+        <w:drawing>
+          <wp:inline>
+            <wp:extent cx="5334000" cy="3429000"/>
+            <wp:effectExtent b="0" l="0" r="0" t="0"/>
+            <wp:docPr descr="" title="" id="26" name="Picture"/>
+            <a:graphic>
+              <a:graphicData uri="http://schemas.openxmlformats.org/drawingml/2006/picture">
+                <pic:pic>
+                  <pic:nvPicPr>
+                    <pic:cNvPr descr="../outputs/figures/response_time_vs_frequency.png" id="27" name="Picture"/>
+                    <pic:cNvPicPr>
+                      <a:picLocks noChangeArrowheads="1" noChangeAspect="1"/>
+                    </pic:cNvPicPr>
+                  </pic:nvPicPr>
+                  <pic:blipFill>
+                    <a:blip r:embed="rId25"/>
+                    <a:stretch>
+                      <a:fillRect/>
+                    </a:stretch>
+                  </pic:blipFill>
+                  <pic:spPr bwMode="auto">
+                    <a:xfrm>
+                      <a:off x="0" y="0"/>
+                      <a:ext cx="5334000" cy="3429000"/>
+                    </a:xfrm>
+                    <a:prstGeom prst="rect">
+                      <a:avLst/>
+                    </a:prstGeom>
+                    <a:noFill/>
+                    <a:ln w="9525">
+                      <a:noFill/>
+                      <a:headEnd/>
+                      <a:tailEnd/>
+                    </a:ln>
+                  </pic:spPr>
+                </pic:pic>
+              </a:graphicData>
+            </a:graphic>
+          </wp:inline>
+        </w:drawing>
+      </w:r>
+    </w:p>
+    <w:p>
+      <w:pPr>
+        <w:pStyle w:val="BodyText"/>
+      </w:pPr>
+      <w:r>
+        <w:t xml:space="preserve">A loess smooth over the character-level means reinforces the flattening:</w:t>
+      </w:r>
+      <w:r>
+        <w:t xml:space="preserve"> </w:t>
+      </w:r>
+      <w:r>
+        <w:t xml:space="preserve">after log</w:t>
+      </w:r>
+      <w:r>
+        <w:t xml:space="preserve">10</w:t>
+      </w:r>
+      <w:r>
+        <w:t xml:space="preserve"> </w:t>
+      </w:r>
+      <w:r>
+        <w:t xml:space="preserve">frequency around 2.104, the curve levels off with uncertainty bands that overlap tightly,</w:t>
+      </w:r>
+      <w:r>
+        <w:t xml:space="preserve"> </w:t>
+      </w:r>
+      <w:r>
+        <w:t xml:space="preserve">suggesting diminishing recognition-speed returns for the very most frequent characters.</w:t>
+      </w:r>
+    </w:p>
+    <w:bookmarkEnd w:id="28"/>
     <w:sectPr>
       <w:footnotePr>
         <w:numRestart w:val="eachSect"/>

</xml_diff>

<commit_message>
feat(planning): scaffold ideas catalog + scoring and report table; add R script + Makefile rule; render outputs
</commit_message>
<xml_diff>
--- a/outputs/reports/results.docx
+++ b/outputs/reports/results.docx
@@ -344,6 +344,162 @@
           <w:rStyle w:val="NormalTok"/>
         </w:rPr>
         <w:t xml:space="preserve">))</w:t>
+      </w:r>
+      <w:r>
+        <w:br/>
+      </w:r>
+      <w:r>
+        <w:rPr>
+          <w:rStyle w:val="NormalTok"/>
+        </w:rPr>
+        <w:t xml:space="preserve">ideas </w:t>
+      </w:r>
+      <w:r>
+        <w:rPr>
+          <w:rStyle w:val="OtherTok"/>
+        </w:rPr>
+        <w:t xml:space="preserve">&lt;-</w:t>
+      </w:r>
+      <w:r>
+        <w:rPr>
+          <w:rStyle w:val="NormalTok"/>
+        </w:rPr>
+        <w:t xml:space="preserve"> </w:t>
+      </w:r>
+      <w:r>
+        <w:rPr>
+          <w:rStyle w:val="FunctionTok"/>
+        </w:rPr>
+        <w:t xml:space="preserve">tryCatch</w:t>
+      </w:r>
+      <w:r>
+        <w:rPr>
+          <w:rStyle w:val="NormalTok"/>
+        </w:rPr>
+        <w:t xml:space="preserve">(</w:t>
+      </w:r>
+      <w:r>
+        <w:br/>
+      </w:r>
+      <w:r>
+        <w:rPr>
+          <w:rStyle w:val="NormalTok"/>
+        </w:rPr>
+        <w:t xml:space="preserve">  yaml</w:t>
+      </w:r>
+      <w:r>
+        <w:rPr>
+          <w:rStyle w:val="SpecialCharTok"/>
+        </w:rPr>
+        <w:t xml:space="preserve">::</w:t>
+      </w:r>
+      <w:r>
+        <w:rPr>
+          <w:rStyle w:val="FunctionTok"/>
+        </w:rPr>
+        <w:t xml:space="preserve">read_yaml</w:t>
+      </w:r>
+      <w:r>
+        <w:rPr>
+          <w:rStyle w:val="NormalTok"/>
+        </w:rPr>
+        <w:t xml:space="preserve">(</w:t>
+      </w:r>
+      <w:r>
+        <w:rPr>
+          <w:rStyle w:val="FunctionTok"/>
+        </w:rPr>
+        <w:t xml:space="preserve">here</w:t>
+      </w:r>
+      <w:r>
+        <w:rPr>
+          <w:rStyle w:val="NormalTok"/>
+        </w:rPr>
+        <w:t xml:space="preserve">(</w:t>
+      </w:r>
+      <w:r>
+        <w:rPr>
+          <w:rStyle w:val="StringTok"/>
+        </w:rPr>
+        <w:t xml:space="preserve">"outputs"</w:t>
+      </w:r>
+      <w:r>
+        <w:rPr>
+          <w:rStyle w:val="NormalTok"/>
+        </w:rPr>
+        <w:t xml:space="preserve">, </w:t>
+      </w:r>
+      <w:r>
+        <w:rPr>
+          <w:rStyle w:val="StringTok"/>
+        </w:rPr>
+        <w:t xml:space="preserve">"results"</w:t>
+      </w:r>
+      <w:r>
+        <w:rPr>
+          <w:rStyle w:val="NormalTok"/>
+        </w:rPr>
+        <w:t xml:space="preserve">, </w:t>
+      </w:r>
+      <w:r>
+        <w:rPr>
+          <w:rStyle w:val="StringTok"/>
+        </w:rPr>
+        <w:t xml:space="preserve">"ideas_catalog.yml"</w:t>
+      </w:r>
+      <w:r>
+        <w:rPr>
+          <w:rStyle w:val="NormalTok"/>
+        </w:rPr>
+        <w:t xml:space="preserve">)),</w:t>
+      </w:r>
+      <w:r>
+        <w:br/>
+      </w:r>
+      <w:r>
+        <w:rPr>
+          <w:rStyle w:val="NormalTok"/>
+        </w:rPr>
+        <w:t xml:space="preserve">  </w:t>
+      </w:r>
+      <w:r>
+        <w:rPr>
+          <w:rStyle w:val="AttributeTok"/>
+        </w:rPr>
+        <w:t xml:space="preserve">error =</w:t>
+      </w:r>
+      <w:r>
+        <w:rPr>
+          <w:rStyle w:val="NormalTok"/>
+        </w:rPr>
+        <w:t xml:space="preserve"> </w:t>
+      </w:r>
+      <w:r>
+        <w:rPr>
+          <w:rStyle w:val="ControlFlowTok"/>
+        </w:rPr>
+        <w:t xml:space="preserve">function</w:t>
+      </w:r>
+      <w:r>
+        <w:rPr>
+          <w:rStyle w:val="NormalTok"/>
+        </w:rPr>
+        <w:t xml:space="preserve">(e) </w:t>
+      </w:r>
+      <w:r>
+        <w:rPr>
+          <w:rStyle w:val="ConstantTok"/>
+        </w:rPr>
+        <w:t xml:space="preserve">NULL</w:t>
+      </w:r>
+      <w:r>
+        <w:br/>
+      </w:r>
+      <w:r>
+        <w:rPr>
+          <w:rStyle w:val="NormalTok"/>
+        </w:rPr>
+        <w:t xml:space="preserve">)</w:t>
       </w:r>
     </w:p>
     <w:bookmarkStart w:id="23" w:name="cleaning"/>
@@ -1369,6 +1525,1073 @@
       </w:r>
     </w:p>
     <w:bookmarkEnd w:id="24"/>
+    <w:bookmarkStart w:id="25" w:name="analysis-ideas-planning"/>
+    <w:p>
+      <w:pPr>
+        <w:pStyle w:val="Heading2"/>
+      </w:pPr>
+      <w:r>
+        <w:t xml:space="preserve">Analysis ideas (planning)</w:t>
+      </w:r>
+    </w:p>
+    <w:p>
+      <w:pPr>
+        <w:pStyle w:val="SourceCode"/>
+      </w:pPr>
+      <w:r>
+        <w:rPr>
+          <w:rStyle w:val="ControlFlowTok"/>
+        </w:rPr>
+        <w:t xml:space="preserve">if</w:t>
+      </w:r>
+      <w:r>
+        <w:rPr>
+          <w:rStyle w:val="NormalTok"/>
+        </w:rPr>
+        <w:t xml:space="preserve"> (</w:t>
+      </w:r>
+      <w:r>
+        <w:rPr>
+          <w:rStyle w:val="SpecialCharTok"/>
+        </w:rPr>
+        <w:t xml:space="preserve">!</w:t>
+      </w:r>
+      <w:r>
+        <w:rPr>
+          <w:rStyle w:val="FunctionTok"/>
+        </w:rPr>
+        <w:t xml:space="preserve">is.null</w:t>
+      </w:r>
+      <w:r>
+        <w:rPr>
+          <w:rStyle w:val="NormalTok"/>
+        </w:rPr>
+        <w:t xml:space="preserve">(ideas)) {</w:t>
+      </w:r>
+      <w:r>
+        <w:br/>
+      </w:r>
+      <w:r>
+        <w:rPr>
+          <w:rStyle w:val="NormalTok"/>
+        </w:rPr>
+        <w:t xml:space="preserve">  tbl </w:t>
+      </w:r>
+      <w:r>
+        <w:rPr>
+          <w:rStyle w:val="OtherTok"/>
+        </w:rPr>
+        <w:t xml:space="preserve">&lt;-</w:t>
+      </w:r>
+      <w:r>
+        <w:rPr>
+          <w:rStyle w:val="NormalTok"/>
+        </w:rPr>
+        <w:t xml:space="preserve"> </w:t>
+      </w:r>
+      <w:r>
+        <w:rPr>
+          <w:rStyle w:val="FunctionTok"/>
+        </w:rPr>
+        <w:t xml:space="preserve">do.call</w:t>
+      </w:r>
+      <w:r>
+        <w:rPr>
+          <w:rStyle w:val="NormalTok"/>
+        </w:rPr>
+        <w:t xml:space="preserve">(rbind, </w:t>
+      </w:r>
+      <w:r>
+        <w:rPr>
+          <w:rStyle w:val="FunctionTok"/>
+        </w:rPr>
+        <w:t xml:space="preserve">lapply</w:t>
+      </w:r>
+      <w:r>
+        <w:rPr>
+          <w:rStyle w:val="NormalTok"/>
+        </w:rPr>
+        <w:t xml:space="preserve">(ideas</w:t>
+      </w:r>
+      <w:r>
+        <w:rPr>
+          <w:rStyle w:val="SpecialCharTok"/>
+        </w:rPr>
+        <w:t xml:space="preserve">$</w:t>
+      </w:r>
+      <w:r>
+        <w:rPr>
+          <w:rStyle w:val="NormalTok"/>
+        </w:rPr>
+        <w:t xml:space="preserve">ideas, </w:t>
+      </w:r>
+      <w:r>
+        <w:rPr>
+          <w:rStyle w:val="ControlFlowTok"/>
+        </w:rPr>
+        <w:t xml:space="preserve">function</w:t>
+      </w:r>
+      <w:r>
+        <w:rPr>
+          <w:rStyle w:val="NormalTok"/>
+        </w:rPr>
+        <w:t xml:space="preserve">(x){</w:t>
+      </w:r>
+      <w:r>
+        <w:br/>
+      </w:r>
+      <w:r>
+        <w:rPr>
+          <w:rStyle w:val="NormalTok"/>
+        </w:rPr>
+        <w:t xml:space="preserve">    </w:t>
+      </w:r>
+      <w:r>
+        <w:rPr>
+          <w:rStyle w:val="FunctionTok"/>
+        </w:rPr>
+        <w:t xml:space="preserve">data.frame</w:t>
+      </w:r>
+      <w:r>
+        <w:rPr>
+          <w:rStyle w:val="NormalTok"/>
+        </w:rPr>
+        <w:t xml:space="preserve">(</w:t>
+      </w:r>
+      <w:r>
+        <w:br/>
+      </w:r>
+      <w:r>
+        <w:rPr>
+          <w:rStyle w:val="NormalTok"/>
+        </w:rPr>
+        <w:t xml:space="preserve">      </w:t>
+      </w:r>
+      <w:r>
+        <w:rPr>
+          <w:rStyle w:val="AttributeTok"/>
+        </w:rPr>
+        <w:t xml:space="preserve">rank =</w:t>
+      </w:r>
+      <w:r>
+        <w:rPr>
+          <w:rStyle w:val="NormalTok"/>
+        </w:rPr>
+        <w:t xml:space="preserve"> </w:t>
+      </w:r>
+      <w:r>
+        <w:rPr>
+          <w:rStyle w:val="FunctionTok"/>
+        </w:rPr>
+        <w:t xml:space="preserve">as.integer</w:t>
+      </w:r>
+      <w:r>
+        <w:rPr>
+          <w:rStyle w:val="NormalTok"/>
+        </w:rPr>
+        <w:t xml:space="preserve">(x</w:t>
+      </w:r>
+      <w:r>
+        <w:rPr>
+          <w:rStyle w:val="SpecialCharTok"/>
+        </w:rPr>
+        <w:t xml:space="preserve">$</w:t>
+      </w:r>
+      <w:r>
+        <w:rPr>
+          <w:rStyle w:val="NormalTok"/>
+        </w:rPr>
+        <w:t xml:space="preserve">rank),</w:t>
+      </w:r>
+      <w:r>
+        <w:br/>
+      </w:r>
+      <w:r>
+        <w:rPr>
+          <w:rStyle w:val="NormalTok"/>
+        </w:rPr>
+        <w:t xml:space="preserve">      </w:t>
+      </w:r>
+      <w:r>
+        <w:rPr>
+          <w:rStyle w:val="AttributeTok"/>
+        </w:rPr>
+        <w:t xml:space="preserve">id =</w:t>
+      </w:r>
+      <w:r>
+        <w:rPr>
+          <w:rStyle w:val="NormalTok"/>
+        </w:rPr>
+        <w:t xml:space="preserve"> x</w:t>
+      </w:r>
+      <w:r>
+        <w:rPr>
+          <w:rStyle w:val="SpecialCharTok"/>
+        </w:rPr>
+        <w:t xml:space="preserve">$</w:t>
+      </w:r>
+      <w:r>
+        <w:rPr>
+          <w:rStyle w:val="NormalTok"/>
+        </w:rPr>
+        <w:t xml:space="preserve">id,</w:t>
+      </w:r>
+      <w:r>
+        <w:br/>
+      </w:r>
+      <w:r>
+        <w:rPr>
+          <w:rStyle w:val="NormalTok"/>
+        </w:rPr>
+        <w:t xml:space="preserve">      </w:t>
+      </w:r>
+      <w:r>
+        <w:rPr>
+          <w:rStyle w:val="AttributeTok"/>
+        </w:rPr>
+        <w:t xml:space="preserve">title =</w:t>
+      </w:r>
+      <w:r>
+        <w:rPr>
+          <w:rStyle w:val="NormalTok"/>
+        </w:rPr>
+        <w:t xml:space="preserve"> x</w:t>
+      </w:r>
+      <w:r>
+        <w:rPr>
+          <w:rStyle w:val="SpecialCharTok"/>
+        </w:rPr>
+        <w:t xml:space="preserve">$</w:t>
+      </w:r>
+      <w:r>
+        <w:rPr>
+          <w:rStyle w:val="NormalTok"/>
+        </w:rPr>
+        <w:t xml:space="preserve">title,</w:t>
+      </w:r>
+      <w:r>
+        <w:br/>
+      </w:r>
+      <w:r>
+        <w:rPr>
+          <w:rStyle w:val="NormalTok"/>
+        </w:rPr>
+        <w:t xml:space="preserve">      </w:t>
+      </w:r>
+      <w:r>
+        <w:rPr>
+          <w:rStyle w:val="AttributeTok"/>
+        </w:rPr>
+        <w:t xml:space="preserve">ease =</w:t>
+      </w:r>
+      <w:r>
+        <w:rPr>
+          <w:rStyle w:val="NormalTok"/>
+        </w:rPr>
+        <w:t xml:space="preserve"> </w:t>
+      </w:r>
+      <w:r>
+        <w:rPr>
+          <w:rStyle w:val="FunctionTok"/>
+        </w:rPr>
+        <w:t xml:space="preserve">as.numeric</w:t>
+      </w:r>
+      <w:r>
+        <w:rPr>
+          <w:rStyle w:val="NormalTok"/>
+        </w:rPr>
+        <w:t xml:space="preserve">(x</w:t>
+      </w:r>
+      <w:r>
+        <w:rPr>
+          <w:rStyle w:val="SpecialCharTok"/>
+        </w:rPr>
+        <w:t xml:space="preserve">$</w:t>
+      </w:r>
+      <w:r>
+        <w:rPr>
+          <w:rStyle w:val="NormalTok"/>
+        </w:rPr>
+        <w:t xml:space="preserve">scores</w:t>
+      </w:r>
+      <w:r>
+        <w:rPr>
+          <w:rStyle w:val="SpecialCharTok"/>
+        </w:rPr>
+        <w:t xml:space="preserve">$</w:t>
+      </w:r>
+      <w:r>
+        <w:rPr>
+          <w:rStyle w:val="NormalTok"/>
+        </w:rPr>
+        <w:t xml:space="preserve">ease),</w:t>
+      </w:r>
+      <w:r>
+        <w:br/>
+      </w:r>
+      <w:r>
+        <w:rPr>
+          <w:rStyle w:val="NormalTok"/>
+        </w:rPr>
+        <w:t xml:space="preserve">      </w:t>
+      </w:r>
+      <w:r>
+        <w:rPr>
+          <w:rStyle w:val="AttributeTok"/>
+        </w:rPr>
+        <w:t xml:space="preserve">interest =</w:t>
+      </w:r>
+      <w:r>
+        <w:rPr>
+          <w:rStyle w:val="NormalTok"/>
+        </w:rPr>
+        <w:t xml:space="preserve"> </w:t>
+      </w:r>
+      <w:r>
+        <w:rPr>
+          <w:rStyle w:val="FunctionTok"/>
+        </w:rPr>
+        <w:t xml:space="preserve">as.numeric</w:t>
+      </w:r>
+      <w:r>
+        <w:rPr>
+          <w:rStyle w:val="NormalTok"/>
+        </w:rPr>
+        <w:t xml:space="preserve">(x</w:t>
+      </w:r>
+      <w:r>
+        <w:rPr>
+          <w:rStyle w:val="SpecialCharTok"/>
+        </w:rPr>
+        <w:t xml:space="preserve">$</w:t>
+      </w:r>
+      <w:r>
+        <w:rPr>
+          <w:rStyle w:val="NormalTok"/>
+        </w:rPr>
+        <w:t xml:space="preserve">scores</w:t>
+      </w:r>
+      <w:r>
+        <w:rPr>
+          <w:rStyle w:val="SpecialCharTok"/>
+        </w:rPr>
+        <w:t xml:space="preserve">$</w:t>
+      </w:r>
+      <w:r>
+        <w:rPr>
+          <w:rStyle w:val="NormalTok"/>
+        </w:rPr>
+        <w:t xml:space="preserve">interest),</w:t>
+      </w:r>
+      <w:r>
+        <w:br/>
+      </w:r>
+      <w:r>
+        <w:rPr>
+          <w:rStyle w:val="NormalTok"/>
+        </w:rPr>
+        <w:t xml:space="preserve">      </w:t>
+      </w:r>
+      <w:r>
+        <w:rPr>
+          <w:rStyle w:val="AttributeTok"/>
+        </w:rPr>
+        <w:t xml:space="preserve">novelty =</w:t>
+      </w:r>
+      <w:r>
+        <w:rPr>
+          <w:rStyle w:val="NormalTok"/>
+        </w:rPr>
+        <w:t xml:space="preserve"> </w:t>
+      </w:r>
+      <w:r>
+        <w:rPr>
+          <w:rStyle w:val="FunctionTok"/>
+        </w:rPr>
+        <w:t xml:space="preserve">as.numeric</w:t>
+      </w:r>
+      <w:r>
+        <w:rPr>
+          <w:rStyle w:val="NormalTok"/>
+        </w:rPr>
+        <w:t xml:space="preserve">(x</w:t>
+      </w:r>
+      <w:r>
+        <w:rPr>
+          <w:rStyle w:val="SpecialCharTok"/>
+        </w:rPr>
+        <w:t xml:space="preserve">$</w:t>
+      </w:r>
+      <w:r>
+        <w:rPr>
+          <w:rStyle w:val="NormalTok"/>
+        </w:rPr>
+        <w:t xml:space="preserve">scores</w:t>
+      </w:r>
+      <w:r>
+        <w:rPr>
+          <w:rStyle w:val="SpecialCharTok"/>
+        </w:rPr>
+        <w:t xml:space="preserve">$</w:t>
+      </w:r>
+      <w:r>
+        <w:rPr>
+          <w:rStyle w:val="NormalTok"/>
+        </w:rPr>
+        <w:t xml:space="preserve">novelty),</w:t>
+      </w:r>
+      <w:r>
+        <w:br/>
+      </w:r>
+      <w:r>
+        <w:rPr>
+          <w:rStyle w:val="NormalTok"/>
+        </w:rPr>
+        <w:t xml:space="preserve">      </w:t>
+      </w:r>
+      <w:r>
+        <w:rPr>
+          <w:rStyle w:val="AttributeTok"/>
+        </w:rPr>
+        <w:t xml:space="preserve">risk =</w:t>
+      </w:r>
+      <w:r>
+        <w:rPr>
+          <w:rStyle w:val="NormalTok"/>
+        </w:rPr>
+        <w:t xml:space="preserve"> </w:t>
+      </w:r>
+      <w:r>
+        <w:rPr>
+          <w:rStyle w:val="FunctionTok"/>
+        </w:rPr>
+        <w:t xml:space="preserve">as.numeric</w:t>
+      </w:r>
+      <w:r>
+        <w:rPr>
+          <w:rStyle w:val="NormalTok"/>
+        </w:rPr>
+        <w:t xml:space="preserve">(x</w:t>
+      </w:r>
+      <w:r>
+        <w:rPr>
+          <w:rStyle w:val="SpecialCharTok"/>
+        </w:rPr>
+        <w:t xml:space="preserve">$</w:t>
+      </w:r>
+      <w:r>
+        <w:rPr>
+          <w:rStyle w:val="NormalTok"/>
+        </w:rPr>
+        <w:t xml:space="preserve">scores</w:t>
+      </w:r>
+      <w:r>
+        <w:rPr>
+          <w:rStyle w:val="SpecialCharTok"/>
+        </w:rPr>
+        <w:t xml:space="preserve">$</w:t>
+      </w:r>
+      <w:r>
+        <w:rPr>
+          <w:rStyle w:val="NormalTok"/>
+        </w:rPr>
+        <w:t xml:space="preserve">risk),</w:t>
+      </w:r>
+      <w:r>
+        <w:br/>
+      </w:r>
+      <w:r>
+        <w:rPr>
+          <w:rStyle w:val="NormalTok"/>
+        </w:rPr>
+        <w:t xml:space="preserve">      </w:t>
+      </w:r>
+      <w:r>
+        <w:rPr>
+          <w:rStyle w:val="AttributeTok"/>
+        </w:rPr>
+        <w:t xml:space="preserve">priority =</w:t>
+      </w:r>
+      <w:r>
+        <w:rPr>
+          <w:rStyle w:val="NormalTok"/>
+        </w:rPr>
+        <w:t xml:space="preserve"> </w:t>
+      </w:r>
+      <w:r>
+        <w:rPr>
+          <w:rStyle w:val="FunctionTok"/>
+        </w:rPr>
+        <w:t xml:space="preserve">as.numeric</w:t>
+      </w:r>
+      <w:r>
+        <w:rPr>
+          <w:rStyle w:val="NormalTok"/>
+        </w:rPr>
+        <w:t xml:space="preserve">(x</w:t>
+      </w:r>
+      <w:r>
+        <w:rPr>
+          <w:rStyle w:val="SpecialCharTok"/>
+        </w:rPr>
+        <w:t xml:space="preserve">$</w:t>
+      </w:r>
+      <w:r>
+        <w:rPr>
+          <w:rStyle w:val="NormalTok"/>
+        </w:rPr>
+        <w:t xml:space="preserve">priority),</w:t>
+      </w:r>
+      <w:r>
+        <w:br/>
+      </w:r>
+      <w:r>
+        <w:rPr>
+          <w:rStyle w:val="NormalTok"/>
+        </w:rPr>
+        <w:t xml:space="preserve">      </w:t>
+      </w:r>
+      <w:r>
+        <w:rPr>
+          <w:rStyle w:val="AttributeTok"/>
+        </w:rPr>
+        <w:t xml:space="preserve">implemented =</w:t>
+      </w:r>
+      <w:r>
+        <w:rPr>
+          <w:rStyle w:val="NormalTok"/>
+        </w:rPr>
+        <w:t xml:space="preserve"> </w:t>
+      </w:r>
+      <w:r>
+        <w:rPr>
+          <w:rStyle w:val="FunctionTok"/>
+        </w:rPr>
+        <w:t xml:space="preserve">ifelse</w:t>
+      </w:r>
+      <w:r>
+        <w:rPr>
+          <w:rStyle w:val="NormalTok"/>
+        </w:rPr>
+        <w:t xml:space="preserve">(</w:t>
+      </w:r>
+      <w:r>
+        <w:rPr>
+          <w:rStyle w:val="FunctionTok"/>
+        </w:rPr>
+        <w:t xml:space="preserve">isTRUE</w:t>
+      </w:r>
+      <w:r>
+        <w:rPr>
+          <w:rStyle w:val="NormalTok"/>
+        </w:rPr>
+        <w:t xml:space="preserve">(x</w:t>
+      </w:r>
+      <w:r>
+        <w:rPr>
+          <w:rStyle w:val="SpecialCharTok"/>
+        </w:rPr>
+        <w:t xml:space="preserve">$</w:t>
+      </w:r>
+      <w:r>
+        <w:rPr>
+          <w:rStyle w:val="NormalTok"/>
+        </w:rPr>
+        <w:t xml:space="preserve">implemented), </w:t>
+      </w:r>
+      <w:r>
+        <w:rPr>
+          <w:rStyle w:val="StringTok"/>
+        </w:rPr>
+        <w:t xml:space="preserve">"[x]"</w:t>
+      </w:r>
+      <w:r>
+        <w:rPr>
+          <w:rStyle w:val="NormalTok"/>
+        </w:rPr>
+        <w:t xml:space="preserve">, </w:t>
+      </w:r>
+      <w:r>
+        <w:rPr>
+          <w:rStyle w:val="StringTok"/>
+        </w:rPr>
+        <w:t xml:space="preserve">"[ ]"</w:t>
+      </w:r>
+      <w:r>
+        <w:rPr>
+          <w:rStyle w:val="NormalTok"/>
+        </w:rPr>
+        <w:t xml:space="preserve">),</w:t>
+      </w:r>
+      <w:r>
+        <w:br/>
+      </w:r>
+      <w:r>
+        <w:rPr>
+          <w:rStyle w:val="NormalTok"/>
+        </w:rPr>
+        <w:t xml:space="preserve">      </w:t>
+      </w:r>
+      <w:r>
+        <w:rPr>
+          <w:rStyle w:val="AttributeTok"/>
+        </w:rPr>
+        <w:t xml:space="preserve">pr =</w:t>
+      </w:r>
+      <w:r>
+        <w:rPr>
+          <w:rStyle w:val="NormalTok"/>
+        </w:rPr>
+        <w:t xml:space="preserve"> </w:t>
+      </w:r>
+      <w:r>
+        <w:rPr>
+          <w:rStyle w:val="FunctionTok"/>
+        </w:rPr>
+        <w:t xml:space="preserve">ifelse</w:t>
+      </w:r>
+      <w:r>
+        <w:rPr>
+          <w:rStyle w:val="NormalTok"/>
+        </w:rPr>
+        <w:t xml:space="preserve">(</w:t>
+      </w:r>
+      <w:r>
+        <w:rPr>
+          <w:rStyle w:val="FunctionTok"/>
+        </w:rPr>
+        <w:t xml:space="preserve">nzchar</w:t>
+      </w:r>
+      <w:r>
+        <w:rPr>
+          <w:rStyle w:val="NormalTok"/>
+        </w:rPr>
+        <w:t xml:space="preserve">(x</w:t>
+      </w:r>
+      <w:r>
+        <w:rPr>
+          <w:rStyle w:val="SpecialCharTok"/>
+        </w:rPr>
+        <w:t xml:space="preserve">$</w:t>
+      </w:r>
+      <w:r>
+        <w:rPr>
+          <w:rStyle w:val="NormalTok"/>
+        </w:rPr>
+        <w:t xml:space="preserve">pr_ref), x</w:t>
+      </w:r>
+      <w:r>
+        <w:rPr>
+          <w:rStyle w:val="SpecialCharTok"/>
+        </w:rPr>
+        <w:t xml:space="preserve">$</w:t>
+      </w:r>
+      <w:r>
+        <w:rPr>
+          <w:rStyle w:val="NormalTok"/>
+        </w:rPr>
+        <w:t xml:space="preserve">pr_ref, </w:t>
+      </w:r>
+      <w:r>
+        <w:rPr>
+          <w:rStyle w:val="StringTok"/>
+        </w:rPr>
+        <w:t xml:space="preserve">""</w:t>
+      </w:r>
+      <w:r>
+        <w:rPr>
+          <w:rStyle w:val="NormalTok"/>
+        </w:rPr>
+        <w:t xml:space="preserve">),</w:t>
+      </w:r>
+      <w:r>
+        <w:br/>
+      </w:r>
+      <w:r>
+        <w:rPr>
+          <w:rStyle w:val="NormalTok"/>
+        </w:rPr>
+        <w:t xml:space="preserve">      </w:t>
+      </w:r>
+      <w:r>
+        <w:rPr>
+          <w:rStyle w:val="AttributeTok"/>
+        </w:rPr>
+        <w:t xml:space="preserve">findings =</w:t>
+      </w:r>
+      <w:r>
+        <w:rPr>
+          <w:rStyle w:val="NormalTok"/>
+        </w:rPr>
+        <w:t xml:space="preserve"> x</w:t>
+      </w:r>
+      <w:r>
+        <w:rPr>
+          <w:rStyle w:val="SpecialCharTok"/>
+        </w:rPr>
+        <w:t xml:space="preserve">$</w:t>
+      </w:r>
+      <w:r>
+        <w:rPr>
+          <w:rStyle w:val="NormalTok"/>
+        </w:rPr>
+        <w:t xml:space="preserve">findings,</w:t>
+      </w:r>
+      <w:r>
+        <w:br/>
+      </w:r>
+      <w:r>
+        <w:rPr>
+          <w:rStyle w:val="NormalTok"/>
+        </w:rPr>
+        <w:t xml:space="preserve">      </w:t>
+      </w:r>
+      <w:r>
+        <w:rPr>
+          <w:rStyle w:val="AttributeTok"/>
+        </w:rPr>
+        <w:t xml:space="preserve">stringsAsFactors =</w:t>
+      </w:r>
+      <w:r>
+        <w:rPr>
+          <w:rStyle w:val="NormalTok"/>
+        </w:rPr>
+        <w:t xml:space="preserve"> </w:t>
+      </w:r>
+      <w:r>
+        <w:rPr>
+          <w:rStyle w:val="ConstantTok"/>
+        </w:rPr>
+        <w:t xml:space="preserve">FALSE</w:t>
+      </w:r>
+      <w:r>
+        <w:br/>
+      </w:r>
+      <w:r>
+        <w:rPr>
+          <w:rStyle w:val="NormalTok"/>
+        </w:rPr>
+        <w:t xml:space="preserve">    )</w:t>
+      </w:r>
+      <w:r>
+        <w:br/>
+      </w:r>
+      <w:r>
+        <w:rPr>
+          <w:rStyle w:val="NormalTok"/>
+        </w:rPr>
+        <w:t xml:space="preserve">  }))</w:t>
+      </w:r>
+      <w:r>
+        <w:br/>
+      </w:r>
+      <w:r>
+        <w:rPr>
+          <w:rStyle w:val="NormalTok"/>
+        </w:rPr>
+        <w:t xml:space="preserve">  tbl[</w:t>
+      </w:r>
+      <w:r>
+        <w:rPr>
+          <w:rStyle w:val="FunctionTok"/>
+        </w:rPr>
+        <w:t xml:space="preserve">order</w:t>
+      </w:r>
+      <w:r>
+        <w:rPr>
+          <w:rStyle w:val="NormalTok"/>
+        </w:rPr>
+        <w:t xml:space="preserve">(tbl</w:t>
+      </w:r>
+      <w:r>
+        <w:rPr>
+          <w:rStyle w:val="SpecialCharTok"/>
+        </w:rPr>
+        <w:t xml:space="preserve">$</w:t>
+      </w:r>
+      <w:r>
+        <w:rPr>
+          <w:rStyle w:val="NormalTok"/>
+        </w:rPr>
+        <w:t xml:space="preserve">rank), ]</w:t>
+      </w:r>
+      <w:r>
+        <w:br/>
+      </w:r>
+      <w:r>
+        <w:rPr>
+          <w:rStyle w:val="NormalTok"/>
+        </w:rPr>
+        <w:t xml:space="preserve">} </w:t>
+      </w:r>
+      <w:r>
+        <w:rPr>
+          <w:rStyle w:val="ControlFlowTok"/>
+        </w:rPr>
+        <w:t xml:space="preserve">else</w:t>
+      </w:r>
+      <w:r>
+        <w:rPr>
+          <w:rStyle w:val="NormalTok"/>
+        </w:rPr>
+        <w:t xml:space="preserve"> {</w:t>
+      </w:r>
+      <w:r>
+        <w:br/>
+      </w:r>
+      <w:r>
+        <w:rPr>
+          <w:rStyle w:val="NormalTok"/>
+        </w:rPr>
+        <w:t xml:space="preserve">  </w:t>
+      </w:r>
+      <w:r>
+        <w:rPr>
+          <w:rStyle w:val="FunctionTok"/>
+        </w:rPr>
+        <w:t xml:space="preserve">data.frame</w:t>
+      </w:r>
+      <w:r>
+        <w:rPr>
+          <w:rStyle w:val="NormalTok"/>
+        </w:rPr>
+        <w:t xml:space="preserve">(</w:t>
+      </w:r>
+      <w:r>
+        <w:rPr>
+          <w:rStyle w:val="AttributeTok"/>
+        </w:rPr>
+        <w:t xml:space="preserve">note =</w:t>
+      </w:r>
+      <w:r>
+        <w:rPr>
+          <w:rStyle w:val="NormalTok"/>
+        </w:rPr>
+        <w:t xml:space="preserve"> </w:t>
+      </w:r>
+      <w:r>
+        <w:rPr>
+          <w:rStyle w:val="StringTok"/>
+        </w:rPr>
+        <w:t xml:space="preserve">"ideas_catalog.yml not found; run scripts/00_ideas_catalog.R"</w:t>
+      </w:r>
+      <w:r>
+        <w:rPr>
+          <w:rStyle w:val="NormalTok"/>
+        </w:rPr>
+        <w:t xml:space="preserve">)</w:t>
+      </w:r>
+      <w:r>
+        <w:br/>
+      </w:r>
+      <w:r>
+        <w:rPr>
+          <w:rStyle w:val="NormalTok"/>
+        </w:rPr>
+        <w:t xml:space="preserve">}</w:t>
+      </w:r>
+    </w:p>
+    <w:p>
+      <w:pPr>
+        <w:pStyle w:val="SourceCode"/>
+      </w:pPr>
+      <w:r>
+        <w:rPr>
+          <w:rStyle w:val="VerbatimChar"/>
+        </w:rPr>
+        <w:t xml:space="preserve">   rank  id                 title ease interest novelty risk priority</w:t>
+      </w:r>
+      <w:r>
+        <w:br/>
+      </w:r>
+      <w:r>
+        <w:rPr>
+          <w:rStyle w:val="VerbatimChar"/>
+        </w:rPr>
+        <w:t xml:space="preserve">1     1 I01 TBD: analysis idea 01    3        3       3    2     2.85</w:t>
+      </w:r>
+      <w:r>
+        <w:br/>
+      </w:r>
+      <w:r>
+        <w:rPr>
+          <w:rStyle w:val="VerbatimChar"/>
+        </w:rPr>
+        <w:t xml:space="preserve">2     1 I02 TBD: analysis idea 02    3        3       3    2     2.85</w:t>
+      </w:r>
+      <w:r>
+        <w:br/>
+      </w:r>
+      <w:r>
+        <w:rPr>
+          <w:rStyle w:val="VerbatimChar"/>
+        </w:rPr>
+        <w:t xml:space="preserve">3     1 I03 TBD: analysis idea 03    3        3       3    2     2.85</w:t>
+      </w:r>
+      <w:r>
+        <w:br/>
+      </w:r>
+      <w:r>
+        <w:rPr>
+          <w:rStyle w:val="VerbatimChar"/>
+        </w:rPr>
+        <w:t xml:space="preserve">4     1 I04 TBD: analysis idea 04    3        3       3    2     2.85</w:t>
+      </w:r>
+      <w:r>
+        <w:br/>
+      </w:r>
+      <w:r>
+        <w:rPr>
+          <w:rStyle w:val="VerbatimChar"/>
+        </w:rPr>
+        <w:t xml:space="preserve">5     1 I05 TBD: analysis idea 05    3        3       3    2     2.85</w:t>
+      </w:r>
+      <w:r>
+        <w:br/>
+      </w:r>
+      <w:r>
+        <w:rPr>
+          <w:rStyle w:val="VerbatimChar"/>
+        </w:rPr>
+        <w:t xml:space="preserve">6     1 I06 TBD: analysis idea 06    3        3       3    2     2.85</w:t>
+      </w:r>
+      <w:r>
+        <w:br/>
+      </w:r>
+      <w:r>
+        <w:rPr>
+          <w:rStyle w:val="VerbatimChar"/>
+        </w:rPr>
+        <w:t xml:space="preserve">7     1 I07 TBD: analysis idea 07    3        3       3    2     2.85</w:t>
+      </w:r>
+      <w:r>
+        <w:br/>
+      </w:r>
+      <w:r>
+        <w:rPr>
+          <w:rStyle w:val="VerbatimChar"/>
+        </w:rPr>
+        <w:t xml:space="preserve">8     1 I08 TBD: analysis idea 08    3        3       3    2     2.85</w:t>
+      </w:r>
+      <w:r>
+        <w:br/>
+      </w:r>
+      <w:r>
+        <w:rPr>
+          <w:rStyle w:val="VerbatimChar"/>
+        </w:rPr>
+        <w:t xml:space="preserve">9     1 I09 TBD: analysis idea 09    3        3       3    2     2.85</w:t>
+      </w:r>
+      <w:r>
+        <w:br/>
+      </w:r>
+      <w:r>
+        <w:rPr>
+          <w:rStyle w:val="VerbatimChar"/>
+        </w:rPr>
+        <w:t xml:space="preserve">10    1 I10 TBD: analysis idea 10    3        3       3    2     2.85</w:t>
+      </w:r>
+      <w:r>
+        <w:br/>
+      </w:r>
+      <w:r>
+        <w:rPr>
+          <w:rStyle w:val="VerbatimChar"/>
+        </w:rPr>
+        <w:t xml:space="preserve">   implemented pr findings</w:t>
+      </w:r>
+      <w:r>
+        <w:br/>
+      </w:r>
+      <w:r>
+        <w:rPr>
+          <w:rStyle w:val="VerbatimChar"/>
+        </w:rPr>
+        <w:t xml:space="preserve">1          [ ]            </w:t>
+      </w:r>
+      <w:r>
+        <w:br/>
+      </w:r>
+      <w:r>
+        <w:rPr>
+          <w:rStyle w:val="VerbatimChar"/>
+        </w:rPr>
+        <w:t xml:space="preserve">2          [ ]            </w:t>
+      </w:r>
+      <w:r>
+        <w:br/>
+      </w:r>
+      <w:r>
+        <w:rPr>
+          <w:rStyle w:val="VerbatimChar"/>
+        </w:rPr>
+        <w:t xml:space="preserve">3          [ ]            </w:t>
+      </w:r>
+      <w:r>
+        <w:br/>
+      </w:r>
+      <w:r>
+        <w:rPr>
+          <w:rStyle w:val="VerbatimChar"/>
+        </w:rPr>
+        <w:t xml:space="preserve">4          [ ]            </w:t>
+      </w:r>
+      <w:r>
+        <w:br/>
+      </w:r>
+      <w:r>
+        <w:rPr>
+          <w:rStyle w:val="VerbatimChar"/>
+        </w:rPr>
+        <w:t xml:space="preserve">5          [ ]            </w:t>
+      </w:r>
+      <w:r>
+        <w:br/>
+      </w:r>
+      <w:r>
+        <w:rPr>
+          <w:rStyle w:val="VerbatimChar"/>
+        </w:rPr>
+        <w:t xml:space="preserve">6          [ ]            </w:t>
+      </w:r>
+      <w:r>
+        <w:br/>
+      </w:r>
+      <w:r>
+        <w:rPr>
+          <w:rStyle w:val="VerbatimChar"/>
+        </w:rPr>
+        <w:t xml:space="preserve">7          [ ]            </w:t>
+      </w:r>
+      <w:r>
+        <w:br/>
+      </w:r>
+      <w:r>
+        <w:rPr>
+          <w:rStyle w:val="VerbatimChar"/>
+        </w:rPr>
+        <w:t xml:space="preserve">8          [ ]            </w:t>
+      </w:r>
+      <w:r>
+        <w:br/>
+      </w:r>
+      <w:r>
+        <w:rPr>
+          <w:rStyle w:val="VerbatimChar"/>
+        </w:rPr>
+        <w:t xml:space="preserve">9          [ ]            </w:t>
+      </w:r>
+      <w:r>
+        <w:br/>
+      </w:r>
+      <w:r>
+        <w:rPr>
+          <w:rStyle w:val="VerbatimChar"/>
+        </w:rPr>
+        <w:t xml:space="preserve">10         [ ]            </w:t>
+      </w:r>
+    </w:p>
+    <w:bookmarkEnd w:id="25"/>
     <w:sectPr>
       <w:footnotePr>
         <w:numRestart w:val="eachSect"/>

</xml_diff>

<commit_message>
feat: model frequency response times
</commit_message>
<xml_diff>
--- a/outputs/reports/results.docx
+++ b/outputs/reports/results.docx
@@ -172,6 +172,63 @@
         <w:br/>
       </w:r>
       <w:r>
+        <w:rPr>
+          <w:rStyle w:val="NormalTok"/>
+        </w:rPr>
+        <w:t xml:space="preserve">fmt1 </w:t>
+      </w:r>
+      <w:r>
+        <w:rPr>
+          <w:rStyle w:val="OtherTok"/>
+        </w:rPr>
+        <w:t xml:space="preserve">&lt;-</w:t>
+      </w:r>
+      <w:r>
+        <w:rPr>
+          <w:rStyle w:val="NormalTok"/>
+        </w:rPr>
+        <w:t xml:space="preserve"> </w:t>
+      </w:r>
+      <w:r>
+        <w:rPr>
+          <w:rStyle w:val="ControlFlowTok"/>
+        </w:rPr>
+        <w:t xml:space="preserve">function</w:t>
+      </w:r>
+      <w:r>
+        <w:rPr>
+          <w:rStyle w:val="NormalTok"/>
+        </w:rPr>
+        <w:t xml:space="preserve">(x) </w:t>
+      </w:r>
+      <w:r>
+        <w:rPr>
+          <w:rStyle w:val="FunctionTok"/>
+        </w:rPr>
+        <w:t xml:space="preserve">sprintf</w:t>
+      </w:r>
+      <w:r>
+        <w:rPr>
+          <w:rStyle w:val="NormalTok"/>
+        </w:rPr>
+        <w:t xml:space="preserve">(</w:t>
+      </w:r>
+      <w:r>
+        <w:rPr>
+          <w:rStyle w:val="StringTok"/>
+        </w:rPr>
+        <w:t xml:space="preserve">"%.1f"</w:t>
+      </w:r>
+      <w:r>
+        <w:rPr>
+          <w:rStyle w:val="NormalTok"/>
+        </w:rPr>
+        <w:t xml:space="preserve">, x)</w:t>
+      </w:r>
+      <w:r>
+        <w:br/>
+      </w:r>
+      <w:r>
         <w:br/>
       </w:r>
       <w:r>
@@ -338,6 +395,93 @@
           <w:rStyle w:val="StringTok"/>
         </w:rPr>
         <w:t xml:space="preserve">"base_lm.yml"</w:t>
+      </w:r>
+      <w:r>
+        <w:rPr>
+          <w:rStyle w:val="NormalTok"/>
+        </w:rPr>
+        <w:t xml:space="preserve">))</w:t>
+      </w:r>
+      <w:r>
+        <w:br/>
+      </w:r>
+      <w:r>
+        <w:rPr>
+          <w:rStyle w:val="NormalTok"/>
+        </w:rPr>
+        <w:t xml:space="preserve">freq_complexity </w:t>
+      </w:r>
+      <w:r>
+        <w:rPr>
+          <w:rStyle w:val="OtherTok"/>
+        </w:rPr>
+        <w:t xml:space="preserve">&lt;-</w:t>
+      </w:r>
+      <w:r>
+        <w:rPr>
+          <w:rStyle w:val="NormalTok"/>
+        </w:rPr>
+        <w:t xml:space="preserve"> yaml</w:t>
+      </w:r>
+      <w:r>
+        <w:rPr>
+          <w:rStyle w:val="SpecialCharTok"/>
+        </w:rPr>
+        <w:t xml:space="preserve">::</w:t>
+      </w:r>
+      <w:r>
+        <w:rPr>
+          <w:rStyle w:val="FunctionTok"/>
+        </w:rPr>
+        <w:t xml:space="preserve">read_yaml</w:t>
+      </w:r>
+      <w:r>
+        <w:rPr>
+          <w:rStyle w:val="NormalTok"/>
+        </w:rPr>
+        <w:t xml:space="preserve">(</w:t>
+      </w:r>
+      <w:r>
+        <w:rPr>
+          <w:rStyle w:val="FunctionTok"/>
+        </w:rPr>
+        <w:t xml:space="preserve">here</w:t>
+      </w:r>
+      <w:r>
+        <w:rPr>
+          <w:rStyle w:val="NormalTok"/>
+        </w:rPr>
+        <w:t xml:space="preserve">(</w:t>
+      </w:r>
+      <w:r>
+        <w:rPr>
+          <w:rStyle w:val="StringTok"/>
+        </w:rPr>
+        <w:t xml:space="preserve">"outputs"</w:t>
+      </w:r>
+      <w:r>
+        <w:rPr>
+          <w:rStyle w:val="NormalTok"/>
+        </w:rPr>
+        <w:t xml:space="preserve">, </w:t>
+      </w:r>
+      <w:r>
+        <w:rPr>
+          <w:rStyle w:val="StringTok"/>
+        </w:rPr>
+        <w:t xml:space="preserve">"results"</w:t>
+      </w:r>
+      <w:r>
+        <w:rPr>
+          <w:rStyle w:val="NormalTok"/>
+        </w:rPr>
+        <w:t xml:space="preserve">, </w:t>
+      </w:r>
+      <w:r>
+        <w:rPr>
+          <w:rStyle w:val="StringTok"/>
+        </w:rPr>
+        <w:t xml:space="preserve">"freq_rt_complexity.yml"</w:t>
       </w:r>
       <w:r>
         <w:rPr>
@@ -1369,6 +1513,683 @@
       </w:r>
     </w:p>
     <w:bookmarkEnd w:id="24"/>
+    <w:bookmarkStart w:id="28" w:name="X31ba1e274bfed5dd884922223b70efa9306e813"/>
+    <w:p>
+      <w:pPr>
+        <w:pStyle w:val="Heading2"/>
+      </w:pPr>
+      <w:r>
+        <w:t xml:space="preserve">Frequency effect with complexity adjustment</w:t>
+      </w:r>
+    </w:p>
+    <w:p>
+      <w:pPr>
+        <w:pStyle w:val="FirstParagraph"/>
+      </w:pPr>
+      <w:r>
+        <w:t xml:space="preserve">The GAM with a smooth log-frequency term and linear stroke adjustment used 3852 characters. Moving from the 10th to 50th percentile in frequency speeds responses by about 82.1 ms, whereas gains shrink to 38.0 ms between the 50th and 90th percentile, indicating a flattening benefit at the top end.</w:t>
+      </w:r>
+    </w:p>
+    <w:p>
+      <w:pPr>
+        <w:pStyle w:val="SourceCode"/>
+      </w:pPr>
+      <w:r>
+        <w:rPr>
+          <w:rStyle w:val="NormalTok"/>
+        </w:rPr>
+        <w:t xml:space="preserve">quantile_rows </w:t>
+      </w:r>
+      <w:r>
+        <w:rPr>
+          <w:rStyle w:val="OtherTok"/>
+        </w:rPr>
+        <w:t xml:space="preserve">&lt;-</w:t>
+      </w:r>
+      <w:r>
+        <w:rPr>
+          <w:rStyle w:val="NormalTok"/>
+        </w:rPr>
+        <w:t xml:space="preserve"> freq_complexity</w:t>
+      </w:r>
+      <w:r>
+        <w:rPr>
+          <w:rStyle w:val="SpecialCharTok"/>
+        </w:rPr>
+        <w:t xml:space="preserve">$</w:t>
+      </w:r>
+      <w:r>
+        <w:rPr>
+          <w:rStyle w:val="NormalTok"/>
+        </w:rPr>
+        <w:t xml:space="preserve">quantile_estimates</w:t>
+      </w:r>
+      <w:r>
+        <w:br/>
+      </w:r>
+      <w:r>
+        <w:rPr>
+          <w:rStyle w:val="FunctionTok"/>
+        </w:rPr>
+        <w:t xml:space="preserve">data.frame</w:t>
+      </w:r>
+      <w:r>
+        <w:rPr>
+          <w:rStyle w:val="NormalTok"/>
+        </w:rPr>
+        <w:t xml:space="preserve">(</w:t>
+      </w:r>
+      <w:r>
+        <w:br/>
+      </w:r>
+      <w:r>
+        <w:rPr>
+          <w:rStyle w:val="NormalTok"/>
+        </w:rPr>
+        <w:t xml:space="preserve">  </w:t>
+      </w:r>
+      <w:r>
+        <w:rPr>
+          <w:rStyle w:val="AttributeTok"/>
+        </w:rPr>
+        <w:t xml:space="preserve">quantile =</w:t>
+      </w:r>
+      <w:r>
+        <w:rPr>
+          <w:rStyle w:val="NormalTok"/>
+        </w:rPr>
+        <w:t xml:space="preserve"> </w:t>
+      </w:r>
+      <w:r>
+        <w:rPr>
+          <w:rStyle w:val="FunctionTok"/>
+        </w:rPr>
+        <w:t xml:space="preserve">names</w:t>
+      </w:r>
+      <w:r>
+        <w:rPr>
+          <w:rStyle w:val="NormalTok"/>
+        </w:rPr>
+        <w:t xml:space="preserve">(quantile_rows),</w:t>
+      </w:r>
+      <w:r>
+        <w:br/>
+      </w:r>
+      <w:r>
+        <w:rPr>
+          <w:rStyle w:val="NormalTok"/>
+        </w:rPr>
+        <w:t xml:space="preserve">  </w:t>
+      </w:r>
+      <w:r>
+        <w:rPr>
+          <w:rStyle w:val="AttributeTok"/>
+        </w:rPr>
+        <w:t xml:space="preserve">log_freq =</w:t>
+      </w:r>
+      <w:r>
+        <w:rPr>
+          <w:rStyle w:val="NormalTok"/>
+        </w:rPr>
+        <w:t xml:space="preserve"> </w:t>
+      </w:r>
+      <w:r>
+        <w:rPr>
+          <w:rStyle w:val="FunctionTok"/>
+        </w:rPr>
+        <w:t xml:space="preserve">vapply</w:t>
+      </w:r>
+      <w:r>
+        <w:rPr>
+          <w:rStyle w:val="NormalTok"/>
+        </w:rPr>
+        <w:t xml:space="preserve">(quantile_rows, </w:t>
+      </w:r>
+      <w:r>
+        <w:rPr>
+          <w:rStyle w:val="ControlFlowTok"/>
+        </w:rPr>
+        <w:t xml:space="preserve">function</w:t>
+      </w:r>
+      <w:r>
+        <w:rPr>
+          <w:rStyle w:val="NormalTok"/>
+        </w:rPr>
+        <w:t xml:space="preserve">(x) x</w:t>
+      </w:r>
+      <w:r>
+        <w:rPr>
+          <w:rStyle w:val="SpecialCharTok"/>
+        </w:rPr>
+        <w:t xml:space="preserve">$</w:t>
+      </w:r>
+      <w:r>
+        <w:rPr>
+          <w:rStyle w:val="NormalTok"/>
+        </w:rPr>
+        <w:t xml:space="preserve">log_freq, </w:t>
+      </w:r>
+      <w:r>
+        <w:rPr>
+          <w:rStyle w:val="FunctionTok"/>
+        </w:rPr>
+        <w:t xml:space="preserve">numeric</w:t>
+      </w:r>
+      <w:r>
+        <w:rPr>
+          <w:rStyle w:val="NormalTok"/>
+        </w:rPr>
+        <w:t xml:space="preserve">(</w:t>
+      </w:r>
+      <w:r>
+        <w:rPr>
+          <w:rStyle w:val="DecValTok"/>
+        </w:rPr>
+        <w:t xml:space="preserve">1</w:t>
+      </w:r>
+      <w:r>
+        <w:rPr>
+          <w:rStyle w:val="NormalTok"/>
+        </w:rPr>
+        <w:t xml:space="preserve">)),</w:t>
+      </w:r>
+      <w:r>
+        <w:br/>
+      </w:r>
+      <w:r>
+        <w:rPr>
+          <w:rStyle w:val="NormalTok"/>
+        </w:rPr>
+        <w:t xml:space="preserve">  </w:t>
+      </w:r>
+      <w:r>
+        <w:rPr>
+          <w:rStyle w:val="AttributeTok"/>
+        </w:rPr>
+        <w:t xml:space="preserve">freq =</w:t>
+      </w:r>
+      <w:r>
+        <w:rPr>
+          <w:rStyle w:val="NormalTok"/>
+        </w:rPr>
+        <w:t xml:space="preserve"> </w:t>
+      </w:r>
+      <w:r>
+        <w:rPr>
+          <w:rStyle w:val="FunctionTok"/>
+        </w:rPr>
+        <w:t xml:space="preserve">vapply</w:t>
+      </w:r>
+      <w:r>
+        <w:rPr>
+          <w:rStyle w:val="NormalTok"/>
+        </w:rPr>
+        <w:t xml:space="preserve">(quantile_rows, </w:t>
+      </w:r>
+      <w:r>
+        <w:rPr>
+          <w:rStyle w:val="ControlFlowTok"/>
+        </w:rPr>
+        <w:t xml:space="preserve">function</w:t>
+      </w:r>
+      <w:r>
+        <w:rPr>
+          <w:rStyle w:val="NormalTok"/>
+        </w:rPr>
+        <w:t xml:space="preserve">(x) x</w:t>
+      </w:r>
+      <w:r>
+        <w:rPr>
+          <w:rStyle w:val="SpecialCharTok"/>
+        </w:rPr>
+        <w:t xml:space="preserve">$</w:t>
+      </w:r>
+      <w:r>
+        <w:rPr>
+          <w:rStyle w:val="NormalTok"/>
+        </w:rPr>
+        <w:t xml:space="preserve">freq, </w:t>
+      </w:r>
+      <w:r>
+        <w:rPr>
+          <w:rStyle w:val="FunctionTok"/>
+        </w:rPr>
+        <w:t xml:space="preserve">numeric</w:t>
+      </w:r>
+      <w:r>
+        <w:rPr>
+          <w:rStyle w:val="NormalTok"/>
+        </w:rPr>
+        <w:t xml:space="preserve">(</w:t>
+      </w:r>
+      <w:r>
+        <w:rPr>
+          <w:rStyle w:val="DecValTok"/>
+        </w:rPr>
+        <w:t xml:space="preserve">1</w:t>
+      </w:r>
+      <w:r>
+        <w:rPr>
+          <w:rStyle w:val="NormalTok"/>
+        </w:rPr>
+        <w:t xml:space="preserve">)),</w:t>
+      </w:r>
+      <w:r>
+        <w:br/>
+      </w:r>
+      <w:r>
+        <w:rPr>
+          <w:rStyle w:val="NormalTok"/>
+        </w:rPr>
+        <w:t xml:space="preserve">  </w:t>
+      </w:r>
+      <w:r>
+        <w:rPr>
+          <w:rStyle w:val="AttributeTok"/>
+        </w:rPr>
+        <w:t xml:space="preserve">rt_ms =</w:t>
+      </w:r>
+      <w:r>
+        <w:rPr>
+          <w:rStyle w:val="NormalTok"/>
+        </w:rPr>
+        <w:t xml:space="preserve"> </w:t>
+      </w:r>
+      <w:r>
+        <w:rPr>
+          <w:rStyle w:val="FunctionTok"/>
+        </w:rPr>
+        <w:t xml:space="preserve">vapply</w:t>
+      </w:r>
+      <w:r>
+        <w:rPr>
+          <w:rStyle w:val="NormalTok"/>
+        </w:rPr>
+        <w:t xml:space="preserve">(quantile_rows, </w:t>
+      </w:r>
+      <w:r>
+        <w:rPr>
+          <w:rStyle w:val="ControlFlowTok"/>
+        </w:rPr>
+        <w:t xml:space="preserve">function</w:t>
+      </w:r>
+      <w:r>
+        <w:rPr>
+          <w:rStyle w:val="NormalTok"/>
+        </w:rPr>
+        <w:t xml:space="preserve">(x) x</w:t>
+      </w:r>
+      <w:r>
+        <w:rPr>
+          <w:rStyle w:val="SpecialCharTok"/>
+        </w:rPr>
+        <w:t xml:space="preserve">$</w:t>
+      </w:r>
+      <w:r>
+        <w:rPr>
+          <w:rStyle w:val="NormalTok"/>
+        </w:rPr>
+        <w:t xml:space="preserve">rt_ms, </w:t>
+      </w:r>
+      <w:r>
+        <w:rPr>
+          <w:rStyle w:val="FunctionTok"/>
+        </w:rPr>
+        <w:t xml:space="preserve">numeric</w:t>
+      </w:r>
+      <w:r>
+        <w:rPr>
+          <w:rStyle w:val="NormalTok"/>
+        </w:rPr>
+        <w:t xml:space="preserve">(</w:t>
+      </w:r>
+      <w:r>
+        <w:rPr>
+          <w:rStyle w:val="DecValTok"/>
+        </w:rPr>
+        <w:t xml:space="preserve">1</w:t>
+      </w:r>
+      <w:r>
+        <w:rPr>
+          <w:rStyle w:val="NormalTok"/>
+        </w:rPr>
+        <w:t xml:space="preserve">)),</w:t>
+      </w:r>
+      <w:r>
+        <w:br/>
+      </w:r>
+      <w:r>
+        <w:rPr>
+          <w:rStyle w:val="NormalTok"/>
+        </w:rPr>
+        <w:t xml:space="preserve">  </w:t>
+      </w:r>
+      <w:r>
+        <w:rPr>
+          <w:rStyle w:val="AttributeTok"/>
+        </w:rPr>
+        <w:t xml:space="preserve">rt_ms_lower =</w:t>
+      </w:r>
+      <w:r>
+        <w:rPr>
+          <w:rStyle w:val="NormalTok"/>
+        </w:rPr>
+        <w:t xml:space="preserve"> </w:t>
+      </w:r>
+      <w:r>
+        <w:rPr>
+          <w:rStyle w:val="FunctionTok"/>
+        </w:rPr>
+        <w:t xml:space="preserve">vapply</w:t>
+      </w:r>
+      <w:r>
+        <w:rPr>
+          <w:rStyle w:val="NormalTok"/>
+        </w:rPr>
+        <w:t xml:space="preserve">(quantile_rows, </w:t>
+      </w:r>
+      <w:r>
+        <w:rPr>
+          <w:rStyle w:val="ControlFlowTok"/>
+        </w:rPr>
+        <w:t xml:space="preserve">function</w:t>
+      </w:r>
+      <w:r>
+        <w:rPr>
+          <w:rStyle w:val="NormalTok"/>
+        </w:rPr>
+        <w:t xml:space="preserve">(x) x</w:t>
+      </w:r>
+      <w:r>
+        <w:rPr>
+          <w:rStyle w:val="SpecialCharTok"/>
+        </w:rPr>
+        <w:t xml:space="preserve">$</w:t>
+      </w:r>
+      <w:r>
+        <w:rPr>
+          <w:rStyle w:val="NormalTok"/>
+        </w:rPr>
+        <w:t xml:space="preserve">rt_ms_lower, </w:t>
+      </w:r>
+      <w:r>
+        <w:rPr>
+          <w:rStyle w:val="FunctionTok"/>
+        </w:rPr>
+        <w:t xml:space="preserve">numeric</w:t>
+      </w:r>
+      <w:r>
+        <w:rPr>
+          <w:rStyle w:val="NormalTok"/>
+        </w:rPr>
+        <w:t xml:space="preserve">(</w:t>
+      </w:r>
+      <w:r>
+        <w:rPr>
+          <w:rStyle w:val="DecValTok"/>
+        </w:rPr>
+        <w:t xml:space="preserve">1</w:t>
+      </w:r>
+      <w:r>
+        <w:rPr>
+          <w:rStyle w:val="NormalTok"/>
+        </w:rPr>
+        <w:t xml:space="preserve">)),</w:t>
+      </w:r>
+      <w:r>
+        <w:br/>
+      </w:r>
+      <w:r>
+        <w:rPr>
+          <w:rStyle w:val="NormalTok"/>
+        </w:rPr>
+        <w:t xml:space="preserve">  </w:t>
+      </w:r>
+      <w:r>
+        <w:rPr>
+          <w:rStyle w:val="AttributeTok"/>
+        </w:rPr>
+        <w:t xml:space="preserve">rt_ms_upper =</w:t>
+      </w:r>
+      <w:r>
+        <w:rPr>
+          <w:rStyle w:val="NormalTok"/>
+        </w:rPr>
+        <w:t xml:space="preserve"> </w:t>
+      </w:r>
+      <w:r>
+        <w:rPr>
+          <w:rStyle w:val="FunctionTok"/>
+        </w:rPr>
+        <w:t xml:space="preserve">vapply</w:t>
+      </w:r>
+      <w:r>
+        <w:rPr>
+          <w:rStyle w:val="NormalTok"/>
+        </w:rPr>
+        <w:t xml:space="preserve">(quantile_rows, </w:t>
+      </w:r>
+      <w:r>
+        <w:rPr>
+          <w:rStyle w:val="ControlFlowTok"/>
+        </w:rPr>
+        <w:t xml:space="preserve">function</w:t>
+      </w:r>
+      <w:r>
+        <w:rPr>
+          <w:rStyle w:val="NormalTok"/>
+        </w:rPr>
+        <w:t xml:space="preserve">(x) x</w:t>
+      </w:r>
+      <w:r>
+        <w:rPr>
+          <w:rStyle w:val="SpecialCharTok"/>
+        </w:rPr>
+        <w:t xml:space="preserve">$</w:t>
+      </w:r>
+      <w:r>
+        <w:rPr>
+          <w:rStyle w:val="NormalTok"/>
+        </w:rPr>
+        <w:t xml:space="preserve">rt_ms_upper, </w:t>
+      </w:r>
+      <w:r>
+        <w:rPr>
+          <w:rStyle w:val="FunctionTok"/>
+        </w:rPr>
+        <w:t xml:space="preserve">numeric</w:t>
+      </w:r>
+      <w:r>
+        <w:rPr>
+          <w:rStyle w:val="NormalTok"/>
+        </w:rPr>
+        <w:t xml:space="preserve">(</w:t>
+      </w:r>
+      <w:r>
+        <w:rPr>
+          <w:rStyle w:val="DecValTok"/>
+        </w:rPr>
+        <w:t xml:space="preserve">1</w:t>
+      </w:r>
+      <w:r>
+        <w:rPr>
+          <w:rStyle w:val="NormalTok"/>
+        </w:rPr>
+        <w:t xml:space="preserve">))</w:t>
+      </w:r>
+      <w:r>
+        <w:br/>
+      </w:r>
+      <w:r>
+        <w:rPr>
+          <w:rStyle w:val="NormalTok"/>
+        </w:rPr>
+        <w:t xml:space="preserve">)</w:t>
+      </w:r>
+    </w:p>
+    <w:p>
+      <w:pPr>
+        <w:pStyle w:val="SourceCode"/>
+      </w:pPr>
+      <w:r>
+        <w:rPr>
+          <w:rStyle w:val="VerbatimChar"/>
+        </w:rPr>
+        <w:t xml:space="preserve">     quantile log_freq   freq  rt_ms rt_ms_lower rt_ms_upper</w:t>
+      </w:r>
+      <w:r>
+        <w:br/>
+      </w:r>
+      <w:r>
+        <w:rPr>
+          <w:rStyle w:val="VerbatimChar"/>
+        </w:rPr>
+        <w:t xml:space="preserve">10th     10th   0.0310 1.0315 752.62      748.68      756.58</w:t>
+      </w:r>
+      <w:r>
+        <w:br/>
+      </w:r>
+      <w:r>
+        <w:rPr>
+          <w:rStyle w:val="VerbatimChar"/>
+        </w:rPr>
+        <w:t xml:space="preserve">50th     50th   0.6051 1.8315 670.56      667.11      674.03</w:t>
+      </w:r>
+      <w:r>
+        <w:br/>
+      </w:r>
+      <w:r>
+        <w:rPr>
+          <w:rStyle w:val="VerbatimChar"/>
+        </w:rPr>
+        <w:t xml:space="preserve">90th     90th   2.1035 8.1949 632.59      628.04      637.18</w:t>
+      </w:r>
+    </w:p>
+    <w:p>
+      <w:pPr>
+        <w:pStyle w:val="SourceCode"/>
+      </w:pPr>
+      <w:r>
+        <w:rPr>
+          <w:rStyle w:val="NormalTok"/>
+        </w:rPr>
+        <w:t xml:space="preserve">knitr</w:t>
+      </w:r>
+      <w:r>
+        <w:rPr>
+          <w:rStyle w:val="SpecialCharTok"/>
+        </w:rPr>
+        <w:t xml:space="preserve">::</w:t>
+      </w:r>
+      <w:r>
+        <w:rPr>
+          <w:rStyle w:val="FunctionTok"/>
+        </w:rPr>
+        <w:t xml:space="preserve">include_graphics</w:t>
+      </w:r>
+      <w:r>
+        <w:rPr>
+          <w:rStyle w:val="NormalTok"/>
+        </w:rPr>
+        <w:t xml:space="preserve">(</w:t>
+      </w:r>
+      <w:r>
+        <w:rPr>
+          <w:rStyle w:val="FunctionTok"/>
+        </w:rPr>
+        <w:t xml:space="preserve">here</w:t>
+      </w:r>
+      <w:r>
+        <w:rPr>
+          <w:rStyle w:val="NormalTok"/>
+        </w:rPr>
+        <w:t xml:space="preserve">(</w:t>
+      </w:r>
+      <w:r>
+        <w:rPr>
+          <w:rStyle w:val="StringTok"/>
+        </w:rPr>
+        <w:t xml:space="preserve">"outputs"</w:t>
+      </w:r>
+      <w:r>
+        <w:rPr>
+          <w:rStyle w:val="NormalTok"/>
+        </w:rPr>
+        <w:t xml:space="preserve">, </w:t>
+      </w:r>
+      <w:r>
+        <w:rPr>
+          <w:rStyle w:val="StringTok"/>
+        </w:rPr>
+        <w:t xml:space="preserve">"figures"</w:t>
+      </w:r>
+      <w:r>
+        <w:rPr>
+          <w:rStyle w:val="NormalTok"/>
+        </w:rPr>
+        <w:t xml:space="preserve">, </w:t>
+      </w:r>
+      <w:r>
+        <w:rPr>
+          <w:rStyle w:val="StringTok"/>
+        </w:rPr>
+        <w:t xml:space="preserve">"freq_rt_vs_frequency.png"</w:t>
+      </w:r>
+      <w:r>
+        <w:rPr>
+          <w:rStyle w:val="NormalTok"/>
+        </w:rPr>
+        <w:t xml:space="preserve">))</w:t>
+      </w:r>
+    </w:p>
+    <w:p>
+      <w:pPr>
+        <w:pStyle w:val="FirstParagraph"/>
+      </w:pPr>
+      <w:r>
+        <w:drawing>
+          <wp:inline>
+            <wp:extent cx="5334000" cy="3556000"/>
+            <wp:effectExtent b="0" l="0" r="0" t="0"/>
+            <wp:docPr descr="" title="" id="26" name="Picture"/>
+            <a:graphic>
+              <a:graphicData uri="http://schemas.openxmlformats.org/drawingml/2006/picture">
+                <pic:pic>
+                  <pic:nvPicPr>
+                    <pic:cNvPr descr="../outputs/figures/freq_rt_vs_frequency.png" id="27" name="Picture"/>
+                    <pic:cNvPicPr>
+                      <a:picLocks noChangeArrowheads="1" noChangeAspect="1"/>
+                    </pic:cNvPicPr>
+                  </pic:nvPicPr>
+                  <pic:blipFill>
+                    <a:blip r:embed="rId25"/>
+                    <a:stretch>
+                      <a:fillRect/>
+                    </a:stretch>
+                  </pic:blipFill>
+                  <pic:spPr bwMode="auto">
+                    <a:xfrm>
+                      <a:off x="0" y="0"/>
+                      <a:ext cx="5334000" cy="3556000"/>
+                    </a:xfrm>
+                    <a:prstGeom prst="rect">
+                      <a:avLst/>
+                    </a:prstGeom>
+                    <a:noFill/>
+                    <a:ln w="9525">
+                      <a:noFill/>
+                      <a:headEnd/>
+                      <a:tailEnd/>
+                    </a:ln>
+                  </pic:spPr>
+                </pic:pic>
+              </a:graphicData>
+            </a:graphic>
+          </wp:inline>
+        </w:drawing>
+      </w:r>
+    </w:p>
+    <w:bookmarkEnd w:id="28"/>
     <w:sectPr>
       <w:footnotePr>
         <w:numRestart w:val="eachSect"/>

</xml_diff>

<commit_message>
feat(visual_complexity): add visual complexity penalty analysis and report section
- Introduce new analysis script `03_visual_complexity_penalty.R` to model the effect of strokes on log reaction time controlling for frequency
- Generate new output files including partial effect CSV, plot PNG, and YAML result summary
- Update Makefile to include the visual complexity penalty analysis in the build process
- Extend reports (markdown, html, pdf, docx, qmd) to include results and plots of the visual complexity penalty
- Refactor utils.R file write functions to avoid overwrite argument and improve atomic write safety
- Add new figure and data files related to visual complexity penalty analysis

This feature adds a comprehensive assessment of visual complexity penalties, enhancing the analysis reports with new statistical results and visualizations.

Co-authored-by: terragon-labs[bot] <terragon-labs[bot]@users.noreply.github.com>
</commit_message>
<xml_diff>
--- a/outputs/reports/results.docx
+++ b/outputs/reports/results.docx
@@ -338,6 +338,93 @@
           <w:rStyle w:val="StringTok"/>
         </w:rPr>
         <w:t xml:space="preserve">"base_lm.yml"</w:t>
+      </w:r>
+      <w:r>
+        <w:rPr>
+          <w:rStyle w:val="NormalTok"/>
+        </w:rPr>
+        <w:t xml:space="preserve">))</w:t>
+      </w:r>
+      <w:r>
+        <w:br/>
+      </w:r>
+      <w:r>
+        <w:rPr>
+          <w:rStyle w:val="NormalTok"/>
+        </w:rPr>
+        <w:t xml:space="preserve">complexity </w:t>
+      </w:r>
+      <w:r>
+        <w:rPr>
+          <w:rStyle w:val="OtherTok"/>
+        </w:rPr>
+        <w:t xml:space="preserve">&lt;-</w:t>
+      </w:r>
+      <w:r>
+        <w:rPr>
+          <w:rStyle w:val="NormalTok"/>
+        </w:rPr>
+        <w:t xml:space="preserve"> yaml</w:t>
+      </w:r>
+      <w:r>
+        <w:rPr>
+          <w:rStyle w:val="SpecialCharTok"/>
+        </w:rPr>
+        <w:t xml:space="preserve">::</w:t>
+      </w:r>
+      <w:r>
+        <w:rPr>
+          <w:rStyle w:val="FunctionTok"/>
+        </w:rPr>
+        <w:t xml:space="preserve">read_yaml</w:t>
+      </w:r>
+      <w:r>
+        <w:rPr>
+          <w:rStyle w:val="NormalTok"/>
+        </w:rPr>
+        <w:t xml:space="preserve">(</w:t>
+      </w:r>
+      <w:r>
+        <w:rPr>
+          <w:rStyle w:val="FunctionTok"/>
+        </w:rPr>
+        <w:t xml:space="preserve">here</w:t>
+      </w:r>
+      <w:r>
+        <w:rPr>
+          <w:rStyle w:val="NormalTok"/>
+        </w:rPr>
+        <w:t xml:space="preserve">(</w:t>
+      </w:r>
+      <w:r>
+        <w:rPr>
+          <w:rStyle w:val="StringTok"/>
+        </w:rPr>
+        <w:t xml:space="preserve">"outputs"</w:t>
+      </w:r>
+      <w:r>
+        <w:rPr>
+          <w:rStyle w:val="NormalTok"/>
+        </w:rPr>
+        <w:t xml:space="preserve">, </w:t>
+      </w:r>
+      <w:r>
+        <w:rPr>
+          <w:rStyle w:val="StringTok"/>
+        </w:rPr>
+        <w:t xml:space="preserve">"results"</w:t>
+      </w:r>
+      <w:r>
+        <w:rPr>
+          <w:rStyle w:val="NormalTok"/>
+        </w:rPr>
+        <w:t xml:space="preserve">, </w:t>
+      </w:r>
+      <w:r>
+        <w:rPr>
+          <w:rStyle w:val="StringTok"/>
+        </w:rPr>
+        <w:t xml:space="preserve">"visual_complexity_penalty.yml"</w:t>
       </w:r>
       <w:r>
         <w:rPr>
@@ -1369,6 +1456,746 @@
       </w:r>
     </w:p>
     <w:bookmarkEnd w:id="24"/>
+    <w:bookmarkStart w:id="28" w:name="visual-complexity-penalty"/>
+    <w:p>
+      <w:pPr>
+        <w:pStyle w:val="Heading2"/>
+      </w:pPr>
+      <w:r>
+        <w:t xml:space="preserve">Visual complexity penalty</w:t>
+      </w:r>
+    </w:p>
+    <w:p>
+      <w:pPr>
+        <w:pStyle w:val="FirstParagraph"/>
+      </w:pPr>
+      <w:r>
+        <w:t xml:space="preserve">The partial effect of strokes remains reliable after holding frequency at its median (0.605111). The smooth term uses 2.656 effective degrees of freedom (F = 248.842, p = 0.000000). The predicted range from the least to most complex characters implies a 0.340 increase in log RT (about 244.060 ms). The strongest penalty lies between 21.5 and 25 strokes (top 85% of the effect curve).</w:t>
+      </w:r>
+    </w:p>
+    <w:p>
+      <w:pPr>
+        <w:pStyle w:val="SourceCode"/>
+      </w:pPr>
+      <w:r>
+        <w:rPr>
+          <w:rStyle w:val="FunctionTok"/>
+        </w:rPr>
+        <w:t xml:space="preserve">data.frame</w:t>
+      </w:r>
+      <w:r>
+        <w:rPr>
+          <w:rStyle w:val="NormalTok"/>
+        </w:rPr>
+        <w:t xml:space="preserve">(</w:t>
+      </w:r>
+      <w:r>
+        <w:br/>
+      </w:r>
+      <w:r>
+        <w:rPr>
+          <w:rStyle w:val="NormalTok"/>
+        </w:rPr>
+        <w:t xml:space="preserve">  </w:t>
+      </w:r>
+      <w:r>
+        <w:rPr>
+          <w:rStyle w:val="AttributeTok"/>
+        </w:rPr>
+        <w:t xml:space="preserve">metric =</w:t>
+      </w:r>
+      <w:r>
+        <w:rPr>
+          <w:rStyle w:val="NormalTok"/>
+        </w:rPr>
+        <w:t xml:space="preserve"> </w:t>
+      </w:r>
+      <w:r>
+        <w:rPr>
+          <w:rStyle w:val="FunctionTok"/>
+        </w:rPr>
+        <w:t xml:space="preserve">c</w:t>
+      </w:r>
+      <w:r>
+        <w:rPr>
+          <w:rStyle w:val="NormalTok"/>
+        </w:rPr>
+        <w:t xml:space="preserve">(</w:t>
+      </w:r>
+      <w:r>
+        <w:rPr>
+          <w:rStyle w:val="StringTok"/>
+        </w:rPr>
+        <w:t xml:space="preserve">"edf (strokes)"</w:t>
+      </w:r>
+      <w:r>
+        <w:rPr>
+          <w:rStyle w:val="NormalTok"/>
+        </w:rPr>
+        <w:t xml:space="preserve">, </w:t>
+      </w:r>
+      <w:r>
+        <w:rPr>
+          <w:rStyle w:val="StringTok"/>
+        </w:rPr>
+        <w:t xml:space="preserve">"F statistic"</w:t>
+      </w:r>
+      <w:r>
+        <w:rPr>
+          <w:rStyle w:val="NormalTok"/>
+        </w:rPr>
+        <w:t xml:space="preserve">, </w:t>
+      </w:r>
+      <w:r>
+        <w:rPr>
+          <w:rStyle w:val="StringTok"/>
+        </w:rPr>
+        <w:t xml:space="preserve">"p-value"</w:t>
+      </w:r>
+      <w:r>
+        <w:rPr>
+          <w:rStyle w:val="NormalTok"/>
+        </w:rPr>
+        <w:t xml:space="preserve">, </w:t>
+      </w:r>
+      <w:r>
+        <w:rPr>
+          <w:rStyle w:val="StringTok"/>
+        </w:rPr>
+        <w:t xml:space="preserve">"log RT span"</w:t>
+      </w:r>
+      <w:r>
+        <w:rPr>
+          <w:rStyle w:val="NormalTok"/>
+        </w:rPr>
+        <w:t xml:space="preserve">, </w:t>
+      </w:r>
+      <w:r>
+        <w:rPr>
+          <w:rStyle w:val="StringTok"/>
+        </w:rPr>
+        <w:t xml:space="preserve">"RT span (ms)"</w:t>
+      </w:r>
+      <w:r>
+        <w:rPr>
+          <w:rStyle w:val="NormalTok"/>
+        </w:rPr>
+        <w:t xml:space="preserve">, </w:t>
+      </w:r>
+      <w:r>
+        <w:rPr>
+          <w:rStyle w:val="StringTok"/>
+        </w:rPr>
+        <w:t xml:space="preserve">"penalty strokes min"</w:t>
+      </w:r>
+      <w:r>
+        <w:rPr>
+          <w:rStyle w:val="NormalTok"/>
+        </w:rPr>
+        <w:t xml:space="preserve">, </w:t>
+      </w:r>
+      <w:r>
+        <w:rPr>
+          <w:rStyle w:val="StringTok"/>
+        </w:rPr>
+        <w:t xml:space="preserve">"penalty strokes max"</w:t>
+      </w:r>
+      <w:r>
+        <w:rPr>
+          <w:rStyle w:val="NormalTok"/>
+        </w:rPr>
+        <w:t xml:space="preserve">),</w:t>
+      </w:r>
+      <w:r>
+        <w:br/>
+      </w:r>
+      <w:r>
+        <w:rPr>
+          <w:rStyle w:val="NormalTok"/>
+        </w:rPr>
+        <w:t xml:space="preserve">  </w:t>
+      </w:r>
+      <w:r>
+        <w:rPr>
+          <w:rStyle w:val="AttributeTok"/>
+        </w:rPr>
+        <w:t xml:space="preserve">value =</w:t>
+      </w:r>
+      <w:r>
+        <w:rPr>
+          <w:rStyle w:val="NormalTok"/>
+        </w:rPr>
+        <w:t xml:space="preserve"> </w:t>
+      </w:r>
+      <w:r>
+        <w:rPr>
+          <w:rStyle w:val="FunctionTok"/>
+        </w:rPr>
+        <w:t xml:space="preserve">c</w:t>
+      </w:r>
+      <w:r>
+        <w:rPr>
+          <w:rStyle w:val="NormalTok"/>
+        </w:rPr>
+        <w:t xml:space="preserve">(</w:t>
+      </w:r>
+      <w:r>
+        <w:br/>
+      </w:r>
+      <w:r>
+        <w:rPr>
+          <w:rStyle w:val="NormalTok"/>
+        </w:rPr>
+        <w:t xml:space="preserve">    </w:t>
+      </w:r>
+      <w:r>
+        <w:rPr>
+          <w:rStyle w:val="FunctionTok"/>
+        </w:rPr>
+        <w:t xml:space="preserve">fmt3</w:t>
+      </w:r>
+      <w:r>
+        <w:rPr>
+          <w:rStyle w:val="NormalTok"/>
+        </w:rPr>
+        <w:t xml:space="preserve">(</w:t>
+      </w:r>
+      <w:r>
+        <w:rPr>
+          <w:rStyle w:val="FunctionTok"/>
+        </w:rPr>
+        <w:t xml:space="preserve">as.numeric</w:t>
+      </w:r>
+      <w:r>
+        <w:rPr>
+          <w:rStyle w:val="NormalTok"/>
+        </w:rPr>
+        <w:t xml:space="preserve">(complexity</w:t>
+      </w:r>
+      <w:r>
+        <w:rPr>
+          <w:rStyle w:val="SpecialCharTok"/>
+        </w:rPr>
+        <w:t xml:space="preserve">$</w:t>
+      </w:r>
+      <w:r>
+        <w:rPr>
+          <w:rStyle w:val="NormalTok"/>
+        </w:rPr>
+        <w:t xml:space="preserve">edf_strokes)),</w:t>
+      </w:r>
+      <w:r>
+        <w:br/>
+      </w:r>
+      <w:r>
+        <w:rPr>
+          <w:rStyle w:val="NormalTok"/>
+        </w:rPr>
+        <w:t xml:space="preserve">    </w:t>
+      </w:r>
+      <w:r>
+        <w:rPr>
+          <w:rStyle w:val="FunctionTok"/>
+        </w:rPr>
+        <w:t xml:space="preserve">fmt3</w:t>
+      </w:r>
+      <w:r>
+        <w:rPr>
+          <w:rStyle w:val="NormalTok"/>
+        </w:rPr>
+        <w:t xml:space="preserve">(</w:t>
+      </w:r>
+      <w:r>
+        <w:rPr>
+          <w:rStyle w:val="FunctionTok"/>
+        </w:rPr>
+        <w:t xml:space="preserve">as.numeric</w:t>
+      </w:r>
+      <w:r>
+        <w:rPr>
+          <w:rStyle w:val="NormalTok"/>
+        </w:rPr>
+        <w:t xml:space="preserve">(complexity</w:t>
+      </w:r>
+      <w:r>
+        <w:rPr>
+          <w:rStyle w:val="SpecialCharTok"/>
+        </w:rPr>
+        <w:t xml:space="preserve">$</w:t>
+      </w:r>
+      <w:r>
+        <w:rPr>
+          <w:rStyle w:val="NormalTok"/>
+        </w:rPr>
+        <w:t xml:space="preserve">f_strokes)),</w:t>
+      </w:r>
+      <w:r>
+        <w:br/>
+      </w:r>
+      <w:r>
+        <w:rPr>
+          <w:rStyle w:val="NormalTok"/>
+        </w:rPr>
+        <w:t xml:space="preserve">    </w:t>
+      </w:r>
+      <w:r>
+        <w:rPr>
+          <w:rStyle w:val="FunctionTok"/>
+        </w:rPr>
+        <w:t xml:space="preserve">fmt6</w:t>
+      </w:r>
+      <w:r>
+        <w:rPr>
+          <w:rStyle w:val="NormalTok"/>
+        </w:rPr>
+        <w:t xml:space="preserve">(</w:t>
+      </w:r>
+      <w:r>
+        <w:rPr>
+          <w:rStyle w:val="FunctionTok"/>
+        </w:rPr>
+        <w:t xml:space="preserve">as.numeric</w:t>
+      </w:r>
+      <w:r>
+        <w:rPr>
+          <w:rStyle w:val="NormalTok"/>
+        </w:rPr>
+        <w:t xml:space="preserve">(complexity</w:t>
+      </w:r>
+      <w:r>
+        <w:rPr>
+          <w:rStyle w:val="SpecialCharTok"/>
+        </w:rPr>
+        <w:t xml:space="preserve">$</w:t>
+      </w:r>
+      <w:r>
+        <w:rPr>
+          <w:rStyle w:val="NormalTok"/>
+        </w:rPr>
+        <w:t xml:space="preserve">p_strokes)),</w:t>
+      </w:r>
+      <w:r>
+        <w:br/>
+      </w:r>
+      <w:r>
+        <w:rPr>
+          <w:rStyle w:val="NormalTok"/>
+        </w:rPr>
+        <w:t xml:space="preserve">    </w:t>
+      </w:r>
+      <w:r>
+        <w:rPr>
+          <w:rStyle w:val="FunctionTok"/>
+        </w:rPr>
+        <w:t xml:space="preserve">fmt6</w:t>
+      </w:r>
+      <w:r>
+        <w:rPr>
+          <w:rStyle w:val="NormalTok"/>
+        </w:rPr>
+        <w:t xml:space="preserve">(</w:t>
+      </w:r>
+      <w:r>
+        <w:rPr>
+          <w:rStyle w:val="FunctionTok"/>
+        </w:rPr>
+        <w:t xml:space="preserve">as.numeric</w:t>
+      </w:r>
+      <w:r>
+        <w:rPr>
+          <w:rStyle w:val="NormalTok"/>
+        </w:rPr>
+        <w:t xml:space="preserve">(complexity</w:t>
+      </w:r>
+      <w:r>
+        <w:rPr>
+          <w:rStyle w:val="SpecialCharTok"/>
+        </w:rPr>
+        <w:t xml:space="preserve">$</w:t>
+      </w:r>
+      <w:r>
+        <w:rPr>
+          <w:rStyle w:val="NormalTok"/>
+        </w:rPr>
+        <w:t xml:space="preserve">penalty</w:t>
+      </w:r>
+      <w:r>
+        <w:rPr>
+          <w:rStyle w:val="SpecialCharTok"/>
+        </w:rPr>
+        <w:t xml:space="preserve">$</w:t>
+      </w:r>
+      <w:r>
+        <w:rPr>
+          <w:rStyle w:val="NormalTok"/>
+        </w:rPr>
+        <w:t xml:space="preserve">log_rt)),</w:t>
+      </w:r>
+      <w:r>
+        <w:br/>
+      </w:r>
+      <w:r>
+        <w:rPr>
+          <w:rStyle w:val="NormalTok"/>
+        </w:rPr>
+        <w:t xml:space="preserve">    </w:t>
+      </w:r>
+      <w:r>
+        <w:rPr>
+          <w:rStyle w:val="FunctionTok"/>
+        </w:rPr>
+        <w:t xml:space="preserve">fmt3</w:t>
+      </w:r>
+      <w:r>
+        <w:rPr>
+          <w:rStyle w:val="NormalTok"/>
+        </w:rPr>
+        <w:t xml:space="preserve">(</w:t>
+      </w:r>
+      <w:r>
+        <w:rPr>
+          <w:rStyle w:val="FunctionTok"/>
+        </w:rPr>
+        <w:t xml:space="preserve">as.numeric</w:t>
+      </w:r>
+      <w:r>
+        <w:rPr>
+          <w:rStyle w:val="NormalTok"/>
+        </w:rPr>
+        <w:t xml:space="preserve">(complexity</w:t>
+      </w:r>
+      <w:r>
+        <w:rPr>
+          <w:rStyle w:val="SpecialCharTok"/>
+        </w:rPr>
+        <w:t xml:space="preserve">$</w:t>
+      </w:r>
+      <w:r>
+        <w:rPr>
+          <w:rStyle w:val="NormalTok"/>
+        </w:rPr>
+        <w:t xml:space="preserve">penalty</w:t>
+      </w:r>
+      <w:r>
+        <w:rPr>
+          <w:rStyle w:val="SpecialCharTok"/>
+        </w:rPr>
+        <w:t xml:space="preserve">$</w:t>
+      </w:r>
+      <w:r>
+        <w:rPr>
+          <w:rStyle w:val="NormalTok"/>
+        </w:rPr>
+        <w:t xml:space="preserve">rt_ms)),</w:t>
+      </w:r>
+      <w:r>
+        <w:br/>
+      </w:r>
+      <w:r>
+        <w:rPr>
+          <w:rStyle w:val="NormalTok"/>
+        </w:rPr>
+        <w:t xml:space="preserve">    complexity</w:t>
+      </w:r>
+      <w:r>
+        <w:rPr>
+          <w:rStyle w:val="SpecialCharTok"/>
+        </w:rPr>
+        <w:t xml:space="preserve">$</w:t>
+      </w:r>
+      <w:r>
+        <w:rPr>
+          <w:rStyle w:val="NormalTok"/>
+        </w:rPr>
+        <w:t xml:space="preserve">penalty</w:t>
+      </w:r>
+      <w:r>
+        <w:rPr>
+          <w:rStyle w:val="SpecialCharTok"/>
+        </w:rPr>
+        <w:t xml:space="preserve">$</w:t>
+      </w:r>
+      <w:r>
+        <w:rPr>
+          <w:rStyle w:val="NormalTok"/>
+        </w:rPr>
+        <w:t xml:space="preserve">range_strokes</w:t>
+      </w:r>
+      <w:r>
+        <w:rPr>
+          <w:rStyle w:val="SpecialCharTok"/>
+        </w:rPr>
+        <w:t xml:space="preserve">$</w:t>
+      </w:r>
+      <w:r>
+        <w:rPr>
+          <w:rStyle w:val="NormalTok"/>
+        </w:rPr>
+        <w:t xml:space="preserve">min,</w:t>
+      </w:r>
+      <w:r>
+        <w:br/>
+      </w:r>
+      <w:r>
+        <w:rPr>
+          <w:rStyle w:val="NormalTok"/>
+        </w:rPr>
+        <w:t xml:space="preserve">    complexity</w:t>
+      </w:r>
+      <w:r>
+        <w:rPr>
+          <w:rStyle w:val="SpecialCharTok"/>
+        </w:rPr>
+        <w:t xml:space="preserve">$</w:t>
+      </w:r>
+      <w:r>
+        <w:rPr>
+          <w:rStyle w:val="NormalTok"/>
+        </w:rPr>
+        <w:t xml:space="preserve">penalty</w:t>
+      </w:r>
+      <w:r>
+        <w:rPr>
+          <w:rStyle w:val="SpecialCharTok"/>
+        </w:rPr>
+        <w:t xml:space="preserve">$</w:t>
+      </w:r>
+      <w:r>
+        <w:rPr>
+          <w:rStyle w:val="NormalTok"/>
+        </w:rPr>
+        <w:t xml:space="preserve">range_strokes</w:t>
+      </w:r>
+      <w:r>
+        <w:rPr>
+          <w:rStyle w:val="SpecialCharTok"/>
+        </w:rPr>
+        <w:t xml:space="preserve">$</w:t>
+      </w:r>
+      <w:r>
+        <w:rPr>
+          <w:rStyle w:val="NormalTok"/>
+        </w:rPr>
+        <w:t xml:space="preserve">max</w:t>
+      </w:r>
+      <w:r>
+        <w:br/>
+      </w:r>
+      <w:r>
+        <w:rPr>
+          <w:rStyle w:val="NormalTok"/>
+        </w:rPr>
+        <w:t xml:space="preserve">  )</w:t>
+      </w:r>
+      <w:r>
+        <w:br/>
+      </w:r>
+      <w:r>
+        <w:rPr>
+          <w:rStyle w:val="NormalTok"/>
+        </w:rPr>
+        <w:t xml:space="preserve">)</w:t>
+      </w:r>
+    </w:p>
+    <w:p>
+      <w:pPr>
+        <w:pStyle w:val="SourceCode"/>
+      </w:pPr>
+      <w:r>
+        <w:rPr>
+          <w:rStyle w:val="VerbatimChar"/>
+        </w:rPr>
+        <w:t xml:space="preserve">               metric    value</w:t>
+      </w:r>
+      <w:r>
+        <w:br/>
+      </w:r>
+      <w:r>
+        <w:rPr>
+          <w:rStyle w:val="VerbatimChar"/>
+        </w:rPr>
+        <w:t xml:space="preserve">1       edf (strokes)    2.656</w:t>
+      </w:r>
+      <w:r>
+        <w:br/>
+      </w:r>
+      <w:r>
+        <w:rPr>
+          <w:rStyle w:val="VerbatimChar"/>
+        </w:rPr>
+        <w:t xml:space="preserve">2         F statistic  248.842</w:t>
+      </w:r>
+      <w:r>
+        <w:br/>
+      </w:r>
+      <w:r>
+        <w:rPr>
+          <w:rStyle w:val="VerbatimChar"/>
+        </w:rPr>
+        <w:t xml:space="preserve">3             p-value 0.000000</w:t>
+      </w:r>
+      <w:r>
+        <w:br/>
+      </w:r>
+      <w:r>
+        <w:rPr>
+          <w:rStyle w:val="VerbatimChar"/>
+        </w:rPr>
+        <w:t xml:space="preserve">4         log RT span 0.340020</w:t>
+      </w:r>
+      <w:r>
+        <w:br/>
+      </w:r>
+      <w:r>
+        <w:rPr>
+          <w:rStyle w:val="VerbatimChar"/>
+        </w:rPr>
+        <w:t xml:space="preserve">5        RT span (ms)  244.060</w:t>
+      </w:r>
+      <w:r>
+        <w:br/>
+      </w:r>
+      <w:r>
+        <w:rPr>
+          <w:rStyle w:val="VerbatimChar"/>
+        </w:rPr>
+        <w:t xml:space="preserve">6 penalty strokes min     21.5</w:t>
+      </w:r>
+      <w:r>
+        <w:br/>
+      </w:r>
+      <w:r>
+        <w:rPr>
+          <w:rStyle w:val="VerbatimChar"/>
+        </w:rPr>
+        <w:t xml:space="preserve">7 penalty strokes max       25</w:t>
+      </w:r>
+    </w:p>
+    <w:p>
+      <w:pPr>
+        <w:pStyle w:val="SourceCode"/>
+      </w:pPr>
+      <w:r>
+        <w:rPr>
+          <w:rStyle w:val="NormalTok"/>
+        </w:rPr>
+        <w:t xml:space="preserve">knitr</w:t>
+      </w:r>
+      <w:r>
+        <w:rPr>
+          <w:rStyle w:val="SpecialCharTok"/>
+        </w:rPr>
+        <w:t xml:space="preserve">::</w:t>
+      </w:r>
+      <w:r>
+        <w:rPr>
+          <w:rStyle w:val="FunctionTok"/>
+        </w:rPr>
+        <w:t xml:space="preserve">include_graphics</w:t>
+      </w:r>
+      <w:r>
+        <w:rPr>
+          <w:rStyle w:val="NormalTok"/>
+        </w:rPr>
+        <w:t xml:space="preserve">(</w:t>
+      </w:r>
+      <w:r>
+        <w:rPr>
+          <w:rStyle w:val="FunctionTok"/>
+        </w:rPr>
+        <w:t xml:space="preserve">here</w:t>
+      </w:r>
+      <w:r>
+        <w:rPr>
+          <w:rStyle w:val="NormalTok"/>
+        </w:rPr>
+        <w:t xml:space="preserve">(</w:t>
+      </w:r>
+      <w:r>
+        <w:rPr>
+          <w:rStyle w:val="StringTok"/>
+        </w:rPr>
+        <w:t xml:space="preserve">"outputs"</w:t>
+      </w:r>
+      <w:r>
+        <w:rPr>
+          <w:rStyle w:val="NormalTok"/>
+        </w:rPr>
+        <w:t xml:space="preserve">, </w:t>
+      </w:r>
+      <w:r>
+        <w:rPr>
+          <w:rStyle w:val="StringTok"/>
+        </w:rPr>
+        <w:t xml:space="preserve">"figures"</w:t>
+      </w:r>
+      <w:r>
+        <w:rPr>
+          <w:rStyle w:val="NormalTok"/>
+        </w:rPr>
+        <w:t xml:space="preserve">, </w:t>
+      </w:r>
+      <w:r>
+        <w:rPr>
+          <w:rStyle w:val="StringTok"/>
+        </w:rPr>
+        <w:t xml:space="preserve">"visual_complexity_penalty.png"</w:t>
+      </w:r>
+      <w:r>
+        <w:rPr>
+          <w:rStyle w:val="NormalTok"/>
+        </w:rPr>
+        <w:t xml:space="preserve">))</w:t>
+      </w:r>
+    </w:p>
+    <w:p>
+      <w:pPr>
+        <w:pStyle w:val="FirstParagraph"/>
+      </w:pPr>
+      <w:r>
+        <w:drawing>
+          <wp:inline>
+            <wp:extent cx="5334000" cy="3692769"/>
+            <wp:effectExtent b="0" l="0" r="0" t="0"/>
+            <wp:docPr descr="" title="" id="26" name="Picture"/>
+            <a:graphic>
+              <a:graphicData uri="http://schemas.openxmlformats.org/drawingml/2006/picture">
+                <pic:pic>
+                  <pic:nvPicPr>
+                    <pic:cNvPr descr="../outputs/figures/visual_complexity_penalty.png" id="27" name="Picture"/>
+                    <pic:cNvPicPr>
+                      <a:picLocks noChangeArrowheads="1" noChangeAspect="1"/>
+                    </pic:cNvPicPr>
+                  </pic:nvPicPr>
+                  <pic:blipFill>
+                    <a:blip r:embed="rId25"/>
+                    <a:stretch>
+                      <a:fillRect/>
+                    </a:stretch>
+                  </pic:blipFill>
+                  <pic:spPr bwMode="auto">
+                    <a:xfrm>
+                      <a:off x="0" y="0"/>
+                      <a:ext cx="5334000" cy="3692769"/>
+                    </a:xfrm>
+                    <a:prstGeom prst="rect">
+                      <a:avLst/>
+                    </a:prstGeom>
+                    <a:noFill/>
+                    <a:ln w="9525">
+                      <a:noFill/>
+                      <a:headEnd/>
+                      <a:tailEnd/>
+                    </a:ln>
+                  </pic:spPr>
+                </pic:pic>
+              </a:graphicData>
+            </a:graphic>
+          </wp:inline>
+        </w:drawing>
+      </w:r>
+    </w:p>
+    <w:bookmarkEnd w:id="28"/>
     <w:sectPr>
       <w:footnotePr>
         <w:numRestart w:val="eachSect"/>

</xml_diff>

<commit_message>
feat(analysis): add phon_family_pron_match analysis with scripts, data, and reports
- Added new analysis phon_family_pron_match including script and result yaml
- Updated Makefile to include phon_family_pron_match in build process
- Updated processed data for new analysis
- Added new figures and report files relevant to phon_family_pron_match
- Enhanced utils for atomic file writing without overwrite

Co-authored-by: terragon-labs[bot] <terragon-labs[bot]@users.noreply.github.com>
</commit_message>
<xml_diff>
--- a/outputs/reports/results.docx
+++ b/outputs/reports/results.docx
@@ -338,6 +338,93 @@
           <w:rStyle w:val="StringTok"/>
         </w:rPr>
         <w:t xml:space="preserve">"base_lm.yml"</w:t>
+      </w:r>
+      <w:r>
+        <w:rPr>
+          <w:rStyle w:val="NormalTok"/>
+        </w:rPr>
+        <w:t xml:space="preserve">))</w:t>
+      </w:r>
+      <w:r>
+        <w:br/>
+      </w:r>
+      <w:r>
+        <w:rPr>
+          <w:rStyle w:val="NormalTok"/>
+        </w:rPr>
+        <w:t xml:space="preserve">phon_pron </w:t>
+      </w:r>
+      <w:r>
+        <w:rPr>
+          <w:rStyle w:val="OtherTok"/>
+        </w:rPr>
+        <w:t xml:space="preserve">&lt;-</w:t>
+      </w:r>
+      <w:r>
+        <w:rPr>
+          <w:rStyle w:val="NormalTok"/>
+        </w:rPr>
+        <w:t xml:space="preserve"> yaml</w:t>
+      </w:r>
+      <w:r>
+        <w:rPr>
+          <w:rStyle w:val="SpecialCharTok"/>
+        </w:rPr>
+        <w:t xml:space="preserve">::</w:t>
+      </w:r>
+      <w:r>
+        <w:rPr>
+          <w:rStyle w:val="FunctionTok"/>
+        </w:rPr>
+        <w:t xml:space="preserve">read_yaml</w:t>
+      </w:r>
+      <w:r>
+        <w:rPr>
+          <w:rStyle w:val="NormalTok"/>
+        </w:rPr>
+        <w:t xml:space="preserve">(</w:t>
+      </w:r>
+      <w:r>
+        <w:rPr>
+          <w:rStyle w:val="FunctionTok"/>
+        </w:rPr>
+        <w:t xml:space="preserve">here</w:t>
+      </w:r>
+      <w:r>
+        <w:rPr>
+          <w:rStyle w:val="NormalTok"/>
+        </w:rPr>
+        <w:t xml:space="preserve">(</w:t>
+      </w:r>
+      <w:r>
+        <w:rPr>
+          <w:rStyle w:val="StringTok"/>
+        </w:rPr>
+        <w:t xml:space="preserve">"outputs"</w:t>
+      </w:r>
+      <w:r>
+        <w:rPr>
+          <w:rStyle w:val="NormalTok"/>
+        </w:rPr>
+        <w:t xml:space="preserve">, </w:t>
+      </w:r>
+      <w:r>
+        <w:rPr>
+          <w:rStyle w:val="StringTok"/>
+        </w:rPr>
+        <w:t xml:space="preserve">"results"</w:t>
+      </w:r>
+      <w:r>
+        <w:rPr>
+          <w:rStyle w:val="NormalTok"/>
+        </w:rPr>
+        <w:t xml:space="preserve">, </w:t>
+      </w:r>
+      <w:r>
+        <w:rPr>
+          <w:rStyle w:val="StringTok"/>
+        </w:rPr>
+        <w:t xml:space="preserve">"phon_family_pron_match.yml"</w:t>
       </w:r>
       <w:r>
         <w:rPr>
@@ -1369,6 +1456,635 @@
       </w:r>
     </w:p>
     <w:bookmarkEnd w:id="24"/>
+    <w:bookmarkStart w:id="28" w:name="phonological-family-pronunciation-match"/>
+    <w:p>
+      <w:pPr>
+        <w:pStyle w:val="Heading2"/>
+      </w:pPr>
+      <w:r>
+        <w:t xml:space="preserve">Phonological family × pronunciation match</w:t>
+      </w:r>
+    </w:p>
+    <w:p>
+      <w:pPr>
+        <w:pStyle w:val="FirstParagraph"/>
+      </w:pPr>
+      <w:r>
+        <w:t xml:space="preserve">Characters with phonetic components that predict whole-character pronunciation show a slightly steeper benefit of belonging to larger phonological families than mismatch items, but the interaction term is small (b = 0.002465,</w:t>
+      </w:r>
+      <w:r>
+        <w:t xml:space="preserve"> </w:t>
+      </w:r>
+      <w:r>
+        <w:rPr>
+          <w:i/>
+          <w:iCs/>
+        </w:rPr>
+        <w:t xml:space="preserve">p</w:t>
+      </w:r>
+      <w:r>
+        <w:t xml:space="preserve"> </w:t>
+      </w:r>
+      <w:r>
+        <w:t xml:space="preserve">= 0.558). Consistent with facilitation claims (Li et al., 2011; Lee et al., 2015; Zhou et al., 2021; Wang et al., 2025), the model suggests ~8 ms faster responses across the observed family-size range when pronunciations match versus ~1.5 ms when they mismatch, implying mostly additive rather than flipping effects.</w:t>
+      </w:r>
+    </w:p>
+    <w:p>
+      <w:pPr>
+        <w:pStyle w:val="SourceCode"/>
+      </w:pPr>
+      <w:r>
+        <w:rPr>
+          <w:rStyle w:val="FunctionTok"/>
+        </w:rPr>
+        <w:t xml:space="preserve">data.frame</w:t>
+      </w:r>
+      <w:r>
+        <w:rPr>
+          <w:rStyle w:val="NormalTok"/>
+        </w:rPr>
+        <w:t xml:space="preserve">(</w:t>
+      </w:r>
+      <w:r>
+        <w:br/>
+      </w:r>
+      <w:r>
+        <w:rPr>
+          <w:rStyle w:val="NormalTok"/>
+        </w:rPr>
+        <w:t xml:space="preserve">  </w:t>
+      </w:r>
+      <w:r>
+        <w:rPr>
+          <w:rStyle w:val="AttributeTok"/>
+        </w:rPr>
+        <w:t xml:space="preserve">term =</w:t>
+      </w:r>
+      <w:r>
+        <w:rPr>
+          <w:rStyle w:val="NormalTok"/>
+        </w:rPr>
+        <w:t xml:space="preserve"> </w:t>
+      </w:r>
+      <w:r>
+        <w:rPr>
+          <w:rStyle w:val="FunctionTok"/>
+        </w:rPr>
+        <w:t xml:space="preserve">c</w:t>
+      </w:r>
+      <w:r>
+        <w:rPr>
+          <w:rStyle w:val="NormalTok"/>
+        </w:rPr>
+        <w:t xml:space="preserve">(</w:t>
+      </w:r>
+      <w:r>
+        <w:rPr>
+          <w:rStyle w:val="StringTok"/>
+        </w:rPr>
+        <w:t xml:space="preserve">"phon_family_z"</w:t>
+      </w:r>
+      <w:r>
+        <w:rPr>
+          <w:rStyle w:val="NormalTok"/>
+        </w:rPr>
+        <w:t xml:space="preserve">, </w:t>
+      </w:r>
+      <w:r>
+        <w:rPr>
+          <w:rStyle w:val="StringTok"/>
+        </w:rPr>
+        <w:t xml:space="preserve">"pron_match_mismatch"</w:t>
+      </w:r>
+      <w:r>
+        <w:rPr>
+          <w:rStyle w:val="NormalTok"/>
+        </w:rPr>
+        <w:t xml:space="preserve">, </w:t>
+      </w:r>
+      <w:r>
+        <w:rPr>
+          <w:rStyle w:val="StringTok"/>
+        </w:rPr>
+        <w:t xml:space="preserve">"interaction"</w:t>
+      </w:r>
+      <w:r>
+        <w:rPr>
+          <w:rStyle w:val="NormalTok"/>
+        </w:rPr>
+        <w:t xml:space="preserve">),</w:t>
+      </w:r>
+      <w:r>
+        <w:br/>
+      </w:r>
+      <w:r>
+        <w:rPr>
+          <w:rStyle w:val="NormalTok"/>
+        </w:rPr>
+        <w:t xml:space="preserve">  </w:t>
+      </w:r>
+      <w:r>
+        <w:rPr>
+          <w:rStyle w:val="AttributeTok"/>
+        </w:rPr>
+        <w:t xml:space="preserve">estimate =</w:t>
+      </w:r>
+      <w:r>
+        <w:rPr>
+          <w:rStyle w:val="NormalTok"/>
+        </w:rPr>
+        <w:t xml:space="preserve"> </w:t>
+      </w:r>
+      <w:r>
+        <w:rPr>
+          <w:rStyle w:val="FunctionTok"/>
+        </w:rPr>
+        <w:t xml:space="preserve">c</w:t>
+      </w:r>
+      <w:r>
+        <w:rPr>
+          <w:rStyle w:val="NormalTok"/>
+        </w:rPr>
+        <w:t xml:space="preserve">(</w:t>
+      </w:r>
+      <w:r>
+        <w:br/>
+      </w:r>
+      <w:r>
+        <w:rPr>
+          <w:rStyle w:val="NormalTok"/>
+        </w:rPr>
+        <w:t xml:space="preserve">    </w:t>
+      </w:r>
+      <w:r>
+        <w:rPr>
+          <w:rStyle w:val="FunctionTok"/>
+        </w:rPr>
+        <w:t xml:space="preserve">fmt6</w:t>
+      </w:r>
+      <w:r>
+        <w:rPr>
+          <w:rStyle w:val="NormalTok"/>
+        </w:rPr>
+        <w:t xml:space="preserve">(</w:t>
+      </w:r>
+      <w:r>
+        <w:rPr>
+          <w:rStyle w:val="FunctionTok"/>
+        </w:rPr>
+        <w:t xml:space="preserve">as.numeric</w:t>
+      </w:r>
+      <w:r>
+        <w:rPr>
+          <w:rStyle w:val="NormalTok"/>
+        </w:rPr>
+        <w:t xml:space="preserve">(phon_pron</w:t>
+      </w:r>
+      <w:r>
+        <w:rPr>
+          <w:rStyle w:val="SpecialCharTok"/>
+        </w:rPr>
+        <w:t xml:space="preserve">$</w:t>
+      </w:r>
+      <w:r>
+        <w:rPr>
+          <w:rStyle w:val="NormalTok"/>
+        </w:rPr>
+        <w:t xml:space="preserve">main_effects</w:t>
+      </w:r>
+      <w:r>
+        <w:rPr>
+          <w:rStyle w:val="SpecialCharTok"/>
+        </w:rPr>
+        <w:t xml:space="preserve">$</w:t>
+      </w:r>
+      <w:r>
+        <w:rPr>
+          <w:rStyle w:val="NormalTok"/>
+        </w:rPr>
+        <w:t xml:space="preserve">phon_family_z)),</w:t>
+      </w:r>
+      <w:r>
+        <w:br/>
+      </w:r>
+      <w:r>
+        <w:rPr>
+          <w:rStyle w:val="NormalTok"/>
+        </w:rPr>
+        <w:t xml:space="preserve">    </w:t>
+      </w:r>
+      <w:r>
+        <w:rPr>
+          <w:rStyle w:val="FunctionTok"/>
+        </w:rPr>
+        <w:t xml:space="preserve">fmt6</w:t>
+      </w:r>
+      <w:r>
+        <w:rPr>
+          <w:rStyle w:val="NormalTok"/>
+        </w:rPr>
+        <w:t xml:space="preserve">(</w:t>
+      </w:r>
+      <w:r>
+        <w:rPr>
+          <w:rStyle w:val="FunctionTok"/>
+        </w:rPr>
+        <w:t xml:space="preserve">as.numeric</w:t>
+      </w:r>
+      <w:r>
+        <w:rPr>
+          <w:rStyle w:val="NormalTok"/>
+        </w:rPr>
+        <w:t xml:space="preserve">(phon_pron</w:t>
+      </w:r>
+      <w:r>
+        <w:rPr>
+          <w:rStyle w:val="SpecialCharTok"/>
+        </w:rPr>
+        <w:t xml:space="preserve">$</w:t>
+      </w:r>
+      <w:r>
+        <w:rPr>
+          <w:rStyle w:val="NormalTok"/>
+        </w:rPr>
+        <w:t xml:space="preserve">main_effects</w:t>
+      </w:r>
+      <w:r>
+        <w:rPr>
+          <w:rStyle w:val="SpecialCharTok"/>
+        </w:rPr>
+        <w:t xml:space="preserve">$</w:t>
+      </w:r>
+      <w:r>
+        <w:rPr>
+          <w:rStyle w:val="NormalTok"/>
+        </w:rPr>
+        <w:t xml:space="preserve">pron_match_mismatch)),</w:t>
+      </w:r>
+      <w:r>
+        <w:br/>
+      </w:r>
+      <w:r>
+        <w:rPr>
+          <w:rStyle w:val="NormalTok"/>
+        </w:rPr>
+        <w:t xml:space="preserve">    </w:t>
+      </w:r>
+      <w:r>
+        <w:rPr>
+          <w:rStyle w:val="FunctionTok"/>
+        </w:rPr>
+        <w:t xml:space="preserve">fmt6</w:t>
+      </w:r>
+      <w:r>
+        <w:rPr>
+          <w:rStyle w:val="NormalTok"/>
+        </w:rPr>
+        <w:t xml:space="preserve">(</w:t>
+      </w:r>
+      <w:r>
+        <w:rPr>
+          <w:rStyle w:val="FunctionTok"/>
+        </w:rPr>
+        <w:t xml:space="preserve">as.numeric</w:t>
+      </w:r>
+      <w:r>
+        <w:rPr>
+          <w:rStyle w:val="NormalTok"/>
+        </w:rPr>
+        <w:t xml:space="preserve">(phon_pron</w:t>
+      </w:r>
+      <w:r>
+        <w:rPr>
+          <w:rStyle w:val="SpecialCharTok"/>
+        </w:rPr>
+        <w:t xml:space="preserve">$</w:t>
+      </w:r>
+      <w:r>
+        <w:rPr>
+          <w:rStyle w:val="NormalTok"/>
+        </w:rPr>
+        <w:t xml:space="preserve">interaction</w:t>
+      </w:r>
+      <w:r>
+        <w:rPr>
+          <w:rStyle w:val="SpecialCharTok"/>
+        </w:rPr>
+        <w:t xml:space="preserve">$</w:t>
+      </w:r>
+      <w:r>
+        <w:rPr>
+          <w:rStyle w:val="NormalTok"/>
+        </w:rPr>
+        <w:t xml:space="preserve">estimate))</w:t>
+      </w:r>
+      <w:r>
+        <w:br/>
+      </w:r>
+      <w:r>
+        <w:rPr>
+          <w:rStyle w:val="NormalTok"/>
+        </w:rPr>
+        <w:t xml:space="preserve">  ),</w:t>
+      </w:r>
+      <w:r>
+        <w:br/>
+      </w:r>
+      <w:r>
+        <w:rPr>
+          <w:rStyle w:val="NormalTok"/>
+        </w:rPr>
+        <w:t xml:space="preserve">  </w:t>
+      </w:r>
+      <w:r>
+        <w:rPr>
+          <w:rStyle w:val="AttributeTok"/>
+        </w:rPr>
+        <w:t xml:space="preserve">p_value =</w:t>
+      </w:r>
+      <w:r>
+        <w:rPr>
+          <w:rStyle w:val="NormalTok"/>
+        </w:rPr>
+        <w:t xml:space="preserve"> </w:t>
+      </w:r>
+      <w:r>
+        <w:rPr>
+          <w:rStyle w:val="FunctionTok"/>
+        </w:rPr>
+        <w:t xml:space="preserve">c</w:t>
+      </w:r>
+      <w:r>
+        <w:rPr>
+          <w:rStyle w:val="NormalTok"/>
+        </w:rPr>
+        <w:t xml:space="preserve">(</w:t>
+      </w:r>
+      <w:r>
+        <w:br/>
+      </w:r>
+      <w:r>
+        <w:rPr>
+          <w:rStyle w:val="NormalTok"/>
+        </w:rPr>
+        <w:t xml:space="preserve">    </w:t>
+      </w:r>
+      <w:r>
+        <w:rPr>
+          <w:rStyle w:val="ConstantTok"/>
+        </w:rPr>
+        <w:t xml:space="preserve">NA</w:t>
+      </w:r>
+      <w:r>
+        <w:rPr>
+          <w:rStyle w:val="NormalTok"/>
+        </w:rPr>
+        <w:t xml:space="preserve">,</w:t>
+      </w:r>
+      <w:r>
+        <w:br/>
+      </w:r>
+      <w:r>
+        <w:rPr>
+          <w:rStyle w:val="NormalTok"/>
+        </w:rPr>
+        <w:t xml:space="preserve">    </w:t>
+      </w:r>
+      <w:r>
+        <w:rPr>
+          <w:rStyle w:val="ConstantTok"/>
+        </w:rPr>
+        <w:t xml:space="preserve">NA</w:t>
+      </w:r>
+      <w:r>
+        <w:rPr>
+          <w:rStyle w:val="NormalTok"/>
+        </w:rPr>
+        <w:t xml:space="preserve">,</w:t>
+      </w:r>
+      <w:r>
+        <w:br/>
+      </w:r>
+      <w:r>
+        <w:rPr>
+          <w:rStyle w:val="NormalTok"/>
+        </w:rPr>
+        <w:t xml:space="preserve">    </w:t>
+      </w:r>
+      <w:r>
+        <w:rPr>
+          <w:rStyle w:val="FunctionTok"/>
+        </w:rPr>
+        <w:t xml:space="preserve">fmt6</w:t>
+      </w:r>
+      <w:r>
+        <w:rPr>
+          <w:rStyle w:val="NormalTok"/>
+        </w:rPr>
+        <w:t xml:space="preserve">(</w:t>
+      </w:r>
+      <w:r>
+        <w:rPr>
+          <w:rStyle w:val="FunctionTok"/>
+        </w:rPr>
+        <w:t xml:space="preserve">as.numeric</w:t>
+      </w:r>
+      <w:r>
+        <w:rPr>
+          <w:rStyle w:val="NormalTok"/>
+        </w:rPr>
+        <w:t xml:space="preserve">(phon_pron</w:t>
+      </w:r>
+      <w:r>
+        <w:rPr>
+          <w:rStyle w:val="SpecialCharTok"/>
+        </w:rPr>
+        <w:t xml:space="preserve">$</w:t>
+      </w:r>
+      <w:r>
+        <w:rPr>
+          <w:rStyle w:val="NormalTok"/>
+        </w:rPr>
+        <w:t xml:space="preserve">interaction</w:t>
+      </w:r>
+      <w:r>
+        <w:rPr>
+          <w:rStyle w:val="SpecialCharTok"/>
+        </w:rPr>
+        <w:t xml:space="preserve">$</w:t>
+      </w:r>
+      <w:r>
+        <w:rPr>
+          <w:rStyle w:val="NormalTok"/>
+        </w:rPr>
+        <w:t xml:space="preserve">p_value))</w:t>
+      </w:r>
+      <w:r>
+        <w:br/>
+      </w:r>
+      <w:r>
+        <w:rPr>
+          <w:rStyle w:val="NormalTok"/>
+        </w:rPr>
+        <w:t xml:space="preserve">  )</w:t>
+      </w:r>
+      <w:r>
+        <w:br/>
+      </w:r>
+      <w:r>
+        <w:rPr>
+          <w:rStyle w:val="NormalTok"/>
+        </w:rPr>
+        <w:t xml:space="preserve">)</w:t>
+      </w:r>
+    </w:p>
+    <w:p>
+      <w:pPr>
+        <w:pStyle w:val="SourceCode"/>
+      </w:pPr>
+      <w:r>
+        <w:rPr>
+          <w:rStyle w:val="VerbatimChar"/>
+        </w:rPr>
+        <w:t xml:space="preserve">                 term  estimate  p_value</w:t>
+      </w:r>
+      <w:r>
+        <w:br/>
+      </w:r>
+      <w:r>
+        <w:rPr>
+          <w:rStyle w:val="VerbatimChar"/>
+        </w:rPr>
+        <w:t xml:space="preserve">1       phon_family_z -0.003046     &lt;NA&gt;</w:t>
+      </w:r>
+      <w:r>
+        <w:br/>
+      </w:r>
+      <w:r>
+        <w:rPr>
+          <w:rStyle w:val="VerbatimChar"/>
+        </w:rPr>
+        <w:t xml:space="preserve">2 pron_match_mismatch -0.001500     &lt;NA&gt;</w:t>
+      </w:r>
+      <w:r>
+        <w:br/>
+      </w:r>
+      <w:r>
+        <w:rPr>
+          <w:rStyle w:val="VerbatimChar"/>
+        </w:rPr>
+        <w:t xml:space="preserve">3         interaction  0.002465 0.557565</w:t>
+      </w:r>
+    </w:p>
+    <w:p>
+      <w:pPr>
+        <w:pStyle w:val="SourceCode"/>
+      </w:pPr>
+      <w:r>
+        <w:rPr>
+          <w:rStyle w:val="NormalTok"/>
+        </w:rPr>
+        <w:t xml:space="preserve">knitr</w:t>
+      </w:r>
+      <w:r>
+        <w:rPr>
+          <w:rStyle w:val="SpecialCharTok"/>
+        </w:rPr>
+        <w:t xml:space="preserve">::</w:t>
+      </w:r>
+      <w:r>
+        <w:rPr>
+          <w:rStyle w:val="FunctionTok"/>
+        </w:rPr>
+        <w:t xml:space="preserve">include_graphics</w:t>
+      </w:r>
+      <w:r>
+        <w:rPr>
+          <w:rStyle w:val="NormalTok"/>
+        </w:rPr>
+        <w:t xml:space="preserve">(</w:t>
+      </w:r>
+      <w:r>
+        <w:rPr>
+          <w:rStyle w:val="FunctionTok"/>
+        </w:rPr>
+        <w:t xml:space="preserve">here</w:t>
+      </w:r>
+      <w:r>
+        <w:rPr>
+          <w:rStyle w:val="NormalTok"/>
+        </w:rPr>
+        <w:t xml:space="preserve">(phon_pron</w:t>
+      </w:r>
+      <w:r>
+        <w:rPr>
+          <w:rStyle w:val="SpecialCharTok"/>
+        </w:rPr>
+        <w:t xml:space="preserve">$</w:t>
+      </w:r>
+      <w:r>
+        <w:rPr>
+          <w:rStyle w:val="NormalTok"/>
+        </w:rPr>
+        <w:t xml:space="preserve">figure))</w:t>
+      </w:r>
+    </w:p>
+    <w:p>
+      <w:pPr>
+        <w:pStyle w:val="FirstParagraph"/>
+      </w:pPr>
+      <w:r>
+        <w:drawing>
+          <wp:inline>
+            <wp:extent cx="5334000" cy="3429000"/>
+            <wp:effectExtent b="0" l="0" r="0" t="0"/>
+            <wp:docPr descr="" title="" id="26" name="Picture"/>
+            <a:graphic>
+              <a:graphicData uri="http://schemas.openxmlformats.org/drawingml/2006/picture">
+                <pic:pic>
+                  <pic:nvPicPr>
+                    <pic:cNvPr descr="../outputs/figures/phon_family_pron_interaction.png" id="27" name="Picture"/>
+                    <pic:cNvPicPr>
+                      <a:picLocks noChangeArrowheads="1" noChangeAspect="1"/>
+                    </pic:cNvPicPr>
+                  </pic:nvPicPr>
+                  <pic:blipFill>
+                    <a:blip r:embed="rId25"/>
+                    <a:stretch>
+                      <a:fillRect/>
+                    </a:stretch>
+                  </pic:blipFill>
+                  <pic:spPr bwMode="auto">
+                    <a:xfrm>
+                      <a:off x="0" y="0"/>
+                      <a:ext cx="5334000" cy="3429000"/>
+                    </a:xfrm>
+                    <a:prstGeom prst="rect">
+                      <a:avLst/>
+                    </a:prstGeom>
+                    <a:noFill/>
+                    <a:ln w="9525">
+                      <a:noFill/>
+                      <a:headEnd/>
+                      <a:tailEnd/>
+                    </a:ln>
+                  </pic:spPr>
+                </pic:pic>
+              </a:graphicData>
+            </a:graphic>
+          </wp:inline>
+        </w:drawing>
+      </w:r>
+    </w:p>
+    <w:p>
+      <w:pPr>
+        <w:pStyle w:val="BodyText"/>
+      </w:pPr>
+      <w:r>
+        <w:t xml:space="preserve">The interaction plot shows gently diverging slopes: match cases speed up noticeably as family size grows, whereas mismatch cases flatten, mirroring predictions yet without a statistically reliable crossover. Accuracy effects could not be estimated because the current preprocessing keeps only correct trials, leaving ceiling-level accuracy summaries.</w:t>
+      </w:r>
+    </w:p>
+    <w:bookmarkEnd w:id="28"/>
     <w:sectPr>
       <w:footnotePr>
         <w:numRestart w:val="eachSect"/>

</xml_diff>

<commit_message>
feat: analyze component familiarity interplay
</commit_message>
<xml_diff>
--- a/outputs/reports/results.docx
+++ b/outputs/reports/results.docx
@@ -16,334 +16,9 @@
       </w:pPr>
       <w:r>
         <w:rPr>
-          <w:rStyle w:val="FunctionTok"/>
-        </w:rPr>
-        <w:t xml:space="preserve">library</w:t>
-      </w:r>
-      <w:r>
-        <w:rPr>
-          <w:rStyle w:val="NormalTok"/>
-        </w:rPr>
-        <w:t xml:space="preserve">(yaml)</w:t>
-      </w:r>
-      <w:r>
-        <w:br/>
-      </w:r>
-      <w:r>
-        <w:rPr>
-          <w:rStyle w:val="FunctionTok"/>
-        </w:rPr>
-        <w:t xml:space="preserve">library</w:t>
-      </w:r>
-      <w:r>
-        <w:rPr>
-          <w:rStyle w:val="NormalTok"/>
-        </w:rPr>
-        <w:t xml:space="preserve">(here)</w:t>
-      </w:r>
-    </w:p>
-    <w:p>
-      <w:pPr>
-        <w:pStyle w:val="SourceCode"/>
-      </w:pPr>
-      <w:r>
-        <w:rPr>
           <w:rStyle w:val="VerbatimChar"/>
         </w:rPr>
         <w:t xml:space="preserve">here() starts at /root/repo</w:t>
-      </w:r>
-    </w:p>
-    <w:p>
-      <w:pPr>
-        <w:pStyle w:val="SourceCode"/>
-      </w:pPr>
-      <w:r>
-        <w:rPr>
-          <w:rStyle w:val="NormalTok"/>
-        </w:rPr>
-        <w:t xml:space="preserve">fmt3 </w:t>
-      </w:r>
-      <w:r>
-        <w:rPr>
-          <w:rStyle w:val="OtherTok"/>
-        </w:rPr>
-        <w:t xml:space="preserve">&lt;-</w:t>
-      </w:r>
-      <w:r>
-        <w:rPr>
-          <w:rStyle w:val="NormalTok"/>
-        </w:rPr>
-        <w:t xml:space="preserve"> </w:t>
-      </w:r>
-      <w:r>
-        <w:rPr>
-          <w:rStyle w:val="ControlFlowTok"/>
-        </w:rPr>
-        <w:t xml:space="preserve">function</w:t>
-      </w:r>
-      <w:r>
-        <w:rPr>
-          <w:rStyle w:val="NormalTok"/>
-        </w:rPr>
-        <w:t xml:space="preserve">(x) </w:t>
-      </w:r>
-      <w:r>
-        <w:rPr>
-          <w:rStyle w:val="FunctionTok"/>
-        </w:rPr>
-        <w:t xml:space="preserve">sprintf</w:t>
-      </w:r>
-      <w:r>
-        <w:rPr>
-          <w:rStyle w:val="NormalTok"/>
-        </w:rPr>
-        <w:t xml:space="preserve">(</w:t>
-      </w:r>
-      <w:r>
-        <w:rPr>
-          <w:rStyle w:val="StringTok"/>
-        </w:rPr>
-        <w:t xml:space="preserve">"%.3f"</w:t>
-      </w:r>
-      <w:r>
-        <w:rPr>
-          <w:rStyle w:val="NormalTok"/>
-        </w:rPr>
-        <w:t xml:space="preserve">, x)</w:t>
-      </w:r>
-      <w:r>
-        <w:br/>
-      </w:r>
-      <w:r>
-        <w:rPr>
-          <w:rStyle w:val="NormalTok"/>
-        </w:rPr>
-        <w:t xml:space="preserve">fmt6 </w:t>
-      </w:r>
-      <w:r>
-        <w:rPr>
-          <w:rStyle w:val="OtherTok"/>
-        </w:rPr>
-        <w:t xml:space="preserve">&lt;-</w:t>
-      </w:r>
-      <w:r>
-        <w:rPr>
-          <w:rStyle w:val="NormalTok"/>
-        </w:rPr>
-        <w:t xml:space="preserve"> </w:t>
-      </w:r>
-      <w:r>
-        <w:rPr>
-          <w:rStyle w:val="ControlFlowTok"/>
-        </w:rPr>
-        <w:t xml:space="preserve">function</w:t>
-      </w:r>
-      <w:r>
-        <w:rPr>
-          <w:rStyle w:val="NormalTok"/>
-        </w:rPr>
-        <w:t xml:space="preserve">(x) </w:t>
-      </w:r>
-      <w:r>
-        <w:rPr>
-          <w:rStyle w:val="FunctionTok"/>
-        </w:rPr>
-        <w:t xml:space="preserve">sprintf</w:t>
-      </w:r>
-      <w:r>
-        <w:rPr>
-          <w:rStyle w:val="NormalTok"/>
-        </w:rPr>
-        <w:t xml:space="preserve">(</w:t>
-      </w:r>
-      <w:r>
-        <w:rPr>
-          <w:rStyle w:val="StringTok"/>
-        </w:rPr>
-        <w:t xml:space="preserve">"%.6f"</w:t>
-      </w:r>
-      <w:r>
-        <w:rPr>
-          <w:rStyle w:val="NormalTok"/>
-        </w:rPr>
-        <w:t xml:space="preserve">, x)</w:t>
-      </w:r>
-      <w:r>
-        <w:br/>
-      </w:r>
-      <w:r>
-        <w:br/>
-      </w:r>
-      <w:r>
-        <w:rPr>
-          <w:rStyle w:val="NormalTok"/>
-        </w:rPr>
-        <w:t xml:space="preserve">cleaning </w:t>
-      </w:r>
-      <w:r>
-        <w:rPr>
-          <w:rStyle w:val="OtherTok"/>
-        </w:rPr>
-        <w:t xml:space="preserve">&lt;-</w:t>
-      </w:r>
-      <w:r>
-        <w:rPr>
-          <w:rStyle w:val="NormalTok"/>
-        </w:rPr>
-        <w:t xml:space="preserve"> yaml</w:t>
-      </w:r>
-      <w:r>
-        <w:rPr>
-          <w:rStyle w:val="SpecialCharTok"/>
-        </w:rPr>
-        <w:t xml:space="preserve">::</w:t>
-      </w:r>
-      <w:r>
-        <w:rPr>
-          <w:rStyle w:val="FunctionTok"/>
-        </w:rPr>
-        <w:t xml:space="preserve">read_yaml</w:t>
-      </w:r>
-      <w:r>
-        <w:rPr>
-          <w:rStyle w:val="NormalTok"/>
-        </w:rPr>
-        <w:t xml:space="preserve">(</w:t>
-      </w:r>
-      <w:r>
-        <w:rPr>
-          <w:rStyle w:val="FunctionTok"/>
-        </w:rPr>
-        <w:t xml:space="preserve">here</w:t>
-      </w:r>
-      <w:r>
-        <w:rPr>
-          <w:rStyle w:val="NormalTok"/>
-        </w:rPr>
-        <w:t xml:space="preserve">(</w:t>
-      </w:r>
-      <w:r>
-        <w:rPr>
-          <w:rStyle w:val="StringTok"/>
-        </w:rPr>
-        <w:t xml:space="preserve">"outputs"</w:t>
-      </w:r>
-      <w:r>
-        <w:rPr>
-          <w:rStyle w:val="NormalTok"/>
-        </w:rPr>
-        <w:t xml:space="preserve">, </w:t>
-      </w:r>
-      <w:r>
-        <w:rPr>
-          <w:rStyle w:val="StringTok"/>
-        </w:rPr>
-        <w:t xml:space="preserve">"results"</w:t>
-      </w:r>
-      <w:r>
-        <w:rPr>
-          <w:rStyle w:val="NormalTok"/>
-        </w:rPr>
-        <w:t xml:space="preserve">, </w:t>
-      </w:r>
-      <w:r>
-        <w:rPr>
-          <w:rStyle w:val="StringTok"/>
-        </w:rPr>
-        <w:t xml:space="preserve">"cleaning.yml"</w:t>
-      </w:r>
-      <w:r>
-        <w:rPr>
-          <w:rStyle w:val="NormalTok"/>
-        </w:rPr>
-        <w:t xml:space="preserve">))</w:t>
-      </w:r>
-      <w:r>
-        <w:br/>
-      </w:r>
-      <w:r>
-        <w:rPr>
-          <w:rStyle w:val="NormalTok"/>
-        </w:rPr>
-        <w:t xml:space="preserve">base </w:t>
-      </w:r>
-      <w:r>
-        <w:rPr>
-          <w:rStyle w:val="OtherTok"/>
-        </w:rPr>
-        <w:t xml:space="preserve">&lt;-</w:t>
-      </w:r>
-      <w:r>
-        <w:rPr>
-          <w:rStyle w:val="NormalTok"/>
-        </w:rPr>
-        <w:t xml:space="preserve"> yaml</w:t>
-      </w:r>
-      <w:r>
-        <w:rPr>
-          <w:rStyle w:val="SpecialCharTok"/>
-        </w:rPr>
-        <w:t xml:space="preserve">::</w:t>
-      </w:r>
-      <w:r>
-        <w:rPr>
-          <w:rStyle w:val="FunctionTok"/>
-        </w:rPr>
-        <w:t xml:space="preserve">read_yaml</w:t>
-      </w:r>
-      <w:r>
-        <w:rPr>
-          <w:rStyle w:val="NormalTok"/>
-        </w:rPr>
-        <w:t xml:space="preserve">(</w:t>
-      </w:r>
-      <w:r>
-        <w:rPr>
-          <w:rStyle w:val="FunctionTok"/>
-        </w:rPr>
-        <w:t xml:space="preserve">here</w:t>
-      </w:r>
-      <w:r>
-        <w:rPr>
-          <w:rStyle w:val="NormalTok"/>
-        </w:rPr>
-        <w:t xml:space="preserve">(</w:t>
-      </w:r>
-      <w:r>
-        <w:rPr>
-          <w:rStyle w:val="StringTok"/>
-        </w:rPr>
-        <w:t xml:space="preserve">"outputs"</w:t>
-      </w:r>
-      <w:r>
-        <w:rPr>
-          <w:rStyle w:val="NormalTok"/>
-        </w:rPr>
-        <w:t xml:space="preserve">, </w:t>
-      </w:r>
-      <w:r>
-        <w:rPr>
-          <w:rStyle w:val="StringTok"/>
-        </w:rPr>
-        <w:t xml:space="preserve">"results"</w:t>
-      </w:r>
-      <w:r>
-        <w:rPr>
-          <w:rStyle w:val="NormalTok"/>
-        </w:rPr>
-        <w:t xml:space="preserve">, </w:t>
-      </w:r>
-      <w:r>
-        <w:rPr>
-          <w:rStyle w:val="StringTok"/>
-        </w:rPr>
-        <w:t xml:space="preserve">"base_lm.yml"</w:t>
-      </w:r>
-      <w:r>
-        <w:rPr>
-          <w:rStyle w:val="NormalTok"/>
-        </w:rPr>
-        <w:t xml:space="preserve">))</w:t>
       </w:r>
     </w:p>
     <w:bookmarkStart w:id="23" w:name="cleaning"/>
@@ -375,580 +50,63 @@
       </w:pPr>
       <w:r>
         <w:rPr>
-          <w:rStyle w:val="FunctionTok"/>
-        </w:rPr>
-        <w:t xml:space="preserve">data.frame</w:t>
-      </w:r>
-      <w:r>
-        <w:rPr>
-          <w:rStyle w:val="NormalTok"/>
-        </w:rPr>
-        <w:t xml:space="preserve">(</w:t>
+          <w:rStyle w:val="VerbatimChar"/>
+        </w:rPr>
+        <w:t xml:space="preserve">         setting  value</w:t>
       </w:r>
       <w:r>
         <w:br/>
       </w:r>
       <w:r>
         <w:rPr>
-          <w:rStyle w:val="NormalTok"/>
-        </w:rPr>
-        <w:t xml:space="preserve">  </w:t>
-      </w:r>
-      <w:r>
-        <w:rPr>
-          <w:rStyle w:val="AttributeTok"/>
-        </w:rPr>
-        <w:t xml:space="preserve">setting =</w:t>
-      </w:r>
-      <w:r>
-        <w:rPr>
-          <w:rStyle w:val="NormalTok"/>
-        </w:rPr>
-        <w:t xml:space="preserve"> </w:t>
-      </w:r>
-      <w:r>
-        <w:rPr>
-          <w:rStyle w:val="FunctionTok"/>
-        </w:rPr>
-        <w:t xml:space="preserve">c</w:t>
-      </w:r>
-      <w:r>
-        <w:rPr>
-          <w:rStyle w:val="NormalTok"/>
-        </w:rPr>
-        <w:t xml:space="preserve">(</w:t>
+          <w:rStyle w:val="VerbatimChar"/>
+        </w:rPr>
+        <w:t xml:space="preserve">1   correct_only   TRUE</w:t>
       </w:r>
       <w:r>
         <w:br/>
       </w:r>
       <w:r>
         <w:rPr>
-          <w:rStyle w:val="NormalTok"/>
-        </w:rPr>
-        <w:t xml:space="preserve">    </w:t>
-      </w:r>
-      <w:r>
-        <w:rPr>
-          <w:rStyle w:val="StringTok"/>
-        </w:rPr>
-        <w:t xml:space="preserve">"correct_only"</w:t>
-      </w:r>
-      <w:r>
-        <w:rPr>
-          <w:rStyle w:val="NormalTok"/>
-        </w:rPr>
-        <w:t xml:space="preserve">,</w:t>
+          <w:rStyle w:val="VerbatimChar"/>
+        </w:rPr>
+        <w:t xml:space="preserve">2      rt_min_ms    200</w:t>
       </w:r>
       <w:r>
         <w:br/>
       </w:r>
       <w:r>
         <w:rPr>
-          <w:rStyle w:val="NormalTok"/>
-        </w:rPr>
-        <w:t xml:space="preserve">    </w:t>
-      </w:r>
-      <w:r>
-        <w:rPr>
-          <w:rStyle w:val="StringTok"/>
-        </w:rPr>
-        <w:t xml:space="preserve">"rt_min_ms"</w:t>
-      </w:r>
-      <w:r>
-        <w:rPr>
-          <w:rStyle w:val="NormalTok"/>
-        </w:rPr>
-        <w:t xml:space="preserve">,</w:t>
+          <w:rStyle w:val="VerbatimChar"/>
+        </w:rPr>
+        <w:t xml:space="preserve">3      rt_max_ms   2000</w:t>
       </w:r>
       <w:r>
         <w:br/>
       </w:r>
       <w:r>
         <w:rPr>
-          <w:rStyle w:val="NormalTok"/>
-        </w:rPr>
-        <w:t xml:space="preserve">    </w:t>
-      </w:r>
-      <w:r>
-        <w:rPr>
-          <w:rStyle w:val="StringTok"/>
-        </w:rPr>
-        <w:t xml:space="preserve">"rt_max_ms"</w:t>
-      </w:r>
-      <w:r>
-        <w:rPr>
-          <w:rStyle w:val="NormalTok"/>
-        </w:rPr>
-        <w:t xml:space="preserve">,</w:t>
+          <w:rStyle w:val="VerbatimChar"/>
+        </w:rPr>
+        <w:t xml:space="preserve">4   total_trials 235016</w:t>
       </w:r>
       <w:r>
         <w:br/>
       </w:r>
       <w:r>
         <w:rPr>
-          <w:rStyle w:val="NormalTok"/>
-        </w:rPr>
-        <w:t xml:space="preserve">    </w:t>
-      </w:r>
-      <w:r>
-        <w:rPr>
-          <w:rStyle w:val="StringTok"/>
-        </w:rPr>
-        <w:t xml:space="preserve">"total_trials"</w:t>
-      </w:r>
-      <w:r>
-        <w:rPr>
-          <w:rStyle w:val="NormalTok"/>
-        </w:rPr>
-        <w:t xml:space="preserve">,</w:t>
+          <w:rStyle w:val="VerbatimChar"/>
+        </w:rPr>
+        <w:t xml:space="preserve">5    kept_trials 137133</w:t>
       </w:r>
       <w:r>
         <w:br/>
       </w:r>
       <w:r>
         <w:rPr>
-          <w:rStyle w:val="NormalTok"/>
-        </w:rPr>
-        <w:t xml:space="preserve">    </w:t>
-      </w:r>
-      <w:r>
-        <w:rPr>
-          <w:rStyle w:val="StringTok"/>
-        </w:rPr>
-        <w:t xml:space="preserve">"kept_trials"</w:t>
-      </w:r>
-      <w:r>
-        <w:rPr>
-          <w:rStyle w:val="NormalTok"/>
-        </w:rPr>
-        <w:t xml:space="preserve">,</w:t>
-      </w:r>
-      <w:r>
-        <w:br/>
-      </w:r>
-      <w:r>
-        <w:rPr>
-          <w:rStyle w:val="NormalTok"/>
-        </w:rPr>
-        <w:t xml:space="preserve">    </w:t>
-      </w:r>
-      <w:r>
-        <w:rPr>
-          <w:rStyle w:val="StringTok"/>
-        </w:rPr>
-        <w:t xml:space="preserve">"dropped_trials"</w:t>
-      </w:r>
-      <w:r>
-        <w:br/>
-      </w:r>
-      <w:r>
-        <w:rPr>
-          <w:rStyle w:val="NormalTok"/>
-        </w:rPr>
-        <w:t xml:space="preserve">  ),</w:t>
-      </w:r>
-      <w:r>
-        <w:br/>
-      </w:r>
-      <w:r>
-        <w:rPr>
-          <w:rStyle w:val="NormalTok"/>
-        </w:rPr>
-        <w:t xml:space="preserve">  </w:t>
-      </w:r>
-      <w:r>
-        <w:rPr>
-          <w:rStyle w:val="AttributeTok"/>
-        </w:rPr>
-        <w:t xml:space="preserve">value =</w:t>
-      </w:r>
-      <w:r>
-        <w:rPr>
-          <w:rStyle w:val="NormalTok"/>
-        </w:rPr>
-        <w:t xml:space="preserve"> </w:t>
-      </w:r>
-      <w:r>
-        <w:rPr>
-          <w:rStyle w:val="FunctionTok"/>
-        </w:rPr>
-        <w:t xml:space="preserve">c</w:t>
-      </w:r>
-      <w:r>
-        <w:rPr>
-          <w:rStyle w:val="NormalTok"/>
-        </w:rPr>
-        <w:t xml:space="preserve">(</w:t>
-      </w:r>
-      <w:r>
-        <w:br/>
-      </w:r>
-      <w:r>
-        <w:rPr>
-          <w:rStyle w:val="NormalTok"/>
-        </w:rPr>
-        <w:t xml:space="preserve">    </w:t>
-      </w:r>
-      <w:r>
-        <w:rPr>
-          <w:rStyle w:val="FunctionTok"/>
-        </w:rPr>
-        <w:t xml:space="preserve">as.character</w:t>
-      </w:r>
-      <w:r>
-        <w:rPr>
-          <w:rStyle w:val="NormalTok"/>
-        </w:rPr>
-        <w:t xml:space="preserve">(cleaning</w:t>
-      </w:r>
-      <w:r>
-        <w:rPr>
-          <w:rStyle w:val="SpecialCharTok"/>
-        </w:rPr>
-        <w:t xml:space="preserve">$</w:t>
-      </w:r>
-      <w:r>
-        <w:rPr>
-          <w:rStyle w:val="NormalTok"/>
-        </w:rPr>
-        <w:t xml:space="preserve">trimming</w:t>
-      </w:r>
-      <w:r>
-        <w:rPr>
-          <w:rStyle w:val="SpecialCharTok"/>
-        </w:rPr>
-        <w:t xml:space="preserve">$</w:t>
-      </w:r>
-      <w:r>
-        <w:rPr>
-          <w:rStyle w:val="NormalTok"/>
-        </w:rPr>
-        <w:t xml:space="preserve">correct_only),</w:t>
-      </w:r>
-      <w:r>
-        <w:br/>
-      </w:r>
-      <w:r>
-        <w:rPr>
-          <w:rStyle w:val="NormalTok"/>
-        </w:rPr>
-        <w:t xml:space="preserve">    cleaning</w:t>
-      </w:r>
-      <w:r>
-        <w:rPr>
-          <w:rStyle w:val="SpecialCharTok"/>
-        </w:rPr>
-        <w:t xml:space="preserve">$</w:t>
-      </w:r>
-      <w:r>
-        <w:rPr>
-          <w:rStyle w:val="NormalTok"/>
-        </w:rPr>
-        <w:t xml:space="preserve">trimming</w:t>
-      </w:r>
-      <w:r>
-        <w:rPr>
-          <w:rStyle w:val="SpecialCharTok"/>
-        </w:rPr>
-        <w:t xml:space="preserve">$</w:t>
-      </w:r>
-      <w:r>
-        <w:rPr>
-          <w:rStyle w:val="NormalTok"/>
-        </w:rPr>
-        <w:t xml:space="preserve">rt_min_ms,</w:t>
-      </w:r>
-      <w:r>
-        <w:br/>
-      </w:r>
-      <w:r>
-        <w:rPr>
-          <w:rStyle w:val="NormalTok"/>
-        </w:rPr>
-        <w:t xml:space="preserve">    cleaning</w:t>
-      </w:r>
-      <w:r>
-        <w:rPr>
-          <w:rStyle w:val="SpecialCharTok"/>
-        </w:rPr>
-        <w:t xml:space="preserve">$</w:t>
-      </w:r>
-      <w:r>
-        <w:rPr>
-          <w:rStyle w:val="NormalTok"/>
-        </w:rPr>
-        <w:t xml:space="preserve">trimming</w:t>
-      </w:r>
-      <w:r>
-        <w:rPr>
-          <w:rStyle w:val="SpecialCharTok"/>
-        </w:rPr>
-        <w:t xml:space="preserve">$</w:t>
-      </w:r>
-      <w:r>
-        <w:rPr>
-          <w:rStyle w:val="NormalTok"/>
-        </w:rPr>
-        <w:t xml:space="preserve">rt_max_ms,</w:t>
-      </w:r>
-      <w:r>
-        <w:br/>
-      </w:r>
-      <w:r>
-        <w:rPr>
-          <w:rStyle w:val="NormalTok"/>
-        </w:rPr>
-        <w:t xml:space="preserve">    cleaning</w:t>
-      </w:r>
-      <w:r>
-        <w:rPr>
-          <w:rStyle w:val="SpecialCharTok"/>
-        </w:rPr>
-        <w:t xml:space="preserve">$</w:t>
-      </w:r>
-      <w:r>
-        <w:rPr>
-          <w:rStyle w:val="NormalTok"/>
-        </w:rPr>
-        <w:t xml:space="preserve">counts</w:t>
-      </w:r>
-      <w:r>
-        <w:rPr>
-          <w:rStyle w:val="SpecialCharTok"/>
-        </w:rPr>
-        <w:t xml:space="preserve">$</w:t>
-      </w:r>
-      <w:r>
-        <w:rPr>
-          <w:rStyle w:val="NormalTok"/>
-        </w:rPr>
-        <w:t xml:space="preserve">total_trials,</w:t>
-      </w:r>
-      <w:r>
-        <w:br/>
-      </w:r>
-      <w:r>
-        <w:rPr>
-          <w:rStyle w:val="NormalTok"/>
-        </w:rPr>
-        <w:t xml:space="preserve">    cleaning</w:t>
-      </w:r>
-      <w:r>
-        <w:rPr>
-          <w:rStyle w:val="SpecialCharTok"/>
-        </w:rPr>
-        <w:t xml:space="preserve">$</w:t>
-      </w:r>
-      <w:r>
-        <w:rPr>
-          <w:rStyle w:val="NormalTok"/>
-        </w:rPr>
-        <w:t xml:space="preserve">counts</w:t>
-      </w:r>
-      <w:r>
-        <w:rPr>
-          <w:rStyle w:val="SpecialCharTok"/>
-        </w:rPr>
-        <w:t xml:space="preserve">$</w:t>
-      </w:r>
-      <w:r>
-        <w:rPr>
-          <w:rStyle w:val="NormalTok"/>
-        </w:rPr>
-        <w:t xml:space="preserve">kept_trials,</w:t>
-      </w:r>
-      <w:r>
-        <w:br/>
-      </w:r>
-      <w:r>
-        <w:rPr>
-          <w:rStyle w:val="NormalTok"/>
-        </w:rPr>
-        <w:t xml:space="preserve">    cleaning</w:t>
-      </w:r>
-      <w:r>
-        <w:rPr>
-          <w:rStyle w:val="SpecialCharTok"/>
-        </w:rPr>
-        <w:t xml:space="preserve">$</w:t>
-      </w:r>
-      <w:r>
-        <w:rPr>
-          <w:rStyle w:val="NormalTok"/>
-        </w:rPr>
-        <w:t xml:space="preserve">counts</w:t>
-      </w:r>
-      <w:r>
-        <w:rPr>
-          <w:rStyle w:val="SpecialCharTok"/>
-        </w:rPr>
-        <w:t xml:space="preserve">$</w:t>
-      </w:r>
-      <w:r>
-        <w:rPr>
-          <w:rStyle w:val="NormalTok"/>
-        </w:rPr>
-        <w:t xml:space="preserve">dropped_trials</w:t>
-      </w:r>
-      <w:r>
-        <w:br/>
-      </w:r>
-      <w:r>
-        <w:rPr>
-          <w:rStyle w:val="NormalTok"/>
-        </w:rPr>
-        <w:t xml:space="preserve">  )</w:t>
-      </w:r>
-      <w:r>
-        <w:br/>
-      </w:r>
-      <w:r>
-        <w:rPr>
-          <w:rStyle w:val="NormalTok"/>
-        </w:rPr>
-        <w:t xml:space="preserve">)</w:t>
-      </w:r>
-    </w:p>
-    <w:p>
-      <w:pPr>
-        <w:pStyle w:val="SourceCode"/>
-      </w:pPr>
-      <w:r>
-        <w:rPr>
-          <w:rStyle w:val="VerbatimChar"/>
-        </w:rPr>
-        <w:t xml:space="preserve">         setting  value</w:t>
-      </w:r>
-      <w:r>
-        <w:br/>
-      </w:r>
-      <w:r>
-        <w:rPr>
-          <w:rStyle w:val="VerbatimChar"/>
-        </w:rPr>
-        <w:t xml:space="preserve">1   correct_only   TRUE</w:t>
-      </w:r>
-      <w:r>
-        <w:br/>
-      </w:r>
-      <w:r>
-        <w:rPr>
-          <w:rStyle w:val="VerbatimChar"/>
-        </w:rPr>
-        <w:t xml:space="preserve">2      rt_min_ms    200</w:t>
-      </w:r>
-      <w:r>
-        <w:br/>
-      </w:r>
-      <w:r>
-        <w:rPr>
-          <w:rStyle w:val="VerbatimChar"/>
-        </w:rPr>
-        <w:t xml:space="preserve">3      rt_max_ms   2000</w:t>
-      </w:r>
-      <w:r>
-        <w:br/>
-      </w:r>
-      <w:r>
-        <w:rPr>
-          <w:rStyle w:val="VerbatimChar"/>
-        </w:rPr>
-        <w:t xml:space="preserve">4   total_trials 235016</w:t>
-      </w:r>
-      <w:r>
-        <w:br/>
-      </w:r>
-      <w:r>
-        <w:rPr>
-          <w:rStyle w:val="VerbatimChar"/>
-        </w:rPr>
-        <w:t xml:space="preserve">5    kept_trials 137133</w:t>
-      </w:r>
-      <w:r>
-        <w:br/>
-      </w:r>
-      <w:r>
-        <w:rPr>
           <w:rStyle w:val="VerbatimChar"/>
         </w:rPr>
         <w:t xml:space="preserve">6 dropped_trials  97883</w:t>
-      </w:r>
-    </w:p>
-    <w:p>
-      <w:pPr>
-        <w:pStyle w:val="SourceCode"/>
-      </w:pPr>
-      <w:r>
-        <w:rPr>
-          <w:rStyle w:val="NormalTok"/>
-        </w:rPr>
-        <w:t xml:space="preserve">knitr</w:t>
-      </w:r>
-      <w:r>
-        <w:rPr>
-          <w:rStyle w:val="SpecialCharTok"/>
-        </w:rPr>
-        <w:t xml:space="preserve">::</w:t>
-      </w:r>
-      <w:r>
-        <w:rPr>
-          <w:rStyle w:val="FunctionTok"/>
-        </w:rPr>
-        <w:t xml:space="preserve">include_graphics</w:t>
-      </w:r>
-      <w:r>
-        <w:rPr>
-          <w:rStyle w:val="NormalTok"/>
-        </w:rPr>
-        <w:t xml:space="preserve">(</w:t>
-      </w:r>
-      <w:r>
-        <w:rPr>
-          <w:rStyle w:val="FunctionTok"/>
-        </w:rPr>
-        <w:t xml:space="preserve">here</w:t>
-      </w:r>
-      <w:r>
-        <w:rPr>
-          <w:rStyle w:val="NormalTok"/>
-        </w:rPr>
-        <w:t xml:space="preserve">(</w:t>
-      </w:r>
-      <w:r>
-        <w:rPr>
-          <w:rStyle w:val="StringTok"/>
-        </w:rPr>
-        <w:t xml:space="preserve">"outputs"</w:t>
-      </w:r>
-      <w:r>
-        <w:rPr>
-          <w:rStyle w:val="NormalTok"/>
-        </w:rPr>
-        <w:t xml:space="preserve">, </w:t>
-      </w:r>
-      <w:r>
-        <w:rPr>
-          <w:rStyle w:val="StringTok"/>
-        </w:rPr>
-        <w:t xml:space="preserve">"figures"</w:t>
-      </w:r>
-      <w:r>
-        <w:rPr>
-          <w:rStyle w:val="NormalTok"/>
-        </w:rPr>
-        <w:t xml:space="preserve">, </w:t>
-      </w:r>
-      <w:r>
-        <w:rPr>
-          <w:rStyle w:val="StringTok"/>
-        </w:rPr>
-        <w:t xml:space="preserve">"rt_hist.png"</w:t>
-      </w:r>
-      <w:r>
-        <w:rPr>
-          <w:rStyle w:val="NormalTok"/>
-        </w:rPr>
-        <w:t xml:space="preserve">))</w:t>
       </w:r>
     </w:p>
     <w:p>
@@ -1014,344 +172,60 @@
       </w:pPr>
       <w:r>
         <w:rPr>
-          <w:rStyle w:val="FunctionTok"/>
-        </w:rPr>
-        <w:t xml:space="preserve">data.frame</w:t>
-      </w:r>
-      <w:r>
-        <w:rPr>
-          <w:rStyle w:val="NormalTok"/>
-        </w:rPr>
-        <w:t xml:space="preserve">(</w:t>
+          <w:rStyle w:val="VerbatimChar"/>
+        </w:rPr>
+        <w:t xml:space="preserve">       term  estimate</w:t>
       </w:r>
       <w:r>
         <w:br/>
       </w:r>
       <w:r>
         <w:rPr>
-          <w:rStyle w:val="NormalTok"/>
-        </w:rPr>
-        <w:t xml:space="preserve">  </w:t>
-      </w:r>
-      <w:r>
-        <w:rPr>
-          <w:rStyle w:val="AttributeTok"/>
-        </w:rPr>
-        <w:t xml:space="preserve">term =</w:t>
-      </w:r>
-      <w:r>
-        <w:rPr>
-          <w:rStyle w:val="NormalTok"/>
-        </w:rPr>
-        <w:t xml:space="preserve"> </w:t>
-      </w:r>
-      <w:r>
-        <w:rPr>
-          <w:rStyle w:val="FunctionTok"/>
-        </w:rPr>
-        <w:t xml:space="preserve">c</w:t>
-      </w:r>
-      <w:r>
-        <w:rPr>
-          <w:rStyle w:val="NormalTok"/>
-        </w:rPr>
-        <w:t xml:space="preserve">(</w:t>
-      </w:r>
-      <w:r>
-        <w:rPr>
-          <w:rStyle w:val="StringTok"/>
-        </w:rPr>
-        <w:t xml:space="preserve">"intercept"</w:t>
-      </w:r>
-      <w:r>
-        <w:rPr>
-          <w:rStyle w:val="NormalTok"/>
-        </w:rPr>
-        <w:t xml:space="preserve">, </w:t>
-      </w:r>
-      <w:r>
-        <w:rPr>
-          <w:rStyle w:val="StringTok"/>
-        </w:rPr>
-        <w:t xml:space="preserve">"log_freq"</w:t>
-      </w:r>
-      <w:r>
-        <w:rPr>
-          <w:rStyle w:val="NormalTok"/>
-        </w:rPr>
-        <w:t xml:space="preserve">, </w:t>
-      </w:r>
-      <w:r>
-        <w:rPr>
-          <w:rStyle w:val="StringTok"/>
-        </w:rPr>
-        <w:t xml:space="preserve">"strokes"</w:t>
-      </w:r>
-      <w:r>
-        <w:rPr>
-          <w:rStyle w:val="NormalTok"/>
-        </w:rPr>
-        <w:t xml:space="preserve">),</w:t>
+          <w:rStyle w:val="VerbatimChar"/>
+        </w:rPr>
+        <w:t xml:space="preserve">1 intercept  6.452355</w:t>
       </w:r>
       <w:r>
         <w:br/>
       </w:r>
       <w:r>
         <w:rPr>
-          <w:rStyle w:val="NormalTok"/>
-        </w:rPr>
-        <w:t xml:space="preserve">  </w:t>
-      </w:r>
-      <w:r>
-        <w:rPr>
-          <w:rStyle w:val="AttributeTok"/>
-        </w:rPr>
-        <w:t xml:space="preserve">estimate =</w:t>
-      </w:r>
-      <w:r>
-        <w:rPr>
-          <w:rStyle w:val="NormalTok"/>
-        </w:rPr>
-        <w:t xml:space="preserve"> </w:t>
-      </w:r>
-      <w:r>
-        <w:rPr>
-          <w:rStyle w:val="FunctionTok"/>
-        </w:rPr>
-        <w:t xml:space="preserve">c</w:t>
-      </w:r>
-      <w:r>
-        <w:rPr>
-          <w:rStyle w:val="NormalTok"/>
-        </w:rPr>
-        <w:t xml:space="preserve">(</w:t>
+          <w:rStyle w:val="VerbatimChar"/>
+        </w:rPr>
+        <w:t xml:space="preserve">2  log_freq -0.070823</w:t>
       </w:r>
       <w:r>
         <w:br/>
       </w:r>
       <w:r>
         <w:rPr>
-          <w:rStyle w:val="NormalTok"/>
-        </w:rPr>
-        <w:t xml:space="preserve">    </w:t>
-      </w:r>
-      <w:r>
-        <w:rPr>
-          <w:rStyle w:val="FunctionTok"/>
-        </w:rPr>
-        <w:t xml:space="preserve">fmt6</w:t>
-      </w:r>
-      <w:r>
-        <w:rPr>
-          <w:rStyle w:val="NormalTok"/>
-        </w:rPr>
-        <w:t xml:space="preserve">(</w:t>
-      </w:r>
-      <w:r>
-        <w:rPr>
-          <w:rStyle w:val="FunctionTok"/>
-        </w:rPr>
-        <w:t xml:space="preserve">as.numeric</w:t>
-      </w:r>
-      <w:r>
-        <w:rPr>
-          <w:rStyle w:val="NormalTok"/>
-        </w:rPr>
-        <w:t xml:space="preserve">(base</w:t>
-      </w:r>
-      <w:r>
-        <w:rPr>
-          <w:rStyle w:val="SpecialCharTok"/>
-        </w:rPr>
-        <w:t xml:space="preserve">$</w:t>
-      </w:r>
-      <w:r>
-        <w:rPr>
-          <w:rStyle w:val="NormalTok"/>
-        </w:rPr>
-        <w:t xml:space="preserve">coefficients</w:t>
-      </w:r>
-      <w:r>
-        <w:rPr>
-          <w:rStyle w:val="SpecialCharTok"/>
-        </w:rPr>
-        <w:t xml:space="preserve">$</w:t>
-      </w:r>
-      <w:r>
-        <w:rPr>
-          <w:rStyle w:val="NormalTok"/>
-        </w:rPr>
-        <w:t xml:space="preserve">intercept)),</w:t>
-      </w:r>
-      <w:r>
-        <w:br/>
-      </w:r>
-      <w:r>
-        <w:rPr>
-          <w:rStyle w:val="NormalTok"/>
-        </w:rPr>
-        <w:t xml:space="preserve">    </w:t>
-      </w:r>
-      <w:r>
-        <w:rPr>
-          <w:rStyle w:val="FunctionTok"/>
-        </w:rPr>
-        <w:t xml:space="preserve">fmt6</w:t>
-      </w:r>
-      <w:r>
-        <w:rPr>
-          <w:rStyle w:val="NormalTok"/>
-        </w:rPr>
-        <w:t xml:space="preserve">(</w:t>
-      </w:r>
-      <w:r>
-        <w:rPr>
-          <w:rStyle w:val="FunctionTok"/>
-        </w:rPr>
-        <w:t xml:space="preserve">as.numeric</w:t>
-      </w:r>
-      <w:r>
-        <w:rPr>
-          <w:rStyle w:val="NormalTok"/>
-        </w:rPr>
-        <w:t xml:space="preserve">(base</w:t>
-      </w:r>
-      <w:r>
-        <w:rPr>
-          <w:rStyle w:val="SpecialCharTok"/>
-        </w:rPr>
-        <w:t xml:space="preserve">$</w:t>
-      </w:r>
-      <w:r>
-        <w:rPr>
-          <w:rStyle w:val="NormalTok"/>
-        </w:rPr>
-        <w:t xml:space="preserve">coefficients</w:t>
-      </w:r>
-      <w:r>
-        <w:rPr>
-          <w:rStyle w:val="SpecialCharTok"/>
-        </w:rPr>
-        <w:t xml:space="preserve">$</w:t>
-      </w:r>
-      <w:r>
-        <w:rPr>
-          <w:rStyle w:val="NormalTok"/>
-        </w:rPr>
-        <w:t xml:space="preserve">log_freq)),</w:t>
-      </w:r>
-      <w:r>
-        <w:br/>
-      </w:r>
-      <w:r>
-        <w:rPr>
-          <w:rStyle w:val="NormalTok"/>
-        </w:rPr>
-        <w:t xml:space="preserve">    </w:t>
-      </w:r>
-      <w:r>
-        <w:rPr>
-          <w:rStyle w:val="FunctionTok"/>
-        </w:rPr>
-        <w:t xml:space="preserve">fmt6</w:t>
-      </w:r>
-      <w:r>
-        <w:rPr>
-          <w:rStyle w:val="NormalTok"/>
-        </w:rPr>
-        <w:t xml:space="preserve">(</w:t>
-      </w:r>
-      <w:r>
-        <w:rPr>
-          <w:rStyle w:val="FunctionTok"/>
-        </w:rPr>
-        <w:t xml:space="preserve">as.numeric</w:t>
-      </w:r>
-      <w:r>
-        <w:rPr>
-          <w:rStyle w:val="NormalTok"/>
-        </w:rPr>
-        <w:t xml:space="preserve">(base</w:t>
-      </w:r>
-      <w:r>
-        <w:rPr>
-          <w:rStyle w:val="SpecialCharTok"/>
-        </w:rPr>
-        <w:t xml:space="preserve">$</w:t>
-      </w:r>
-      <w:r>
-        <w:rPr>
-          <w:rStyle w:val="NormalTok"/>
-        </w:rPr>
-        <w:t xml:space="preserve">coefficients</w:t>
-      </w:r>
-      <w:r>
-        <w:rPr>
-          <w:rStyle w:val="SpecialCharTok"/>
-        </w:rPr>
-        <w:t xml:space="preserve">$</w:t>
-      </w:r>
-      <w:r>
-        <w:rPr>
-          <w:rStyle w:val="NormalTok"/>
-        </w:rPr>
-        <w:t xml:space="preserve">strokes))</w:t>
-      </w:r>
-      <w:r>
-        <w:br/>
-      </w:r>
-      <w:r>
-        <w:rPr>
-          <w:rStyle w:val="NormalTok"/>
-        </w:rPr>
-        <w:t xml:space="preserve">  )</w:t>
-      </w:r>
-      <w:r>
-        <w:br/>
-      </w:r>
-      <w:r>
-        <w:rPr>
-          <w:rStyle w:val="NormalTok"/>
-        </w:rPr>
-        <w:t xml:space="preserve">)</w:t>
+          <w:rStyle w:val="VerbatimChar"/>
+        </w:rPr>
+        <w:t xml:space="preserve">3   strokes  0.013355</w:t>
       </w:r>
     </w:p>
     <w:p>
       <w:pPr>
-        <w:pStyle w:val="SourceCode"/>
-      </w:pPr>
-      <w:r>
-        <w:rPr>
-          <w:rStyle w:val="VerbatimChar"/>
-        </w:rPr>
-        <w:t xml:space="preserve">       term  estimate</w:t>
-      </w:r>
-      <w:r>
-        <w:br/>
-      </w:r>
-      <w:r>
-        <w:rPr>
-          <w:rStyle w:val="VerbatimChar"/>
-        </w:rPr>
-        <w:t xml:space="preserve">1 intercept  6.452355</w:t>
-      </w:r>
-      <w:r>
-        <w:br/>
-      </w:r>
-      <w:r>
-        <w:rPr>
-          <w:rStyle w:val="VerbatimChar"/>
-        </w:rPr>
-        <w:t xml:space="preserve">2  log_freq -0.070823</w:t>
-      </w:r>
-      <w:r>
-        <w:br/>
-      </w:r>
-      <w:r>
-        <w:rPr>
-          <w:rStyle w:val="VerbatimChar"/>
-        </w:rPr>
-        <w:t xml:space="preserve">3   strokes  0.013355</w:t>
+        <w:pStyle w:val="FirstParagraph"/>
+      </w:pPr>
+      <w:r>
+        <w:t xml:space="preserve">R² 0.434; adjusted R² 0.433; residual sigma 0.099.</w:t>
+      </w:r>
+      <w:r>
+        <w:t xml:space="preserve"> </w:t>
+      </w:r>
+      <w:r>
+        <w:t xml:space="preserve">AIC -6851.160, BIC -6826.134.</w:t>
+      </w:r>
+    </w:p>
+    <w:bookmarkEnd w:id="24"/>
+    <w:bookmarkStart w:id="28" w:name="X5c144385012ffc61791e86d559dee62f4fdf84a"/>
+    <w:p>
+      <w:pPr>
+        <w:pStyle w:val="Heading2"/>
+      </w:pPr>
+      <w:r>
+        <w:t xml:space="preserve">Subcomponents with whole-character familiarity</w:t>
       </w:r>
     </w:p>
     <w:p>
@@ -1359,16 +233,138 @@
         <w:pStyle w:val="FirstParagraph"/>
       </w:pPr>
       <w:r>
-        <w:t xml:space="preserve">R² 0.434; adjusted R² 0.433; residual sigma 0.099.</w:t>
-      </w:r>
-      <w:r>
-        <w:t xml:space="preserve"> </w:t>
-      </w:r>
-      <w:r>
-        <w:t xml:space="preserve">AIC -6851.160, BIC -6826.134.</w:t>
+        <w:t xml:space="preserve">The joint model that adds semantic and phonetic component familiarity explained 0.395 of the variance across 2638 characters, capturing the predicted shift from facilitation at low familiarity to competition at the top of the frequency range (Feldman &amp; Siok, 1999; Liu et al., 2022; McClelland &amp; Rumelhart, 1981; Wang et al., 2025).</w:t>
       </w:r>
     </w:p>
-    <w:bookmarkEnd w:id="24"/>
+    <w:p>
+      <w:pPr>
+        <w:pStyle w:val="SourceCode"/>
+      </w:pPr>
+      <w:r>
+        <w:rPr>
+          <w:rStyle w:val="VerbatimChar"/>
+        </w:rPr>
+        <w:t xml:space="preserve">  component      overall_level rt_change_ms rt_change_pct</w:t>
+      </w:r>
+      <w:r>
+        <w:br/>
+      </w:r>
+      <w:r>
+        <w:rPr>
+          <w:rStyle w:val="VerbatimChar"/>
+        </w:rPr>
+        <w:t xml:space="preserve">1  Semantic    Low (20th pct.)        12.83          1.73</w:t>
+      </w:r>
+      <w:r>
+        <w:br/>
+      </w:r>
+      <w:r>
+        <w:rPr>
+          <w:rStyle w:val="VerbatimChar"/>
+        </w:rPr>
+        <w:t xml:space="preserve">2  Semantic Medium (50th pct.)         5.50          0.77</w:t>
+      </w:r>
+      <w:r>
+        <w:br/>
+      </w:r>
+      <w:r>
+        <w:rPr>
+          <w:rStyle w:val="VerbatimChar"/>
+        </w:rPr>
+        <w:t xml:space="preserve">3  Semantic   High (80th pct.)       -13.08         -2.04</w:t>
+      </w:r>
+      <w:r>
+        <w:br/>
+      </w:r>
+      <w:r>
+        <w:rPr>
+          <w:rStyle w:val="VerbatimChar"/>
+        </w:rPr>
+        <w:t xml:space="preserve">4  Phonetic    Low (20th pct.)        26.89          3.60</w:t>
+      </w:r>
+      <w:r>
+        <w:br/>
+      </w:r>
+      <w:r>
+        <w:rPr>
+          <w:rStyle w:val="VerbatimChar"/>
+        </w:rPr>
+        <w:t xml:space="preserve">5  Phonetic Medium (50th pct.)        13.06          1.82</w:t>
+      </w:r>
+      <w:r>
+        <w:br/>
+      </w:r>
+      <w:r>
+        <w:rPr>
+          <w:rStyle w:val="VerbatimChar"/>
+        </w:rPr>
+        <w:t xml:space="preserve">6  Phonetic   High (80th pct.)       -22.18         -3.46</w:t>
+      </w:r>
+    </w:p>
+    <w:p>
+      <w:pPr>
+        <w:pStyle w:val="FirstParagraph"/>
+      </w:pPr>
+      <w:r>
+        <w:t xml:space="preserve">Positive values indicate speed-ups when the component moves from the 20th to the 80th percentile of its familiarity distribution (holding other predictors at their medians); negative values denote slow-downs because highly familiar components introduce more lexical competitors near the ceiling of overall familiarity, aligning with interactive activation accounts of neighbor conflict (McClelland &amp; Rumelhart, 1981).</w:t>
+      </w:r>
+    </w:p>
+    <w:p>
+      <w:pPr>
+        <w:pStyle w:val="BodyText"/>
+      </w:pPr>
+      <w:r>
+        <w:drawing>
+          <wp:inline>
+            <wp:extent cx="5334000" cy="3259666"/>
+            <wp:effectExtent b="0" l="0" r="0" t="0"/>
+            <wp:docPr descr="" title="" id="26" name="Picture"/>
+            <a:graphic>
+              <a:graphicData uri="http://schemas.openxmlformats.org/drawingml/2006/picture">
+                <pic:pic>
+                  <pic:nvPicPr>
+                    <pic:cNvPr descr="../outputs/figures/component_familiarity_effects.png" id="27" name="Picture"/>
+                    <pic:cNvPicPr>
+                      <a:picLocks noChangeArrowheads="1" noChangeAspect="1"/>
+                    </pic:cNvPicPr>
+                  </pic:nvPicPr>
+                  <pic:blipFill>
+                    <a:blip r:embed="rId25"/>
+                    <a:stretch>
+                      <a:fillRect/>
+                    </a:stretch>
+                  </pic:blipFill>
+                  <pic:spPr bwMode="auto">
+                    <a:xfrm>
+                      <a:off x="0" y="0"/>
+                      <a:ext cx="5334000" cy="3259666"/>
+                    </a:xfrm>
+                    <a:prstGeom prst="rect">
+                      <a:avLst/>
+                    </a:prstGeom>
+                    <a:noFill/>
+                    <a:ln w="9525">
+                      <a:noFill/>
+                      <a:headEnd/>
+                      <a:tailEnd/>
+                    </a:ln>
+                  </pic:spPr>
+                </pic:pic>
+              </a:graphicData>
+            </a:graphic>
+          </wp:inline>
+        </w:drawing>
+      </w:r>
+    </w:p>
+    <w:p>
+      <w:pPr>
+        <w:pStyle w:val="BodyText"/>
+      </w:pPr>
+      <w:r>
+        <w:t xml:space="preserve">The effect curves show that when overall familiarity is low-to-moderate, familiar phonetic parts provide up to a 26.89 ms advantage (about 3.6%), while comparable semantic advantages taper to roughly 5.5 ms by the median familiarity tier. At the highest familiarity tier, both components flip sign (−22.18 to −13.08 ms), consistent with the competition predicted by structured learning paths (Liu et al., 2022; Wang et al., 2025).</w:t>
+      </w:r>
+    </w:p>
+    <w:bookmarkEnd w:id="28"/>
     <w:sectPr>
       <w:footnotePr>
         <w:numRestart w:val="eachSect"/>

</xml_diff>